<commit_message>
Added files for episode 2
</commit_message>
<xml_diff>
--- a/NotesReact.docx
+++ b/NotesReact.docx
@@ -4,14 +4,27 @@
   <w:body>
     <w:p>
       <w:r>
-        <w:t xml:space="preserve">In visual Code editor if you write =&gt;  </w:t>
-      </w:r>
-      <w:r>
-        <w:t>Html:5 (Emmet</w:t>
-      </w:r>
-      <w:r>
-        <w:t xml:space="preserve"> Abbrevation</w:t>
-      </w:r>
+        <w:t>In visual Code editor if you write =</w:t>
+      </w:r>
+      <w:proofErr w:type="gramStart"/>
+      <w:r>
+        <w:t xml:space="preserve">&gt;  </w:t>
+      </w:r>
+      <w:r>
+        <w:t>Html</w:t>
+      </w:r>
+      <w:proofErr w:type="gramEnd"/>
+      <w:r>
+        <w:t>:5 (Emmet</w:t>
+      </w:r>
+      <w:r>
+        <w:t xml:space="preserve"> </w:t>
+      </w:r>
+      <w:proofErr w:type="spellStart"/>
+      <w:r>
+        <w:t>Abbrevation</w:t>
+      </w:r>
+      <w:proofErr w:type="spellEnd"/>
       <w:r>
         <w:t xml:space="preserve">) will give the basic </w:t>
       </w:r>
@@ -27,6 +40,9 @@
     </w:p>
     <w:p>
       <w:r>
+        <w:rPr>
+          <w:noProof/>
+        </w:rPr>
         <w:drawing>
           <wp:inline distT="0" distB="0" distL="0" distR="0" wp14:anchorId="5C07657B" wp14:editId="295822D0">
             <wp:extent cx="5731510" cy="3339465"/>
@@ -66,22 +82,66 @@
     </w:p>
     <w:p>
       <w:r>
-        <w:t>In above hello world created using javascript.</w:t>
+        <w:t xml:space="preserve">In above hello world created using </w:t>
+      </w:r>
+      <w:proofErr w:type="spellStart"/>
+      <w:r>
+        <w:t>javascript</w:t>
+      </w:r>
+      <w:proofErr w:type="spellEnd"/>
+      <w:r>
+        <w:t>.</w:t>
       </w:r>
     </w:p>
     <w:p/>
     <w:p/>
     <w:p>
       <w:r>
-        <w:t>Injecting react into project:</w:t>
+        <w:t xml:space="preserve">Injecting </w:t>
+      </w:r>
+      <w:proofErr w:type="gramStart"/>
+      <w:r>
+        <w:t>react</w:t>
+      </w:r>
+      <w:proofErr w:type="gramEnd"/>
+      <w:r>
+        <w:t xml:space="preserve"> into project:</w:t>
       </w:r>
     </w:p>
     <w:p>
       <w:r>
         <w:br/>
-        <w:t xml:space="preserve">1) Using CDN-react: </w:t>
-      </w:r>
-      <w:r>
+      </w:r>
+      <w:r>
+        <w:rPr>
+          <w:b/>
+          <w:bCs/>
+          <w:sz w:val="28"/>
+          <w:szCs w:val="28"/>
+        </w:rPr>
+        <w:t xml:space="preserve">Method 1 of injecting react into </w:t>
+      </w:r>
+      <w:proofErr w:type="gramStart"/>
+      <w:r>
+        <w:rPr>
+          <w:b/>
+          <w:bCs/>
+          <w:sz w:val="28"/>
+          <w:szCs w:val="28"/>
+        </w:rPr>
+        <w:t>html</w:t>
+      </w:r>
+      <w:proofErr w:type="gramEnd"/>
+      <w:r>
+        <w:t xml:space="preserve"> </w:t>
+      </w:r>
+    </w:p>
+    <w:p/>
+    <w:p>
+      <w:r>
+        <w:rPr>
+          <w:noProof/>
+        </w:rPr>
         <w:drawing>
           <wp:inline distT="0" distB="0" distL="0" distR="0" wp14:anchorId="064DBC88" wp14:editId="5C1C76D5">
             <wp:extent cx="5731510" cy="2410460"/>
@@ -121,18 +181,42 @@
     </w:p>
     <w:p>
       <w:r>
-        <w:t>A cross-origin request is a request for a resource (e.g. style sheets, iframes, images, fonts, or scripts) from another domain.</w:t>
-      </w:r>
-    </w:p>
-    <w:p>
-      <w:r>
+        <w:t>A cross-origin request is a request for a resource (</w:t>
+      </w:r>
+      <w:proofErr w:type="gramStart"/>
+      <w:r>
+        <w:t>e.g.</w:t>
+      </w:r>
+      <w:proofErr w:type="gramEnd"/>
+      <w:r>
+        <w:t xml:space="preserve"> style sheets, </w:t>
+      </w:r>
+      <w:proofErr w:type="spellStart"/>
+      <w:r>
+        <w:t>iframes</w:t>
+      </w:r>
+      <w:proofErr w:type="spellEnd"/>
+      <w:r>
+        <w:t>, images, fonts, or scripts) from another domain.</w:t>
+      </w:r>
+    </w:p>
+    <w:p>
+      <w:r>
+        <w:lastRenderedPageBreak/>
         <w:t>CORS is used to manage cross-origin requests.</w:t>
       </w:r>
     </w:p>
     <w:p>
       <w:r>
-        <w:lastRenderedPageBreak/>
-        <w:t>CORS stands for Cross-Origin Resource Sharing, and is a mechanism that allows resources on a web page to be requested from another domain outside their own domain. It defines a way of how a browser and server can interact to determine whether it is safe to allow the cross-origin request. CORS allows servers to specify who can access the assets on the server, among many other things.</w:t>
+        <w:t xml:space="preserve">CORS stands for Cross-Origin Resource </w:t>
+      </w:r>
+      <w:proofErr w:type="gramStart"/>
+      <w:r>
+        <w:t>Sharing, and</w:t>
+      </w:r>
+      <w:proofErr w:type="gramEnd"/>
+      <w:r>
+        <w:t xml:space="preserve"> is a mechanism that allows resources on a web page to be requested from another domain outside their own domain. It defines a way of how a browser and server can interact to determine whether it is safe to allow the cross-origin request. CORS allows servers to specify who can access the assets on the server, among many other things.</w:t>
       </w:r>
     </w:p>
     <w:p/>
@@ -153,15 +237,41 @@
       </w:r>
       <w:r>
         <w:br/>
-        <w:t xml:space="preserve">Second file react dom is only used in browser to have dom operations. </w:t>
+        <w:t xml:space="preserve">Second file react </w:t>
+      </w:r>
+      <w:proofErr w:type="spellStart"/>
+      <w:r>
+        <w:t>dom</w:t>
+      </w:r>
+      <w:proofErr w:type="spellEnd"/>
+      <w:r>
+        <w:t xml:space="preserve"> is only used in browser to have </w:t>
+      </w:r>
+      <w:proofErr w:type="spellStart"/>
+      <w:r>
+        <w:t>dom</w:t>
+      </w:r>
+      <w:proofErr w:type="spellEnd"/>
+      <w:r>
+        <w:t xml:space="preserve"> operations. </w:t>
       </w:r>
       <w:r>
         <w:br/>
-        <w:t>So react is used at multiple places that’s why we have two different files here.</w:t>
-      </w:r>
-    </w:p>
-    <w:p>
-      <w:r>
+      </w:r>
+      <w:proofErr w:type="gramStart"/>
+      <w:r>
+        <w:t>So</w:t>
+      </w:r>
+      <w:proofErr w:type="gramEnd"/>
+      <w:r>
+        <w:t xml:space="preserve"> react is used at multiple places that’s why we have two different files here.</w:t>
+      </w:r>
+    </w:p>
+    <w:p>
+      <w:r>
+        <w:rPr>
+          <w:noProof/>
+        </w:rPr>
         <w:drawing>
           <wp:inline distT="0" distB="0" distL="0" distR="0" wp14:anchorId="01F187BA" wp14:editId="5EE20007">
             <wp:extent cx="5731510" cy="2526665"/>
@@ -201,6 +311,9 @@
     </w:p>
     <w:p>
       <w:r>
+        <w:rPr>
+          <w:noProof/>
+        </w:rPr>
         <w:drawing>
           <wp:inline distT="0" distB="0" distL="0" distR="0" wp14:anchorId="5F05DFB9" wp14:editId="066A5F39">
             <wp:extent cx="5731510" cy="2028825"/>
@@ -241,16 +354,64 @@
     <w:p/>
     <w:p>
       <w:r>
-        <w:t>React comes with a philosophy to manipulate DOM which is most expensive operation in Web Pages , is to do it with javascript. It optimizes dom manipulation.</w:t>
-      </w:r>
-    </w:p>
-    <w:p>
-      <w:r>
-        <w:t>Segreagate code into js and css.</w:t>
-      </w:r>
-    </w:p>
-    <w:p>
-      <w:r>
+        <w:t xml:space="preserve">React comes with a philosophy to manipulate DOM which is most expensive operation in Web </w:t>
+      </w:r>
+      <w:proofErr w:type="gramStart"/>
+      <w:r>
+        <w:t>Pages ,</w:t>
+      </w:r>
+      <w:proofErr w:type="gramEnd"/>
+      <w:r>
+        <w:t xml:space="preserve"> is to do it with </w:t>
+      </w:r>
+      <w:proofErr w:type="spellStart"/>
+      <w:r>
+        <w:t>javascript</w:t>
+      </w:r>
+      <w:proofErr w:type="spellEnd"/>
+      <w:r>
+        <w:t xml:space="preserve">. It optimizes </w:t>
+      </w:r>
+      <w:proofErr w:type="spellStart"/>
+      <w:r>
+        <w:t>dom</w:t>
+      </w:r>
+      <w:proofErr w:type="spellEnd"/>
+      <w:r>
+        <w:t xml:space="preserve"> manipulation.</w:t>
+      </w:r>
+    </w:p>
+    <w:p>
+      <w:proofErr w:type="spellStart"/>
+      <w:r>
+        <w:t>Segreagate</w:t>
+      </w:r>
+      <w:proofErr w:type="spellEnd"/>
+      <w:r>
+        <w:t xml:space="preserve"> code into </w:t>
+      </w:r>
+      <w:proofErr w:type="spellStart"/>
+      <w:r>
+        <w:t>js</w:t>
+      </w:r>
+      <w:proofErr w:type="spellEnd"/>
+      <w:r>
+        <w:t xml:space="preserve"> and </w:t>
+      </w:r>
+      <w:proofErr w:type="spellStart"/>
+      <w:r>
+        <w:t>css</w:t>
+      </w:r>
+      <w:proofErr w:type="spellEnd"/>
+      <w:r>
+        <w:t>.</w:t>
+      </w:r>
+    </w:p>
+    <w:p>
+      <w:r>
+        <w:rPr>
+          <w:noProof/>
+        </w:rPr>
         <w:lastRenderedPageBreak/>
         <w:drawing>
           <wp:inline distT="0" distB="0" distL="0" distR="0" wp14:anchorId="71BEB08D" wp14:editId="5C2851EC">
@@ -291,6 +452,9 @@
     </w:p>
     <w:p>
       <w:r>
+        <w:rPr>
+          <w:noProof/>
+        </w:rPr>
         <w:drawing>
           <wp:inline distT="0" distB="0" distL="0" distR="0" wp14:anchorId="6E0E0C80" wp14:editId="75B35F63">
             <wp:extent cx="5731510" cy="2760345"/>
@@ -369,26 +533,59 @@
           <w:sz w:val="24"/>
           <w:szCs w:val="24"/>
         </w:rPr>
-        <w:t>Note: React cannot only be written in JSX, it can also be written in javascript only like we are doing right now. But this makes code unreadable and complex. So we use JSX.</w:t>
-      </w:r>
-    </w:p>
-    <w:p>
-      <w:pPr>
-        <w:rPr>
-          <w:sz w:val="24"/>
-          <w:szCs w:val="24"/>
-        </w:rPr>
-      </w:pPr>
-    </w:p>
-    <w:p>
-      <w:pPr>
-        <w:rPr>
-          <w:sz w:val="24"/>
-          <w:szCs w:val="24"/>
-        </w:rPr>
-      </w:pPr>
-      <w:r>
-        <w:rPr>
+        <w:t xml:space="preserve">Note: React cannot only be written in JSX, it can also be written in </w:t>
+      </w:r>
+      <w:proofErr w:type="spellStart"/>
+      <w:r>
+        <w:rPr>
+          <w:sz w:val="24"/>
+          <w:szCs w:val="24"/>
+        </w:rPr>
+        <w:t>javascript</w:t>
+      </w:r>
+      <w:proofErr w:type="spellEnd"/>
+      <w:r>
+        <w:rPr>
+          <w:sz w:val="24"/>
+          <w:szCs w:val="24"/>
+        </w:rPr>
+        <w:t xml:space="preserve"> only like we are doing right now. But this makes code unreadable and complex. </w:t>
+      </w:r>
+      <w:proofErr w:type="gramStart"/>
+      <w:r>
+        <w:rPr>
+          <w:sz w:val="24"/>
+          <w:szCs w:val="24"/>
+        </w:rPr>
+        <w:t>So</w:t>
+      </w:r>
+      <w:proofErr w:type="gramEnd"/>
+      <w:r>
+        <w:rPr>
+          <w:sz w:val="24"/>
+          <w:szCs w:val="24"/>
+        </w:rPr>
+        <w:t xml:space="preserve"> we use JSX.</w:t>
+      </w:r>
+    </w:p>
+    <w:p>
+      <w:pPr>
+        <w:rPr>
+          <w:sz w:val="24"/>
+          <w:szCs w:val="24"/>
+        </w:rPr>
+      </w:pPr>
+    </w:p>
+    <w:p>
+      <w:pPr>
+        <w:rPr>
+          <w:sz w:val="24"/>
+          <w:szCs w:val="24"/>
+        </w:rPr>
+      </w:pPr>
+      <w:r>
+        <w:rPr>
+          <w:noProof/>
           <w:sz w:val="24"/>
           <w:szCs w:val="24"/>
         </w:rPr>
@@ -450,7 +647,22 @@
           <w:szCs w:val="24"/>
         </w:rPr>
         <w:br/>
-        <w:t>Also in above console will throw error below which we will get rid of in future:</w:t>
+      </w:r>
+      <w:proofErr w:type="gramStart"/>
+      <w:r>
+        <w:rPr>
+          <w:sz w:val="24"/>
+          <w:szCs w:val="24"/>
+        </w:rPr>
+        <w:t>Also</w:t>
+      </w:r>
+      <w:proofErr w:type="gramEnd"/>
+      <w:r>
+        <w:rPr>
+          <w:sz w:val="24"/>
+          <w:szCs w:val="24"/>
+        </w:rPr>
+        <w:t xml:space="preserve"> in above console will throw error below which we will get rid of in future:</w:t>
       </w:r>
       <w:r>
         <w:rPr>
@@ -461,6 +673,7 @@
       </w:r>
       <w:r>
         <w:rPr>
+          <w:noProof/>
           <w:sz w:val="24"/>
           <w:szCs w:val="24"/>
         </w:rPr>
@@ -516,12 +729,21 @@
           <w:szCs w:val="24"/>
         </w:rPr>
       </w:pPr>
-      <w:r>
-        <w:rPr>
-          <w:sz w:val="24"/>
-          <w:szCs w:val="24"/>
-        </w:rPr>
-        <w:t xml:space="preserve">Root.render </w:t>
+      <w:proofErr w:type="spellStart"/>
+      <w:r>
+        <w:rPr>
+          <w:sz w:val="24"/>
+          <w:szCs w:val="24"/>
+        </w:rPr>
+        <w:t>Root.render</w:t>
+      </w:r>
+      <w:proofErr w:type="spellEnd"/>
+      <w:r>
+        <w:rPr>
+          <w:sz w:val="24"/>
+          <w:szCs w:val="24"/>
+        </w:rPr>
+        <w:t xml:space="preserve"> </w:t>
       </w:r>
       <w:r>
         <w:rPr>
@@ -566,10 +788,1910 @@
           <w:sz w:val="24"/>
           <w:szCs w:val="24"/>
         </w:rPr>
-        <w:t>. It is not a fully fledged framework.. its some piece of javascript code.</w:t>
+        <w:t xml:space="preserve">. It is not a </w:t>
+      </w:r>
+      <w:proofErr w:type="spellStart"/>
+      <w:r>
+        <w:rPr>
+          <w:sz w:val="24"/>
+          <w:szCs w:val="24"/>
+        </w:rPr>
+        <w:t>fully fledged</w:t>
+      </w:r>
+      <w:proofErr w:type="spellEnd"/>
+      <w:r>
+        <w:rPr>
+          <w:sz w:val="24"/>
+          <w:szCs w:val="24"/>
+        </w:rPr>
+        <w:t xml:space="preserve"> </w:t>
+      </w:r>
+      <w:proofErr w:type="gramStart"/>
+      <w:r>
+        <w:rPr>
+          <w:sz w:val="24"/>
+          <w:szCs w:val="24"/>
+        </w:rPr>
+        <w:t>framework..</w:t>
+      </w:r>
+      <w:proofErr w:type="gramEnd"/>
+      <w:r>
+        <w:rPr>
+          <w:sz w:val="24"/>
+          <w:szCs w:val="24"/>
+        </w:rPr>
+        <w:t xml:space="preserve"> </w:t>
+      </w:r>
+      <w:proofErr w:type="spellStart"/>
+      <w:r>
+        <w:rPr>
+          <w:sz w:val="24"/>
+          <w:szCs w:val="24"/>
+        </w:rPr>
+        <w:t>its</w:t>
+      </w:r>
+      <w:proofErr w:type="spellEnd"/>
+      <w:r>
+        <w:rPr>
+          <w:sz w:val="24"/>
+          <w:szCs w:val="24"/>
+        </w:rPr>
+        <w:t xml:space="preserve"> some piece of </w:t>
+      </w:r>
+      <w:proofErr w:type="spellStart"/>
+      <w:r>
+        <w:rPr>
+          <w:sz w:val="24"/>
+          <w:szCs w:val="24"/>
+        </w:rPr>
+        <w:t>javascript</w:t>
+      </w:r>
+      <w:proofErr w:type="spellEnd"/>
+      <w:r>
+        <w:rPr>
+          <w:sz w:val="24"/>
+          <w:szCs w:val="24"/>
+        </w:rPr>
+        <w:t xml:space="preserve"> code.</w:t>
+      </w:r>
+    </w:p>
+    <w:p>
+      <w:pPr>
+        <w:rPr>
+          <w:sz w:val="24"/>
+          <w:szCs w:val="24"/>
+        </w:rPr>
+      </w:pPr>
+    </w:p>
+    <w:p>
+      <w:pPr>
+        <w:rPr>
+          <w:sz w:val="24"/>
+          <w:szCs w:val="24"/>
+        </w:rPr>
+      </w:pPr>
+    </w:p>
+    <w:p>
+      <w:pPr>
+        <w:rPr>
+          <w:sz w:val="24"/>
+          <w:szCs w:val="24"/>
+        </w:rPr>
+      </w:pPr>
+    </w:p>
+    <w:p>
+      <w:pPr>
+        <w:rPr>
+          <w:sz w:val="24"/>
+          <w:szCs w:val="24"/>
+        </w:rPr>
+      </w:pPr>
+      <w:r>
+        <w:rPr>
+          <w:b/>
+          <w:bCs/>
+          <w:sz w:val="24"/>
+          <w:szCs w:val="24"/>
+        </w:rPr>
+        <w:t>NPM:</w:t>
+      </w:r>
+      <w:r>
+        <w:rPr>
+          <w:sz w:val="24"/>
+          <w:szCs w:val="24"/>
+        </w:rPr>
+        <w:t xml:space="preserve"> is a package manager. Packages are also called as dependency on which our project depends on.</w:t>
+      </w:r>
+      <w:r>
+        <w:rPr>
+          <w:sz w:val="24"/>
+          <w:szCs w:val="24"/>
+        </w:rPr>
+        <w:br/>
+      </w:r>
+      <w:proofErr w:type="spellStart"/>
+      <w:r>
+        <w:rPr>
+          <w:sz w:val="24"/>
+          <w:szCs w:val="24"/>
+        </w:rPr>
+        <w:t>Package.json</w:t>
+      </w:r>
+      <w:proofErr w:type="spellEnd"/>
+      <w:r>
+        <w:rPr>
+          <w:sz w:val="24"/>
+          <w:szCs w:val="24"/>
+        </w:rPr>
+        <w:t xml:space="preserve"> has a configuration required in our </w:t>
+      </w:r>
+      <w:proofErr w:type="gramStart"/>
+      <w:r>
+        <w:rPr>
+          <w:sz w:val="24"/>
+          <w:szCs w:val="24"/>
+        </w:rPr>
+        <w:t>project</w:t>
+      </w:r>
+      <w:proofErr w:type="gramEnd"/>
+    </w:p>
+    <w:p>
+      <w:pPr>
+        <w:rPr>
+          <w:sz w:val="24"/>
+          <w:szCs w:val="24"/>
+        </w:rPr>
+      </w:pPr>
+    </w:p>
+    <w:p>
+      <w:pPr>
+        <w:rPr>
+          <w:sz w:val="24"/>
+          <w:szCs w:val="24"/>
+        </w:rPr>
+      </w:pPr>
+      <w:r>
+        <w:rPr>
+          <w:b/>
+          <w:bCs/>
+          <w:sz w:val="24"/>
+          <w:szCs w:val="24"/>
+        </w:rPr>
+        <w:t>Bundler:</w:t>
+      </w:r>
+      <w:r>
+        <w:rPr>
+          <w:sz w:val="24"/>
+          <w:szCs w:val="24"/>
+        </w:rPr>
+        <w:t xml:space="preserve"> helps us bundle our code together(</w:t>
+      </w:r>
+      <w:proofErr w:type="spellStart"/>
+      <w:proofErr w:type="gramStart"/>
+      <w:r>
+        <w:rPr>
+          <w:sz w:val="24"/>
+          <w:szCs w:val="24"/>
+        </w:rPr>
+        <w:t>html,css</w:t>
+      </w:r>
+      <w:proofErr w:type="gramEnd"/>
+      <w:r>
+        <w:rPr>
+          <w:sz w:val="24"/>
+          <w:szCs w:val="24"/>
+        </w:rPr>
+        <w:t>,js</w:t>
+      </w:r>
+      <w:proofErr w:type="spellEnd"/>
+      <w:r>
+        <w:rPr>
+          <w:sz w:val="24"/>
+          <w:szCs w:val="24"/>
+        </w:rPr>
+        <w:t xml:space="preserve">), minified code, compress the code so that it can push to production. </w:t>
+      </w:r>
+      <w:proofErr w:type="spellStart"/>
+      <w:r>
+        <w:rPr>
+          <w:sz w:val="24"/>
+          <w:szCs w:val="24"/>
+        </w:rPr>
+        <w:t>Eg</w:t>
+      </w:r>
+      <w:proofErr w:type="spellEnd"/>
+      <w:r>
+        <w:rPr>
+          <w:sz w:val="24"/>
+          <w:szCs w:val="24"/>
+        </w:rPr>
+        <w:t xml:space="preserve"> webpack</w:t>
+      </w:r>
+      <w:r>
+        <w:rPr>
+          <w:sz w:val="24"/>
+          <w:szCs w:val="24"/>
+        </w:rPr>
+        <w:t>, parcel, wheat etc.</w:t>
+      </w:r>
+    </w:p>
+    <w:p>
+      <w:pPr>
+        <w:rPr>
+          <w:sz w:val="24"/>
+          <w:szCs w:val="24"/>
+        </w:rPr>
+      </w:pPr>
+    </w:p>
+    <w:p>
+      <w:pPr>
+        <w:rPr>
+          <w:sz w:val="24"/>
+          <w:szCs w:val="24"/>
+        </w:rPr>
+      </w:pPr>
+      <w:r>
+        <w:rPr>
+          <w:sz w:val="24"/>
+          <w:szCs w:val="24"/>
+        </w:rPr>
+        <w:lastRenderedPageBreak/>
+        <w:t xml:space="preserve">Two types of dependency which we can install using </w:t>
+      </w:r>
+      <w:proofErr w:type="spellStart"/>
+      <w:r>
+        <w:rPr>
+          <w:sz w:val="24"/>
+          <w:szCs w:val="24"/>
+        </w:rPr>
+        <w:t>npm</w:t>
+      </w:r>
+      <w:proofErr w:type="spellEnd"/>
+      <w:r>
+        <w:rPr>
+          <w:sz w:val="24"/>
+          <w:szCs w:val="24"/>
+        </w:rPr>
+        <w:t>.</w:t>
+      </w:r>
+      <w:r>
+        <w:rPr>
+          <w:sz w:val="24"/>
+          <w:szCs w:val="24"/>
+        </w:rPr>
+        <w:br/>
+      </w:r>
+      <w:proofErr w:type="gramStart"/>
+      <w:r>
+        <w:rPr>
+          <w:sz w:val="24"/>
+          <w:szCs w:val="24"/>
+        </w:rPr>
+        <w:t>1)Dev</w:t>
+      </w:r>
+      <w:proofErr w:type="gramEnd"/>
+      <w:r>
+        <w:rPr>
+          <w:sz w:val="24"/>
+          <w:szCs w:val="24"/>
+        </w:rPr>
+        <w:t xml:space="preserve"> dependency: required only for development phase</w:t>
+      </w:r>
+      <w:r>
+        <w:rPr>
+          <w:sz w:val="24"/>
+          <w:szCs w:val="24"/>
+        </w:rPr>
+        <w:br/>
+        <w:t>2) Normal dependency: used in production as well.</w:t>
+      </w:r>
+    </w:p>
+    <w:p>
+      <w:pPr>
+        <w:rPr>
+          <w:sz w:val="24"/>
+          <w:szCs w:val="24"/>
+        </w:rPr>
+      </w:pPr>
+    </w:p>
+    <w:p>
+      <w:pPr>
+        <w:shd w:val="clear" w:color="auto" w:fill="1F1F1F"/>
+        <w:spacing w:after="0" w:line="285" w:lineRule="atLeast"/>
+        <w:rPr>
+          <w:rFonts w:ascii="Consolas" w:eastAsia="Times New Roman" w:hAnsi="Consolas" w:cs="Times New Roman"/>
+          <w:color w:val="CCCCCC"/>
+          <w:kern w:val="0"/>
+          <w:sz w:val="21"/>
+          <w:szCs w:val="21"/>
+          <w:lang w:eastAsia="en-IN"/>
+          <w14:ligatures w14:val="none"/>
+        </w:rPr>
+      </w:pPr>
+      <w:r>
+        <w:rPr>
+          <w:rFonts w:ascii="Consolas" w:eastAsia="Times New Roman" w:hAnsi="Consolas" w:cs="Times New Roman"/>
+          <w:color w:val="9CDCFE"/>
+          <w:kern w:val="0"/>
+          <w:sz w:val="21"/>
+          <w:szCs w:val="21"/>
+          <w:lang w:eastAsia="en-IN"/>
+          <w14:ligatures w14:val="none"/>
+        </w:rPr>
+        <w:t>"</w:t>
+      </w:r>
+      <w:proofErr w:type="spellStart"/>
+      <w:r>
+        <w:rPr>
+          <w:rFonts w:ascii="Consolas" w:eastAsia="Times New Roman" w:hAnsi="Consolas" w:cs="Times New Roman"/>
+          <w:color w:val="9CDCFE"/>
+          <w:kern w:val="0"/>
+          <w:sz w:val="21"/>
+          <w:szCs w:val="21"/>
+          <w:lang w:eastAsia="en-IN"/>
+          <w14:ligatures w14:val="none"/>
+        </w:rPr>
+        <w:t>devDependencies</w:t>
+      </w:r>
+      <w:proofErr w:type="spellEnd"/>
+      <w:r>
+        <w:rPr>
+          <w:rFonts w:ascii="Consolas" w:eastAsia="Times New Roman" w:hAnsi="Consolas" w:cs="Times New Roman"/>
+          <w:color w:val="9CDCFE"/>
+          <w:kern w:val="0"/>
+          <w:sz w:val="21"/>
+          <w:szCs w:val="21"/>
+          <w:lang w:eastAsia="en-IN"/>
+          <w14:ligatures w14:val="none"/>
+        </w:rPr>
+        <w:t>"</w:t>
+      </w:r>
+      <w:r>
+        <w:rPr>
+          <w:rFonts w:ascii="Consolas" w:eastAsia="Times New Roman" w:hAnsi="Consolas" w:cs="Times New Roman"/>
+          <w:color w:val="CCCCCC"/>
+          <w:kern w:val="0"/>
+          <w:sz w:val="21"/>
+          <w:szCs w:val="21"/>
+          <w:lang w:eastAsia="en-IN"/>
+          <w14:ligatures w14:val="none"/>
+        </w:rPr>
+        <w:t>: {</w:t>
+      </w:r>
+    </w:p>
+    <w:p>
+      <w:pPr>
+        <w:shd w:val="clear" w:color="auto" w:fill="1F1F1F"/>
+        <w:spacing w:after="0" w:line="285" w:lineRule="atLeast"/>
+        <w:rPr>
+          <w:rFonts w:ascii="Consolas" w:eastAsia="Times New Roman" w:hAnsi="Consolas" w:cs="Times New Roman"/>
+          <w:color w:val="CCCCCC"/>
+          <w:kern w:val="0"/>
+          <w:sz w:val="21"/>
+          <w:szCs w:val="21"/>
+          <w:lang w:eastAsia="en-IN"/>
+          <w14:ligatures w14:val="none"/>
+        </w:rPr>
+      </w:pPr>
+      <w:r>
+        <w:rPr>
+          <w:rFonts w:ascii="Consolas" w:eastAsia="Times New Roman" w:hAnsi="Consolas" w:cs="Times New Roman"/>
+          <w:color w:val="CCCCCC"/>
+          <w:kern w:val="0"/>
+          <w:sz w:val="21"/>
+          <w:szCs w:val="21"/>
+          <w:lang w:eastAsia="en-IN"/>
+          <w14:ligatures w14:val="none"/>
+        </w:rPr>
+        <w:t xml:space="preserve">    </w:t>
+      </w:r>
+      <w:r>
+        <w:rPr>
+          <w:rFonts w:ascii="Consolas" w:eastAsia="Times New Roman" w:hAnsi="Consolas" w:cs="Times New Roman"/>
+          <w:color w:val="9CDCFE"/>
+          <w:kern w:val="0"/>
+          <w:sz w:val="21"/>
+          <w:szCs w:val="21"/>
+          <w:lang w:eastAsia="en-IN"/>
+          <w14:ligatures w14:val="none"/>
+        </w:rPr>
+        <w:t>"parcel"</w:t>
+      </w:r>
+      <w:r>
+        <w:rPr>
+          <w:rFonts w:ascii="Consolas" w:eastAsia="Times New Roman" w:hAnsi="Consolas" w:cs="Times New Roman"/>
+          <w:color w:val="CCCCCC"/>
+          <w:kern w:val="0"/>
+          <w:sz w:val="21"/>
+          <w:szCs w:val="21"/>
+          <w:lang w:eastAsia="en-IN"/>
+          <w14:ligatures w14:val="none"/>
+        </w:rPr>
+        <w:t xml:space="preserve">: </w:t>
+      </w:r>
+      <w:r>
+        <w:rPr>
+          <w:rFonts w:ascii="Consolas" w:eastAsia="Times New Roman" w:hAnsi="Consolas" w:cs="Times New Roman"/>
+          <w:color w:val="CE9178"/>
+          <w:kern w:val="0"/>
+          <w:sz w:val="21"/>
+          <w:szCs w:val="21"/>
+          <w:lang w:eastAsia="en-IN"/>
+          <w14:ligatures w14:val="none"/>
+        </w:rPr>
+        <w:t>"^2.11.0"</w:t>
+      </w:r>
+    </w:p>
+    <w:p>
+      <w:pPr>
+        <w:shd w:val="clear" w:color="auto" w:fill="1F1F1F"/>
+        <w:spacing w:after="0" w:line="285" w:lineRule="atLeast"/>
+        <w:rPr>
+          <w:rFonts w:ascii="Consolas" w:eastAsia="Times New Roman" w:hAnsi="Consolas" w:cs="Times New Roman"/>
+          <w:color w:val="CCCCCC"/>
+          <w:kern w:val="0"/>
+          <w:sz w:val="21"/>
+          <w:szCs w:val="21"/>
+          <w:lang w:eastAsia="en-IN"/>
+          <w14:ligatures w14:val="none"/>
+        </w:rPr>
+      </w:pPr>
+      <w:r>
+        <w:rPr>
+          <w:rFonts w:ascii="Consolas" w:eastAsia="Times New Roman" w:hAnsi="Consolas" w:cs="Times New Roman"/>
+          <w:color w:val="CCCCCC"/>
+          <w:kern w:val="0"/>
+          <w:sz w:val="21"/>
+          <w:szCs w:val="21"/>
+          <w:lang w:eastAsia="en-IN"/>
+          <w14:ligatures w14:val="none"/>
+        </w:rPr>
+        <w:t>  }</w:t>
+      </w:r>
+    </w:p>
+    <w:p>
+      <w:pPr>
+        <w:rPr>
+          <w:sz w:val="24"/>
+          <w:szCs w:val="24"/>
+        </w:rPr>
+      </w:pPr>
+      <w:r>
+        <w:rPr>
+          <w:sz w:val="24"/>
+          <w:szCs w:val="24"/>
+        </w:rPr>
+        <w:t>Carrot ^ is used to upgrade the minor version automatically but not the major version</w:t>
+      </w:r>
+      <w:r>
+        <w:rPr>
+          <w:sz w:val="24"/>
+          <w:szCs w:val="24"/>
+        </w:rPr>
+        <w:br/>
+        <w:t xml:space="preserve">tilde ~ is used to upgrade the </w:t>
+      </w:r>
+      <w:proofErr w:type="gramStart"/>
+      <w:r>
+        <w:rPr>
+          <w:sz w:val="24"/>
+          <w:szCs w:val="24"/>
+        </w:rPr>
+        <w:t>major  version</w:t>
+      </w:r>
+      <w:proofErr w:type="gramEnd"/>
+      <w:r>
+        <w:rPr>
+          <w:sz w:val="24"/>
+          <w:szCs w:val="24"/>
+        </w:rPr>
+        <w:t xml:space="preserve"> automatically. </w:t>
+      </w:r>
+      <w:proofErr w:type="gramStart"/>
+      <w:r>
+        <w:rPr>
+          <w:sz w:val="24"/>
+          <w:szCs w:val="24"/>
+        </w:rPr>
+        <w:t>So</w:t>
+      </w:r>
+      <w:proofErr w:type="gramEnd"/>
+      <w:r>
+        <w:rPr>
+          <w:sz w:val="24"/>
+          <w:szCs w:val="24"/>
+        </w:rPr>
+        <w:t xml:space="preserve"> </w:t>
+      </w:r>
+      <w:proofErr w:type="spellStart"/>
+      <w:r>
+        <w:rPr>
+          <w:sz w:val="24"/>
+          <w:szCs w:val="24"/>
+        </w:rPr>
+        <w:t>its</w:t>
+      </w:r>
+      <w:proofErr w:type="spellEnd"/>
+      <w:r>
+        <w:rPr>
+          <w:sz w:val="24"/>
+          <w:szCs w:val="24"/>
+        </w:rPr>
+        <w:t xml:space="preserve"> not advisable.</w:t>
+      </w:r>
+    </w:p>
+    <w:p>
+      <w:pPr>
+        <w:rPr>
+          <w:sz w:val="24"/>
+          <w:szCs w:val="24"/>
+        </w:rPr>
+      </w:pPr>
+    </w:p>
+    <w:p>
+      <w:pPr>
+        <w:rPr>
+          <w:sz w:val="24"/>
+          <w:szCs w:val="24"/>
+        </w:rPr>
+      </w:pPr>
+      <w:r>
+        <w:rPr>
+          <w:sz w:val="24"/>
+          <w:szCs w:val="24"/>
+        </w:rPr>
+        <w:t>Package-</w:t>
+      </w:r>
+      <w:proofErr w:type="spellStart"/>
+      <w:proofErr w:type="gramStart"/>
+      <w:r>
+        <w:rPr>
+          <w:sz w:val="24"/>
+          <w:szCs w:val="24"/>
+        </w:rPr>
+        <w:t>lock.json</w:t>
+      </w:r>
+      <w:proofErr w:type="spellEnd"/>
+      <w:proofErr w:type="gramEnd"/>
+      <w:r>
+        <w:rPr>
+          <w:sz w:val="24"/>
+          <w:szCs w:val="24"/>
+        </w:rPr>
+        <w:t xml:space="preserve"> keeps track of exact version which installed. And verifies whatever installed on local machine should be present on production as well.</w:t>
+      </w:r>
+    </w:p>
+    <w:p>
+      <w:pPr>
+        <w:rPr>
+          <w:sz w:val="24"/>
+          <w:szCs w:val="24"/>
+        </w:rPr>
+      </w:pPr>
+    </w:p>
+    <w:p>
+      <w:pPr>
+        <w:rPr>
+          <w:sz w:val="24"/>
+          <w:szCs w:val="24"/>
+        </w:rPr>
+      </w:pPr>
+      <w:r>
+        <w:rPr>
+          <w:sz w:val="24"/>
+          <w:szCs w:val="24"/>
+        </w:rPr>
+        <w:t xml:space="preserve">Transitive dependency: project’s direct dependency may have multiple dependencies further. </w:t>
+      </w:r>
+      <w:proofErr w:type="gramStart"/>
+      <w:r>
+        <w:rPr>
+          <w:sz w:val="24"/>
+          <w:szCs w:val="24"/>
+        </w:rPr>
+        <w:t>These  indirect</w:t>
+      </w:r>
+      <w:proofErr w:type="gramEnd"/>
+      <w:r>
+        <w:rPr>
+          <w:sz w:val="24"/>
+          <w:szCs w:val="24"/>
+        </w:rPr>
+        <w:t xml:space="preserve"> dependencies called transitive dependency.</w:t>
+      </w:r>
+    </w:p>
+    <w:p>
+      <w:pPr>
+        <w:rPr>
+          <w:sz w:val="24"/>
+          <w:szCs w:val="24"/>
+        </w:rPr>
+      </w:pPr>
+      <w:r>
+        <w:rPr>
+          <w:sz w:val="24"/>
+          <w:szCs w:val="24"/>
+        </w:rPr>
+        <w:t xml:space="preserve">So here parcel has dependency on babel </w:t>
+      </w:r>
+      <w:proofErr w:type="gramStart"/>
+      <w:r>
+        <w:rPr>
+          <w:sz w:val="24"/>
+          <w:szCs w:val="24"/>
+        </w:rPr>
+        <w:t>etc..</w:t>
+      </w:r>
+      <w:proofErr w:type="gramEnd"/>
+      <w:r>
+        <w:rPr>
+          <w:sz w:val="24"/>
+          <w:szCs w:val="24"/>
+        </w:rPr>
+        <w:t xml:space="preserve"> babel is transitive dependency here for us.</w:t>
+      </w:r>
+    </w:p>
+    <w:p>
+      <w:pPr>
+        <w:rPr>
+          <w:sz w:val="24"/>
+          <w:szCs w:val="24"/>
+        </w:rPr>
+      </w:pPr>
+    </w:p>
+    <w:p>
+      <w:pPr>
+        <w:rPr>
+          <w:sz w:val="24"/>
+          <w:szCs w:val="24"/>
+        </w:rPr>
+      </w:pPr>
+      <w:r>
+        <w:rPr>
+          <w:sz w:val="24"/>
+          <w:szCs w:val="24"/>
+        </w:rPr>
+        <w:t>If we have package and package-</w:t>
+      </w:r>
+      <w:proofErr w:type="spellStart"/>
+      <w:proofErr w:type="gramStart"/>
+      <w:r>
+        <w:rPr>
+          <w:sz w:val="24"/>
+          <w:szCs w:val="24"/>
+        </w:rPr>
+        <w:t>lock.json</w:t>
+      </w:r>
+      <w:proofErr w:type="spellEnd"/>
+      <w:proofErr w:type="gramEnd"/>
+      <w:r>
+        <w:rPr>
+          <w:sz w:val="24"/>
+          <w:szCs w:val="24"/>
+        </w:rPr>
+        <w:t xml:space="preserve"> then we can re install our </w:t>
+      </w:r>
+      <w:proofErr w:type="spellStart"/>
+      <w:r>
+        <w:rPr>
+          <w:sz w:val="24"/>
+          <w:szCs w:val="24"/>
+        </w:rPr>
+        <w:t>nodeModules</w:t>
+      </w:r>
+      <w:proofErr w:type="spellEnd"/>
+      <w:r>
+        <w:rPr>
+          <w:sz w:val="24"/>
+          <w:szCs w:val="24"/>
+        </w:rPr>
+        <w:t xml:space="preserve"> again.</w:t>
+      </w:r>
+      <w:r>
+        <w:rPr>
+          <w:sz w:val="24"/>
+          <w:szCs w:val="24"/>
+        </w:rPr>
+        <w:br/>
+        <w:t xml:space="preserve">using </w:t>
+      </w:r>
+      <w:proofErr w:type="spellStart"/>
+      <w:r>
+        <w:rPr>
+          <w:sz w:val="24"/>
+          <w:szCs w:val="24"/>
+        </w:rPr>
+        <w:t>npm</w:t>
+      </w:r>
+      <w:proofErr w:type="spellEnd"/>
+      <w:r>
+        <w:rPr>
+          <w:sz w:val="24"/>
+          <w:szCs w:val="24"/>
+        </w:rPr>
+        <w:t xml:space="preserve"> install. It will check the </w:t>
+      </w:r>
+      <w:proofErr w:type="spellStart"/>
+      <w:proofErr w:type="gramStart"/>
+      <w:r>
+        <w:rPr>
+          <w:sz w:val="24"/>
+          <w:szCs w:val="24"/>
+        </w:rPr>
+        <w:t>package.json</w:t>
+      </w:r>
+      <w:proofErr w:type="spellEnd"/>
+      <w:proofErr w:type="gramEnd"/>
+      <w:r>
+        <w:rPr>
+          <w:sz w:val="24"/>
+          <w:szCs w:val="24"/>
+        </w:rPr>
+        <w:t xml:space="preserve"> and install all the dependencies.</w:t>
+      </w:r>
+      <w:r>
+        <w:rPr>
+          <w:sz w:val="24"/>
+          <w:szCs w:val="24"/>
+        </w:rPr>
+        <w:br/>
+      </w:r>
+      <w:r>
+        <w:rPr>
+          <w:sz w:val="24"/>
+          <w:szCs w:val="24"/>
+        </w:rPr>
+        <w:br/>
+        <w:t xml:space="preserve">So whatever we can regenerate then don’t put things on </w:t>
+      </w:r>
+      <w:proofErr w:type="spellStart"/>
+      <w:r>
+        <w:rPr>
+          <w:sz w:val="24"/>
+          <w:szCs w:val="24"/>
+        </w:rPr>
+        <w:t>github</w:t>
+      </w:r>
+      <w:proofErr w:type="spellEnd"/>
+      <w:r>
+        <w:rPr>
+          <w:sz w:val="24"/>
+          <w:szCs w:val="24"/>
+        </w:rPr>
+        <w:t xml:space="preserve">. </w:t>
+      </w:r>
+      <w:r>
+        <w:rPr>
+          <w:sz w:val="24"/>
+          <w:szCs w:val="24"/>
+        </w:rPr>
+        <w:br/>
+        <w:t xml:space="preserve">NPM command mostly used for </w:t>
+      </w:r>
+      <w:proofErr w:type="gramStart"/>
+      <w:r>
+        <w:rPr>
+          <w:sz w:val="24"/>
+          <w:szCs w:val="24"/>
+        </w:rPr>
+        <w:t>installation</w:t>
+      </w:r>
+      <w:proofErr w:type="gramEnd"/>
+    </w:p>
+    <w:p>
+      <w:pPr>
+        <w:rPr>
+          <w:sz w:val="24"/>
+          <w:szCs w:val="24"/>
+        </w:rPr>
+      </w:pPr>
+      <w:proofErr w:type="spellStart"/>
+      <w:r>
+        <w:rPr>
+          <w:sz w:val="24"/>
+          <w:szCs w:val="24"/>
+        </w:rPr>
+        <w:t>Npx</w:t>
+      </w:r>
+      <w:proofErr w:type="spellEnd"/>
+      <w:r>
+        <w:rPr>
+          <w:sz w:val="24"/>
+          <w:szCs w:val="24"/>
+        </w:rPr>
+        <w:t xml:space="preserve"> command used to </w:t>
+      </w:r>
+      <w:proofErr w:type="spellStart"/>
+      <w:r>
+        <w:rPr>
+          <w:sz w:val="24"/>
+          <w:szCs w:val="24"/>
+        </w:rPr>
+        <w:t>execut</w:t>
+      </w:r>
+      <w:proofErr w:type="spellEnd"/>
+      <w:r>
+        <w:rPr>
+          <w:sz w:val="24"/>
+          <w:szCs w:val="24"/>
+        </w:rPr>
+        <w:t xml:space="preserve"> a package</w:t>
+      </w:r>
+      <w:r>
+        <w:rPr>
+          <w:sz w:val="24"/>
+          <w:szCs w:val="24"/>
+        </w:rPr>
+        <w:br/>
+      </w:r>
+      <w:r>
+        <w:rPr>
+          <w:sz w:val="24"/>
+          <w:szCs w:val="24"/>
+        </w:rPr>
+        <w:br/>
+        <w:t xml:space="preserve">CDN links are not a perfect way to bring react /react </w:t>
+      </w:r>
+      <w:proofErr w:type="spellStart"/>
+      <w:r>
+        <w:rPr>
+          <w:sz w:val="24"/>
+          <w:szCs w:val="24"/>
+        </w:rPr>
+        <w:t>dom</w:t>
+      </w:r>
+      <w:proofErr w:type="spellEnd"/>
+      <w:r>
+        <w:rPr>
+          <w:sz w:val="24"/>
+          <w:szCs w:val="24"/>
+        </w:rPr>
+        <w:t xml:space="preserve"> into </w:t>
+      </w:r>
+      <w:proofErr w:type="spellStart"/>
+      <w:r>
+        <w:rPr>
+          <w:sz w:val="24"/>
+          <w:szCs w:val="24"/>
+        </w:rPr>
+        <w:t>ur</w:t>
+      </w:r>
+      <w:proofErr w:type="spellEnd"/>
+      <w:r>
+        <w:rPr>
+          <w:sz w:val="24"/>
+          <w:szCs w:val="24"/>
+        </w:rPr>
+        <w:t xml:space="preserve"> project:</w:t>
+      </w:r>
+      <w:r>
+        <w:rPr>
+          <w:sz w:val="24"/>
+          <w:szCs w:val="24"/>
+        </w:rPr>
+        <w:br/>
+        <w:t xml:space="preserve">-&gt; It will always make a </w:t>
+      </w:r>
+      <w:proofErr w:type="spellStart"/>
+      <w:r>
+        <w:rPr>
+          <w:sz w:val="24"/>
+          <w:szCs w:val="24"/>
+        </w:rPr>
+        <w:t>cdn</w:t>
+      </w:r>
+      <w:proofErr w:type="spellEnd"/>
+      <w:r>
+        <w:rPr>
+          <w:sz w:val="24"/>
+          <w:szCs w:val="24"/>
+        </w:rPr>
+        <w:t xml:space="preserve"> </w:t>
+      </w:r>
+      <w:r>
+        <w:rPr>
+          <w:sz w:val="24"/>
+          <w:szCs w:val="24"/>
+        </w:rPr>
+        <w:t xml:space="preserve">network </w:t>
+      </w:r>
+      <w:r>
+        <w:rPr>
+          <w:sz w:val="24"/>
+          <w:szCs w:val="24"/>
+        </w:rPr>
+        <w:t>request and makes sites slower each time.</w:t>
+      </w:r>
+    </w:p>
+    <w:p>
+      <w:pPr>
+        <w:rPr>
+          <w:sz w:val="24"/>
+          <w:szCs w:val="24"/>
+        </w:rPr>
+      </w:pPr>
+    </w:p>
+    <w:p>
+      <w:pPr>
+        <w:rPr>
+          <w:b/>
+          <w:bCs/>
+          <w:sz w:val="28"/>
+          <w:szCs w:val="28"/>
+        </w:rPr>
+      </w:pPr>
+    </w:p>
+    <w:p>
+      <w:pPr>
+        <w:rPr>
+          <w:sz w:val="24"/>
+          <w:szCs w:val="24"/>
+        </w:rPr>
+      </w:pPr>
+      <w:r>
+        <w:rPr>
+          <w:b/>
+          <w:bCs/>
+          <w:sz w:val="28"/>
+          <w:szCs w:val="28"/>
+        </w:rPr>
+        <w:t>Method 2 of adding react into html:</w:t>
+      </w:r>
+      <w:r>
+        <w:rPr>
+          <w:sz w:val="24"/>
+          <w:szCs w:val="24"/>
+        </w:rPr>
+        <w:br/>
+      </w:r>
+      <w:r>
+        <w:rPr>
+          <w:sz w:val="24"/>
+          <w:szCs w:val="24"/>
+        </w:rPr>
+        <w:br/>
+      </w:r>
+      <w:r>
+        <w:rPr>
+          <w:sz w:val="24"/>
+          <w:szCs w:val="24"/>
+        </w:rPr>
+        <w:drawing>
+          <wp:inline distT="0" distB="0" distL="0" distR="0" wp14:anchorId="6616C1FF" wp14:editId="1C54545A">
+            <wp:extent cx="5731510" cy="1413510"/>
+            <wp:effectExtent l="0" t="0" r="2540" b="0"/>
+            <wp:docPr id="688754189" name="Picture 1" descr="A black background with colorful lines&#10;&#10;Description automatically generated"/>
+            <wp:cNvGraphicFramePr>
+              <a:graphicFrameLocks xmlns:a="http://schemas.openxmlformats.org/drawingml/2006/main" noChangeAspect="1"/>
+            </wp:cNvGraphicFramePr>
+            <a:graphic xmlns:a="http://schemas.openxmlformats.org/drawingml/2006/main">
+              <a:graphicData uri="http://schemas.openxmlformats.org/drawingml/2006/picture">
+                <pic:pic xmlns:pic="http://schemas.openxmlformats.org/drawingml/2006/picture">
+                  <pic:nvPicPr>
+                    <pic:cNvPr id="688754189" name="Picture 1" descr="A black background with colorful lines&#10;&#10;Description automatically generated"/>
+                    <pic:cNvPicPr/>
+                  </pic:nvPicPr>
+                  <pic:blipFill>
+                    <a:blip r:embed="rId13"/>
+                    <a:stretch>
+                      <a:fillRect/>
+                    </a:stretch>
+                  </pic:blipFill>
+                  <pic:spPr>
+                    <a:xfrm>
+                      <a:off x="0" y="0"/>
+                      <a:ext cx="5731510" cy="1413510"/>
+                    </a:xfrm>
+                    <a:prstGeom prst="rect">
+                      <a:avLst/>
+                    </a:prstGeom>
+                  </pic:spPr>
+                </pic:pic>
+              </a:graphicData>
+            </a:graphic>
+          </wp:inline>
+        </w:drawing>
+      </w:r>
+    </w:p>
+    <w:p>
+      <w:pPr>
+        <w:rPr>
+          <w:sz w:val="24"/>
+          <w:szCs w:val="24"/>
+        </w:rPr>
+      </w:pPr>
+      <w:r>
+        <w:rPr>
+          <w:sz w:val="24"/>
+          <w:szCs w:val="24"/>
+        </w:rPr>
+        <w:lastRenderedPageBreak/>
+        <w:drawing>
+          <wp:inline distT="0" distB="0" distL="0" distR="0" wp14:anchorId="3F9087A0" wp14:editId="60D27FC9">
+            <wp:extent cx="5731510" cy="2835275"/>
+            <wp:effectExtent l="0" t="0" r="2540" b="3175"/>
+            <wp:docPr id="49220346" name="Picture 1" descr="A screen shot of a computer program&#10;&#10;Description automatically generated"/>
+            <wp:cNvGraphicFramePr>
+              <a:graphicFrameLocks xmlns:a="http://schemas.openxmlformats.org/drawingml/2006/main" noChangeAspect="1"/>
+            </wp:cNvGraphicFramePr>
+            <a:graphic xmlns:a="http://schemas.openxmlformats.org/drawingml/2006/main">
+              <a:graphicData uri="http://schemas.openxmlformats.org/drawingml/2006/picture">
+                <pic:pic xmlns:pic="http://schemas.openxmlformats.org/drawingml/2006/picture">
+                  <pic:nvPicPr>
+                    <pic:cNvPr id="49220346" name="Picture 1" descr="A screen shot of a computer program&#10;&#10;Description automatically generated"/>
+                    <pic:cNvPicPr/>
+                  </pic:nvPicPr>
+                  <pic:blipFill>
+                    <a:blip r:embed="rId14"/>
+                    <a:stretch>
+                      <a:fillRect/>
+                    </a:stretch>
+                  </pic:blipFill>
+                  <pic:spPr>
+                    <a:xfrm>
+                      <a:off x="0" y="0"/>
+                      <a:ext cx="5731510" cy="2835275"/>
+                    </a:xfrm>
+                    <a:prstGeom prst="rect">
+                      <a:avLst/>
+                    </a:prstGeom>
+                  </pic:spPr>
+                </pic:pic>
+              </a:graphicData>
+            </a:graphic>
+          </wp:inline>
+        </w:drawing>
+      </w:r>
+    </w:p>
+    <w:p>
+      <w:pPr>
+        <w:rPr>
+          <w:sz w:val="24"/>
+          <w:szCs w:val="24"/>
+        </w:rPr>
+      </w:pPr>
+    </w:p>
+    <w:p>
+      <w:pPr>
+        <w:rPr>
+          <w:sz w:val="24"/>
+          <w:szCs w:val="24"/>
+        </w:rPr>
+      </w:pPr>
+      <w:r>
+        <w:rPr>
+          <w:sz w:val="24"/>
+          <w:szCs w:val="24"/>
+        </w:rPr>
+        <w:t>Above throws error since script tag in html cannot have import or exports</w:t>
+      </w:r>
+      <w:r>
+        <w:rPr>
+          <w:sz w:val="24"/>
+          <w:szCs w:val="24"/>
+        </w:rPr>
+        <w:t xml:space="preserve">. It only understands normal </w:t>
+      </w:r>
+      <w:proofErr w:type="spellStart"/>
+      <w:r>
+        <w:rPr>
+          <w:sz w:val="24"/>
+          <w:szCs w:val="24"/>
+        </w:rPr>
+        <w:t>javascript</w:t>
+      </w:r>
+      <w:proofErr w:type="spellEnd"/>
+      <w:r>
+        <w:rPr>
+          <w:sz w:val="24"/>
+          <w:szCs w:val="24"/>
+        </w:rPr>
+        <w:t>.</w:t>
+      </w:r>
+      <w:r>
+        <w:rPr>
+          <w:sz w:val="24"/>
+          <w:szCs w:val="24"/>
+        </w:rPr>
+        <w:t xml:space="preserve"> It </w:t>
+      </w:r>
+      <w:proofErr w:type="gramStart"/>
+      <w:r>
+        <w:rPr>
+          <w:sz w:val="24"/>
+          <w:szCs w:val="24"/>
+        </w:rPr>
+        <w:t>has to</w:t>
+      </w:r>
+      <w:proofErr w:type="gramEnd"/>
+      <w:r>
+        <w:rPr>
+          <w:sz w:val="24"/>
+          <w:szCs w:val="24"/>
+        </w:rPr>
+        <w:t xml:space="preserve"> be module.</w:t>
+      </w:r>
+      <w:r>
+        <w:rPr>
+          <w:sz w:val="24"/>
+          <w:szCs w:val="24"/>
+        </w:rPr>
+        <w:t xml:space="preserve"> Normal </w:t>
+      </w:r>
+      <w:proofErr w:type="spellStart"/>
+      <w:r>
+        <w:rPr>
+          <w:sz w:val="24"/>
+          <w:szCs w:val="24"/>
+        </w:rPr>
+        <w:t>javascript</w:t>
+      </w:r>
+      <w:proofErr w:type="spellEnd"/>
+      <w:r>
+        <w:rPr>
+          <w:sz w:val="24"/>
+          <w:szCs w:val="24"/>
+        </w:rPr>
+        <w:t xml:space="preserve"> cannot have import or </w:t>
+      </w:r>
+      <w:proofErr w:type="gramStart"/>
+      <w:r>
+        <w:rPr>
+          <w:sz w:val="24"/>
+          <w:szCs w:val="24"/>
+        </w:rPr>
+        <w:t>export</w:t>
+      </w:r>
+      <w:proofErr w:type="gramEnd"/>
+    </w:p>
+    <w:p>
+      <w:pPr>
+        <w:rPr>
+          <w:sz w:val="24"/>
+          <w:szCs w:val="24"/>
+        </w:rPr>
+      </w:pPr>
+      <w:r>
+        <w:rPr>
+          <w:sz w:val="24"/>
+          <w:szCs w:val="24"/>
+        </w:rPr>
+        <w:drawing>
+          <wp:inline distT="0" distB="0" distL="0" distR="0" wp14:anchorId="0ACDDCBB" wp14:editId="58E85C5C">
+            <wp:extent cx="5731510" cy="2402840"/>
+            <wp:effectExtent l="0" t="0" r="2540" b="0"/>
+            <wp:docPr id="758176500" name="Picture 1" descr="A screenshot of a computer error&#10;&#10;Description automatically generated"/>
+            <wp:cNvGraphicFramePr>
+              <a:graphicFrameLocks xmlns:a="http://schemas.openxmlformats.org/drawingml/2006/main" noChangeAspect="1"/>
+            </wp:cNvGraphicFramePr>
+            <a:graphic xmlns:a="http://schemas.openxmlformats.org/drawingml/2006/main">
+              <a:graphicData uri="http://schemas.openxmlformats.org/drawingml/2006/picture">
+                <pic:pic xmlns:pic="http://schemas.openxmlformats.org/drawingml/2006/picture">
+                  <pic:nvPicPr>
+                    <pic:cNvPr id="758176500" name="Picture 1" descr="A screenshot of a computer error&#10;&#10;Description automatically generated"/>
+                    <pic:cNvPicPr/>
+                  </pic:nvPicPr>
+                  <pic:blipFill>
+                    <a:blip r:embed="rId15"/>
+                    <a:stretch>
+                      <a:fillRect/>
+                    </a:stretch>
+                  </pic:blipFill>
+                  <pic:spPr>
+                    <a:xfrm>
+                      <a:off x="0" y="0"/>
+                      <a:ext cx="5731510" cy="2402840"/>
+                    </a:xfrm>
+                    <a:prstGeom prst="rect">
+                      <a:avLst/>
+                    </a:prstGeom>
+                  </pic:spPr>
+                </pic:pic>
+              </a:graphicData>
+            </a:graphic>
+          </wp:inline>
+        </w:drawing>
+      </w:r>
+    </w:p>
+    <w:p>
+      <w:pPr>
+        <w:rPr>
+          <w:sz w:val="24"/>
+          <w:szCs w:val="24"/>
+        </w:rPr>
+      </w:pPr>
+    </w:p>
+    <w:p>
+      <w:pPr>
+        <w:shd w:val="clear" w:color="auto" w:fill="1F1F1F"/>
+        <w:spacing w:after="0" w:line="285" w:lineRule="atLeast"/>
+        <w:rPr>
+          <w:rFonts w:ascii="Consolas" w:eastAsia="Times New Roman" w:hAnsi="Consolas" w:cs="Times New Roman"/>
+          <w:color w:val="CCCCCC"/>
+          <w:kern w:val="0"/>
+          <w:sz w:val="21"/>
+          <w:szCs w:val="21"/>
+          <w:lang w:eastAsia="en-IN"/>
+          <w14:ligatures w14:val="none"/>
+        </w:rPr>
+      </w:pPr>
+      <w:r>
+        <w:rPr>
+          <w:rFonts w:ascii="Consolas" w:eastAsia="Times New Roman" w:hAnsi="Consolas" w:cs="Times New Roman"/>
+          <w:color w:val="CCCCCC"/>
+          <w:kern w:val="0"/>
+          <w:sz w:val="21"/>
+          <w:szCs w:val="21"/>
+          <w:lang w:eastAsia="en-IN"/>
+          <w14:ligatures w14:val="none"/>
+        </w:rPr>
+        <w:t xml:space="preserve"> parcel uses a file watching algorithm written in </w:t>
+      </w:r>
+      <w:proofErr w:type="spellStart"/>
+      <w:r>
+        <w:rPr>
+          <w:rFonts w:ascii="Consolas" w:eastAsia="Times New Roman" w:hAnsi="Consolas" w:cs="Times New Roman"/>
+          <w:color w:val="CCCCCC"/>
+          <w:kern w:val="0"/>
+          <w:sz w:val="21"/>
+          <w:szCs w:val="21"/>
+          <w:lang w:eastAsia="en-IN"/>
+          <w14:ligatures w14:val="none"/>
+        </w:rPr>
+        <w:t>c++</w:t>
+      </w:r>
+      <w:proofErr w:type="spellEnd"/>
+      <w:r>
+        <w:rPr>
+          <w:rFonts w:ascii="Consolas" w:eastAsia="Times New Roman" w:hAnsi="Consolas" w:cs="Times New Roman"/>
+          <w:color w:val="CCCCCC"/>
+          <w:kern w:val="0"/>
+          <w:sz w:val="21"/>
+          <w:szCs w:val="21"/>
+          <w:lang w:eastAsia="en-IN"/>
+          <w14:ligatures w14:val="none"/>
+        </w:rPr>
+        <w:t>.</w:t>
+      </w:r>
+    </w:p>
+    <w:p>
+      <w:pPr>
+        <w:shd w:val="clear" w:color="auto" w:fill="1F1F1F"/>
+        <w:spacing w:after="0" w:line="285" w:lineRule="atLeast"/>
+        <w:rPr>
+          <w:rFonts w:ascii="Consolas" w:eastAsia="Times New Roman" w:hAnsi="Consolas" w:cs="Times New Roman"/>
+          <w:color w:val="CCCCCC"/>
+          <w:kern w:val="0"/>
+          <w:sz w:val="21"/>
+          <w:szCs w:val="21"/>
+          <w:lang w:eastAsia="en-IN"/>
+          <w14:ligatures w14:val="none"/>
+        </w:rPr>
+      </w:pPr>
+      <w:r>
+        <w:rPr>
+          <w:rFonts w:ascii="Consolas" w:eastAsia="Times New Roman" w:hAnsi="Consolas" w:cs="Times New Roman"/>
+          <w:color w:val="6796E6"/>
+          <w:kern w:val="0"/>
+          <w:sz w:val="21"/>
+          <w:szCs w:val="21"/>
+          <w:lang w:eastAsia="en-IN"/>
+          <w14:ligatures w14:val="none"/>
+        </w:rPr>
+        <w:t>-</w:t>
+      </w:r>
+      <w:r>
+        <w:rPr>
+          <w:rFonts w:ascii="Consolas" w:eastAsia="Times New Roman" w:hAnsi="Consolas" w:cs="Times New Roman"/>
+          <w:color w:val="CCCCCC"/>
+          <w:kern w:val="0"/>
+          <w:sz w:val="21"/>
+          <w:szCs w:val="21"/>
+          <w:lang w:eastAsia="en-IN"/>
+          <w14:ligatures w14:val="none"/>
+        </w:rPr>
+        <w:t xml:space="preserve"> HMR: Hot Module Replacement (make the change in any file and save it. Will reflect automatically on browser)</w:t>
+      </w:r>
+    </w:p>
+    <w:p>
+      <w:pPr>
+        <w:shd w:val="clear" w:color="auto" w:fill="1F1F1F"/>
+        <w:spacing w:after="0" w:line="285" w:lineRule="atLeast"/>
+        <w:rPr>
+          <w:rFonts w:ascii="Consolas" w:eastAsia="Times New Roman" w:hAnsi="Consolas" w:cs="Times New Roman"/>
+          <w:color w:val="CCCCCC"/>
+          <w:kern w:val="0"/>
+          <w:sz w:val="21"/>
+          <w:szCs w:val="21"/>
+          <w:lang w:eastAsia="en-IN"/>
+          <w14:ligatures w14:val="none"/>
+        </w:rPr>
+      </w:pPr>
+      <w:r>
+        <w:rPr>
+          <w:rFonts w:ascii="Consolas" w:eastAsia="Times New Roman" w:hAnsi="Consolas" w:cs="Times New Roman"/>
+          <w:color w:val="6796E6"/>
+          <w:kern w:val="0"/>
+          <w:sz w:val="21"/>
+          <w:szCs w:val="21"/>
+          <w:lang w:eastAsia="en-IN"/>
+          <w14:ligatures w14:val="none"/>
+        </w:rPr>
+        <w:t>-</w:t>
+      </w:r>
+      <w:r>
+        <w:rPr>
+          <w:rFonts w:ascii="Consolas" w:eastAsia="Times New Roman" w:hAnsi="Consolas" w:cs="Times New Roman"/>
+          <w:color w:val="CCCCCC"/>
+          <w:kern w:val="0"/>
+          <w:sz w:val="21"/>
+          <w:szCs w:val="21"/>
+          <w:lang w:eastAsia="en-IN"/>
+          <w14:ligatures w14:val="none"/>
+        </w:rPr>
+        <w:t xml:space="preserve"> Local Server</w:t>
+      </w:r>
+    </w:p>
+    <w:p>
+      <w:pPr>
+        <w:shd w:val="clear" w:color="auto" w:fill="1F1F1F"/>
+        <w:spacing w:after="0" w:line="285" w:lineRule="atLeast"/>
+        <w:rPr>
+          <w:rFonts w:ascii="Consolas" w:eastAsia="Times New Roman" w:hAnsi="Consolas" w:cs="Times New Roman"/>
+          <w:color w:val="CCCCCC"/>
+          <w:kern w:val="0"/>
+          <w:sz w:val="21"/>
+          <w:szCs w:val="21"/>
+          <w:lang w:eastAsia="en-IN"/>
+          <w14:ligatures w14:val="none"/>
+        </w:rPr>
+      </w:pPr>
+      <w:r>
+        <w:rPr>
+          <w:rFonts w:ascii="Consolas" w:eastAsia="Times New Roman" w:hAnsi="Consolas" w:cs="Times New Roman"/>
+          <w:color w:val="6796E6"/>
+          <w:kern w:val="0"/>
+          <w:sz w:val="21"/>
+          <w:szCs w:val="21"/>
+          <w:lang w:eastAsia="en-IN"/>
+          <w14:ligatures w14:val="none"/>
+        </w:rPr>
+        <w:t>-</w:t>
+      </w:r>
+      <w:r>
+        <w:rPr>
+          <w:rFonts w:ascii="Consolas" w:eastAsia="Times New Roman" w:hAnsi="Consolas" w:cs="Times New Roman"/>
+          <w:color w:val="CCCCCC"/>
+          <w:kern w:val="0"/>
+          <w:sz w:val="21"/>
+          <w:szCs w:val="21"/>
+          <w:lang w:eastAsia="en-IN"/>
+          <w14:ligatures w14:val="none"/>
+        </w:rPr>
+        <w:t xml:space="preserve"> Provides faster build because it does </w:t>
+      </w:r>
+      <w:proofErr w:type="gramStart"/>
+      <w:r>
+        <w:rPr>
+          <w:rFonts w:ascii="Consolas" w:eastAsia="Times New Roman" w:hAnsi="Consolas" w:cs="Times New Roman"/>
+          <w:color w:val="CCCCCC"/>
+          <w:kern w:val="0"/>
+          <w:sz w:val="21"/>
+          <w:szCs w:val="21"/>
+          <w:lang w:eastAsia="en-IN"/>
+          <w14:ligatures w14:val="none"/>
+        </w:rPr>
+        <w:t>caching</w:t>
+      </w:r>
+      <w:proofErr w:type="gramEnd"/>
+    </w:p>
+    <w:p>
+      <w:pPr>
+        <w:shd w:val="clear" w:color="auto" w:fill="1F1F1F"/>
+        <w:spacing w:after="0" w:line="285" w:lineRule="atLeast"/>
+        <w:rPr>
+          <w:rFonts w:ascii="Consolas" w:eastAsia="Times New Roman" w:hAnsi="Consolas" w:cs="Times New Roman"/>
+          <w:color w:val="CCCCCC"/>
+          <w:kern w:val="0"/>
+          <w:sz w:val="21"/>
+          <w:szCs w:val="21"/>
+          <w:lang w:eastAsia="en-IN"/>
+          <w14:ligatures w14:val="none"/>
+        </w:rPr>
+      </w:pPr>
+      <w:r>
+        <w:rPr>
+          <w:rFonts w:ascii="Consolas" w:eastAsia="Times New Roman" w:hAnsi="Consolas" w:cs="Times New Roman"/>
+          <w:color w:val="6796E6"/>
+          <w:kern w:val="0"/>
+          <w:sz w:val="21"/>
+          <w:szCs w:val="21"/>
+          <w:lang w:eastAsia="en-IN"/>
+          <w14:ligatures w14:val="none"/>
+        </w:rPr>
+        <w:t>-</w:t>
+      </w:r>
+      <w:r>
+        <w:rPr>
+          <w:rFonts w:ascii="Consolas" w:eastAsia="Times New Roman" w:hAnsi="Consolas" w:cs="Times New Roman"/>
+          <w:color w:val="CCCCCC"/>
+          <w:kern w:val="0"/>
+          <w:sz w:val="21"/>
+          <w:szCs w:val="21"/>
+          <w:lang w:eastAsia="en-IN"/>
+          <w14:ligatures w14:val="none"/>
+        </w:rPr>
+        <w:t xml:space="preserve"> Image optimization (Showing image on browser is very expensive, parcel does optimization for us)</w:t>
+      </w:r>
+    </w:p>
+    <w:p>
+      <w:pPr>
+        <w:shd w:val="clear" w:color="auto" w:fill="1F1F1F"/>
+        <w:spacing w:after="0" w:line="285" w:lineRule="atLeast"/>
+        <w:rPr>
+          <w:rFonts w:ascii="Consolas" w:eastAsia="Times New Roman" w:hAnsi="Consolas" w:cs="Times New Roman"/>
+          <w:color w:val="CCCCCC"/>
+          <w:kern w:val="0"/>
+          <w:sz w:val="21"/>
+          <w:szCs w:val="21"/>
+          <w:lang w:eastAsia="en-IN"/>
+          <w14:ligatures w14:val="none"/>
+        </w:rPr>
+      </w:pPr>
+      <w:r>
+        <w:rPr>
+          <w:rFonts w:ascii="Consolas" w:eastAsia="Times New Roman" w:hAnsi="Consolas" w:cs="Times New Roman"/>
+          <w:color w:val="6796E6"/>
+          <w:kern w:val="0"/>
+          <w:sz w:val="21"/>
+          <w:szCs w:val="21"/>
+          <w:lang w:eastAsia="en-IN"/>
+          <w14:ligatures w14:val="none"/>
+        </w:rPr>
+        <w:t>-</w:t>
+      </w:r>
+      <w:r>
+        <w:rPr>
+          <w:rFonts w:ascii="Consolas" w:eastAsia="Times New Roman" w:hAnsi="Consolas" w:cs="Times New Roman"/>
+          <w:color w:val="CCCCCC"/>
+          <w:kern w:val="0"/>
+          <w:sz w:val="21"/>
+          <w:szCs w:val="21"/>
+          <w:lang w:eastAsia="en-IN"/>
+          <w14:ligatures w14:val="none"/>
+        </w:rPr>
+        <w:t xml:space="preserve"> Production build: do minification of files and bundling, compress as well</w:t>
+      </w:r>
+    </w:p>
+    <w:p>
+      <w:pPr>
+        <w:shd w:val="clear" w:color="auto" w:fill="1F1F1F"/>
+        <w:spacing w:after="0" w:line="285" w:lineRule="atLeast"/>
+        <w:rPr>
+          <w:rFonts w:ascii="Consolas" w:eastAsia="Times New Roman" w:hAnsi="Consolas" w:cs="Times New Roman"/>
+          <w:color w:val="CCCCCC"/>
+          <w:kern w:val="0"/>
+          <w:sz w:val="21"/>
+          <w:szCs w:val="21"/>
+          <w:lang w:eastAsia="en-IN"/>
+          <w14:ligatures w14:val="none"/>
+        </w:rPr>
+      </w:pPr>
+      <w:r>
+        <w:rPr>
+          <w:rFonts w:ascii="Consolas" w:eastAsia="Times New Roman" w:hAnsi="Consolas" w:cs="Times New Roman"/>
+          <w:color w:val="6796E6"/>
+          <w:kern w:val="0"/>
+          <w:sz w:val="21"/>
+          <w:szCs w:val="21"/>
+          <w:lang w:eastAsia="en-IN"/>
+          <w14:ligatures w14:val="none"/>
+        </w:rPr>
+        <w:t>-</w:t>
+      </w:r>
+      <w:r>
+        <w:rPr>
+          <w:rFonts w:ascii="Consolas" w:eastAsia="Times New Roman" w:hAnsi="Consolas" w:cs="Times New Roman"/>
+          <w:color w:val="CCCCCC"/>
+          <w:kern w:val="0"/>
+          <w:sz w:val="21"/>
+          <w:szCs w:val="21"/>
+          <w:lang w:eastAsia="en-IN"/>
+          <w14:ligatures w14:val="none"/>
+        </w:rPr>
+        <w:t xml:space="preserve"> Content Hashing</w:t>
+      </w:r>
+    </w:p>
+    <w:p>
+      <w:pPr>
+        <w:shd w:val="clear" w:color="auto" w:fill="1F1F1F"/>
+        <w:spacing w:after="0" w:line="285" w:lineRule="atLeast"/>
+        <w:rPr>
+          <w:rFonts w:ascii="Consolas" w:eastAsia="Times New Roman" w:hAnsi="Consolas" w:cs="Times New Roman"/>
+          <w:color w:val="CCCCCC"/>
+          <w:kern w:val="0"/>
+          <w:sz w:val="21"/>
+          <w:szCs w:val="21"/>
+          <w:lang w:eastAsia="en-IN"/>
+          <w14:ligatures w14:val="none"/>
+        </w:rPr>
+      </w:pPr>
+      <w:r>
+        <w:rPr>
+          <w:rFonts w:ascii="Consolas" w:eastAsia="Times New Roman" w:hAnsi="Consolas" w:cs="Times New Roman"/>
+          <w:color w:val="6796E6"/>
+          <w:kern w:val="0"/>
+          <w:sz w:val="21"/>
+          <w:szCs w:val="21"/>
+          <w:lang w:eastAsia="en-IN"/>
+          <w14:ligatures w14:val="none"/>
+        </w:rPr>
+        <w:t>-</w:t>
+      </w:r>
+      <w:r>
+        <w:rPr>
+          <w:rFonts w:ascii="Consolas" w:eastAsia="Times New Roman" w:hAnsi="Consolas" w:cs="Times New Roman"/>
+          <w:color w:val="CCCCCC"/>
+          <w:kern w:val="0"/>
+          <w:sz w:val="21"/>
+          <w:szCs w:val="21"/>
+          <w:lang w:eastAsia="en-IN"/>
+          <w14:ligatures w14:val="none"/>
+        </w:rPr>
+        <w:t xml:space="preserve"> Code splitting</w:t>
+      </w:r>
+    </w:p>
+    <w:p>
+      <w:pPr>
+        <w:shd w:val="clear" w:color="auto" w:fill="1F1F1F"/>
+        <w:spacing w:after="0" w:line="285" w:lineRule="atLeast"/>
+        <w:rPr>
+          <w:rFonts w:ascii="Consolas" w:eastAsia="Times New Roman" w:hAnsi="Consolas" w:cs="Times New Roman"/>
+          <w:color w:val="CCCCCC"/>
+          <w:kern w:val="0"/>
+          <w:sz w:val="21"/>
+          <w:szCs w:val="21"/>
+          <w:lang w:eastAsia="en-IN"/>
+          <w14:ligatures w14:val="none"/>
+        </w:rPr>
+      </w:pPr>
+      <w:r>
+        <w:rPr>
+          <w:rFonts w:ascii="Consolas" w:eastAsia="Times New Roman" w:hAnsi="Consolas" w:cs="Times New Roman"/>
+          <w:color w:val="6796E6"/>
+          <w:kern w:val="0"/>
+          <w:sz w:val="21"/>
+          <w:szCs w:val="21"/>
+          <w:lang w:eastAsia="en-IN"/>
+          <w14:ligatures w14:val="none"/>
+        </w:rPr>
+        <w:t>-</w:t>
+      </w:r>
+      <w:r>
+        <w:rPr>
+          <w:rFonts w:ascii="Consolas" w:eastAsia="Times New Roman" w:hAnsi="Consolas" w:cs="Times New Roman"/>
+          <w:color w:val="CCCCCC"/>
+          <w:kern w:val="0"/>
+          <w:sz w:val="21"/>
+          <w:szCs w:val="21"/>
+          <w:lang w:eastAsia="en-IN"/>
+          <w14:ligatures w14:val="none"/>
+        </w:rPr>
+        <w:t xml:space="preserve"> Differential bundling - support older browsers</w:t>
+      </w:r>
+    </w:p>
+    <w:p>
+      <w:pPr>
+        <w:shd w:val="clear" w:color="auto" w:fill="1F1F1F"/>
+        <w:spacing w:after="0" w:line="285" w:lineRule="atLeast"/>
+        <w:rPr>
+          <w:rFonts w:ascii="Consolas" w:eastAsia="Times New Roman" w:hAnsi="Consolas" w:cs="Times New Roman"/>
+          <w:color w:val="CCCCCC"/>
+          <w:kern w:val="0"/>
+          <w:sz w:val="21"/>
+          <w:szCs w:val="21"/>
+          <w:lang w:eastAsia="en-IN"/>
+          <w14:ligatures w14:val="none"/>
+        </w:rPr>
+      </w:pPr>
+      <w:r>
+        <w:rPr>
+          <w:rFonts w:ascii="Consolas" w:eastAsia="Times New Roman" w:hAnsi="Consolas" w:cs="Times New Roman"/>
+          <w:color w:val="6796E6"/>
+          <w:kern w:val="0"/>
+          <w:sz w:val="21"/>
+          <w:szCs w:val="21"/>
+          <w:lang w:eastAsia="en-IN"/>
+          <w14:ligatures w14:val="none"/>
+        </w:rPr>
+        <w:lastRenderedPageBreak/>
+        <w:t>-</w:t>
+      </w:r>
+      <w:r>
+        <w:rPr>
+          <w:rFonts w:ascii="Consolas" w:eastAsia="Times New Roman" w:hAnsi="Consolas" w:cs="Times New Roman"/>
+          <w:color w:val="CCCCCC"/>
+          <w:kern w:val="0"/>
+          <w:sz w:val="21"/>
+          <w:szCs w:val="21"/>
+          <w:lang w:eastAsia="en-IN"/>
+          <w14:ligatures w14:val="none"/>
+        </w:rPr>
+        <w:t xml:space="preserve"> Diagnostic, Error Handling</w:t>
+      </w:r>
+    </w:p>
+    <w:p>
+      <w:pPr>
+        <w:shd w:val="clear" w:color="auto" w:fill="1F1F1F"/>
+        <w:spacing w:after="0" w:line="285" w:lineRule="atLeast"/>
+        <w:rPr>
+          <w:rFonts w:ascii="Consolas" w:eastAsia="Times New Roman" w:hAnsi="Consolas" w:cs="Times New Roman"/>
+          <w:color w:val="CCCCCC"/>
+          <w:kern w:val="0"/>
+          <w:sz w:val="21"/>
+          <w:szCs w:val="21"/>
+          <w:lang w:eastAsia="en-IN"/>
+          <w14:ligatures w14:val="none"/>
+        </w:rPr>
+      </w:pPr>
+      <w:r>
+        <w:rPr>
+          <w:rFonts w:ascii="Consolas" w:eastAsia="Times New Roman" w:hAnsi="Consolas" w:cs="Times New Roman"/>
+          <w:color w:val="6796E6"/>
+          <w:kern w:val="0"/>
+          <w:sz w:val="21"/>
+          <w:szCs w:val="21"/>
+          <w:lang w:eastAsia="en-IN"/>
+          <w14:ligatures w14:val="none"/>
+        </w:rPr>
+        <w:t>-</w:t>
+      </w:r>
+      <w:r>
+        <w:rPr>
+          <w:rFonts w:ascii="Consolas" w:eastAsia="Times New Roman" w:hAnsi="Consolas" w:cs="Times New Roman"/>
+          <w:color w:val="CCCCCC"/>
+          <w:kern w:val="0"/>
+          <w:sz w:val="21"/>
+          <w:szCs w:val="21"/>
+          <w:lang w:eastAsia="en-IN"/>
+          <w14:ligatures w14:val="none"/>
+        </w:rPr>
+        <w:t xml:space="preserve"> Https</w:t>
+      </w:r>
+    </w:p>
+    <w:p>
+      <w:pPr>
+        <w:shd w:val="clear" w:color="auto" w:fill="1F1F1F"/>
+        <w:spacing w:after="0" w:line="285" w:lineRule="atLeast"/>
+        <w:rPr>
+          <w:rFonts w:ascii="Consolas" w:eastAsia="Times New Roman" w:hAnsi="Consolas" w:cs="Times New Roman"/>
+          <w:color w:val="CCCCCC"/>
+          <w:kern w:val="0"/>
+          <w:sz w:val="21"/>
+          <w:szCs w:val="21"/>
+          <w:lang w:eastAsia="en-IN"/>
+          <w14:ligatures w14:val="none"/>
+        </w:rPr>
+      </w:pPr>
+      <w:r>
+        <w:rPr>
+          <w:rFonts w:ascii="Consolas" w:eastAsia="Times New Roman" w:hAnsi="Consolas" w:cs="Times New Roman"/>
+          <w:color w:val="6796E6"/>
+          <w:kern w:val="0"/>
+          <w:sz w:val="21"/>
+          <w:szCs w:val="21"/>
+          <w:lang w:eastAsia="en-IN"/>
+          <w14:ligatures w14:val="none"/>
+        </w:rPr>
+        <w:t>-</w:t>
+      </w:r>
+      <w:r>
+        <w:rPr>
+          <w:rFonts w:ascii="Consolas" w:eastAsia="Times New Roman" w:hAnsi="Consolas" w:cs="Times New Roman"/>
+          <w:color w:val="CCCCCC"/>
+          <w:kern w:val="0"/>
+          <w:sz w:val="21"/>
+          <w:szCs w:val="21"/>
+          <w:lang w:eastAsia="en-IN"/>
+          <w14:ligatures w14:val="none"/>
+        </w:rPr>
+        <w:t xml:space="preserve"> Tree </w:t>
+      </w:r>
+      <w:proofErr w:type="spellStart"/>
+      <w:r>
+        <w:rPr>
+          <w:rFonts w:ascii="Consolas" w:eastAsia="Times New Roman" w:hAnsi="Consolas" w:cs="Times New Roman"/>
+          <w:color w:val="CCCCCC"/>
+          <w:kern w:val="0"/>
+          <w:sz w:val="21"/>
+          <w:szCs w:val="21"/>
+          <w:lang w:eastAsia="en-IN"/>
+          <w14:ligatures w14:val="none"/>
+        </w:rPr>
+        <w:t>SHaking</w:t>
+      </w:r>
+      <w:proofErr w:type="spellEnd"/>
+      <w:r>
+        <w:rPr>
+          <w:rFonts w:ascii="Consolas" w:eastAsia="Times New Roman" w:hAnsi="Consolas" w:cs="Times New Roman"/>
+          <w:color w:val="CCCCCC"/>
+          <w:kern w:val="0"/>
+          <w:sz w:val="21"/>
+          <w:szCs w:val="21"/>
+          <w:lang w:eastAsia="en-IN"/>
+          <w14:ligatures w14:val="none"/>
+        </w:rPr>
+        <w:t xml:space="preserve"> - remove unused code automatically</w:t>
       </w:r>
     </w:p>
     <w:p/>
+    <w:p>
+      <w:proofErr w:type="spellStart"/>
+      <w:r>
+        <w:t>Dist</w:t>
+      </w:r>
+      <w:proofErr w:type="spellEnd"/>
+      <w:r>
+        <w:t xml:space="preserve"> folder in parcel: parcel generates a dev build and put code in </w:t>
+      </w:r>
+      <w:proofErr w:type="spellStart"/>
+      <w:r>
+        <w:t>dist</w:t>
+      </w:r>
+      <w:proofErr w:type="spellEnd"/>
+      <w:r>
+        <w:t xml:space="preserve"> folder. Similarly prod build will also </w:t>
+      </w:r>
+      <w:proofErr w:type="gramStart"/>
+      <w:r>
+        <w:t>generated</w:t>
+      </w:r>
+      <w:proofErr w:type="gramEnd"/>
+      <w:r>
+        <w:t xml:space="preserve"> in </w:t>
+      </w:r>
+      <w:proofErr w:type="spellStart"/>
+      <w:r>
+        <w:t>dist</w:t>
+      </w:r>
+      <w:proofErr w:type="spellEnd"/>
+      <w:r>
+        <w:t xml:space="preserve"> folder</w:t>
+      </w:r>
+    </w:p>
+    <w:p>
+      <w:r>
+        <w:t xml:space="preserve">Autogenerated folders like </w:t>
+      </w:r>
+      <w:proofErr w:type="spellStart"/>
+      <w:r>
+        <w:t>dist</w:t>
+      </w:r>
+      <w:proofErr w:type="spellEnd"/>
+      <w:proofErr w:type="gramStart"/>
+      <w:r>
+        <w:t>, .parcel</w:t>
+      </w:r>
+      <w:proofErr w:type="gramEnd"/>
+      <w:r>
+        <w:t xml:space="preserve">-cache </w:t>
+      </w:r>
+      <w:proofErr w:type="spellStart"/>
+      <w:r>
+        <w:t>shud</w:t>
+      </w:r>
+      <w:proofErr w:type="spellEnd"/>
+      <w:r>
+        <w:t xml:space="preserve"> not push in git repo. </w:t>
+      </w:r>
+      <w:proofErr w:type="gramStart"/>
+      <w:r>
+        <w:t>So</w:t>
+      </w:r>
+      <w:proofErr w:type="gramEnd"/>
+      <w:r>
+        <w:t xml:space="preserve"> add them in </w:t>
+      </w:r>
+      <w:proofErr w:type="spellStart"/>
+      <w:r>
+        <w:t>gitignore</w:t>
+      </w:r>
+      <w:proofErr w:type="spellEnd"/>
+    </w:p>
+    <w:p/>
+    <w:p>
+      <w:r>
+        <w:t xml:space="preserve">To support older browsers we need to add </w:t>
+      </w:r>
+      <w:proofErr w:type="spellStart"/>
+      <w:r>
+        <w:t>browserList</w:t>
+      </w:r>
+      <w:proofErr w:type="spellEnd"/>
+      <w:r>
+        <w:t xml:space="preserve"> to </w:t>
+      </w:r>
+      <w:proofErr w:type="spellStart"/>
+      <w:proofErr w:type="gramStart"/>
+      <w:r>
+        <w:t>package.json</w:t>
+      </w:r>
+      <w:proofErr w:type="spellEnd"/>
+      <w:proofErr w:type="gramEnd"/>
+    </w:p>
+    <w:p>
+      <w:r>
+        <w:drawing>
+          <wp:inline distT="0" distB="0" distL="0" distR="0" wp14:anchorId="25DFB7D7" wp14:editId="129C80E2">
+            <wp:extent cx="2895851" cy="1569856"/>
+            <wp:effectExtent l="0" t="0" r="0" b="0"/>
+            <wp:docPr id="1851640830" name="Picture 1"/>
+            <wp:cNvGraphicFramePr>
+              <a:graphicFrameLocks xmlns:a="http://schemas.openxmlformats.org/drawingml/2006/main" noChangeAspect="1"/>
+            </wp:cNvGraphicFramePr>
+            <a:graphic xmlns:a="http://schemas.openxmlformats.org/drawingml/2006/main">
+              <a:graphicData uri="http://schemas.openxmlformats.org/drawingml/2006/picture">
+                <pic:pic xmlns:pic="http://schemas.openxmlformats.org/drawingml/2006/picture">
+                  <pic:nvPicPr>
+                    <pic:cNvPr id="1851640830" name=""/>
+                    <pic:cNvPicPr/>
+                  </pic:nvPicPr>
+                  <pic:blipFill>
+                    <a:blip r:embed="rId16"/>
+                    <a:stretch>
+                      <a:fillRect/>
+                    </a:stretch>
+                  </pic:blipFill>
+                  <pic:spPr>
+                    <a:xfrm>
+                      <a:off x="0" y="0"/>
+                      <a:ext cx="2895851" cy="1569856"/>
+                    </a:xfrm>
+                    <a:prstGeom prst="rect">
+                      <a:avLst/>
+                    </a:prstGeom>
+                  </pic:spPr>
+                </pic:pic>
+              </a:graphicData>
+            </a:graphic>
+          </wp:inline>
+        </w:drawing>
+      </w:r>
+    </w:p>
+    <w:p>
+      <w:r>
+        <w:t xml:space="preserve">GO to </w:t>
+      </w:r>
+      <w:proofErr w:type="gramStart"/>
+      <w:r>
+        <w:t>documentation..</w:t>
+      </w:r>
+      <w:proofErr w:type="gramEnd"/>
+      <w:r>
+        <w:t xml:space="preserve"> Must</w:t>
+      </w:r>
+      <w:r>
+        <w:t xml:space="preserve"> read.</w:t>
+      </w:r>
+      <w:r>
+        <w:br/>
+      </w:r>
+      <w:r>
+        <w:br/>
+      </w:r>
+      <w:r>
+        <w:br/>
+      </w:r>
+      <w:r>
+        <w:rPr>
+          <w:b/>
+          <w:bCs/>
+          <w:sz w:val="40"/>
+          <w:szCs w:val="40"/>
+        </w:rPr>
+        <w:t>Now we will start REACT:</w:t>
+      </w:r>
+    </w:p>
     <w:sectPr>
       <w:pgSz w:w="11906" w:h="16838"/>
       <w:pgMar w:top="1440" w:right="1440" w:bottom="1440" w:left="1440" w:header="708" w:footer="708" w:gutter="0"/>

</xml_diff>

<commit_message>
Basic Structure for the project added
</commit_message>
<xml_diff>
--- a/NotesReact.docx
+++ b/NotesReact.docx
@@ -4,27 +4,14 @@
   <w:body>
     <w:p>
       <w:r>
-        <w:t>In visual Code editor if you write =</w:t>
-      </w:r>
-      <w:proofErr w:type="gramStart"/>
-      <w:r>
-        <w:t xml:space="preserve">&gt;  </w:t>
-      </w:r>
-      <w:r>
-        <w:t>Html</w:t>
-      </w:r>
-      <w:proofErr w:type="gramEnd"/>
-      <w:r>
-        <w:t>:5 (Emmet</w:t>
-      </w:r>
-      <w:r>
-        <w:t xml:space="preserve"> </w:t>
-      </w:r>
-      <w:proofErr w:type="spellStart"/>
-      <w:r>
-        <w:t>Abbrevation</w:t>
-      </w:r>
-      <w:proofErr w:type="spellEnd"/>
+        <w:t xml:space="preserve">In visual Code editor if you write =&gt;  </w:t>
+      </w:r>
+      <w:r>
+        <w:t>Html:5 (Emmet</w:t>
+      </w:r>
+      <w:r>
+        <w:t xml:space="preserve"> Abbrevation</w:t>
+      </w:r>
       <w:r>
         <w:t xml:space="preserve">) will give the basic </w:t>
       </w:r>
@@ -82,30 +69,14 @@
     </w:p>
     <w:p>
       <w:r>
-        <w:t xml:space="preserve">In above hello world created using </w:t>
-      </w:r>
-      <w:proofErr w:type="spellStart"/>
-      <w:r>
-        <w:t>javascript</w:t>
-      </w:r>
-      <w:proofErr w:type="spellEnd"/>
-      <w:r>
-        <w:t>.</w:t>
+        <w:t>In above hello world created using javascript.</w:t>
       </w:r>
     </w:p>
     <w:p/>
     <w:p/>
     <w:p>
       <w:r>
-        <w:t xml:space="preserve">Injecting </w:t>
-      </w:r>
-      <w:proofErr w:type="gramStart"/>
-      <w:r>
-        <w:t>react</w:t>
-      </w:r>
-      <w:proofErr w:type="gramEnd"/>
-      <w:r>
-        <w:t xml:space="preserve"> into project:</w:t>
+        <w:t>Injecting react into project:</w:t>
       </w:r>
     </w:p>
     <w:p>
@@ -119,19 +90,8 @@
           <w:sz w:val="28"/>
           <w:szCs w:val="28"/>
         </w:rPr>
-        <w:t xml:space="preserve">Method 1 of injecting react into </w:t>
-      </w:r>
-      <w:proofErr w:type="gramStart"/>
-      <w:r>
-        <w:rPr>
-          <w:b/>
-          <w:bCs/>
-          <w:sz w:val="28"/>
-          <w:szCs w:val="28"/>
-        </w:rPr>
-        <w:t>html</w:t>
-      </w:r>
-      <w:proofErr w:type="gramEnd"/>
+        <w:t>Method 1 of injecting react into html</w:t>
+      </w:r>
       <w:r>
         <w:t xml:space="preserve"> </w:t>
       </w:r>
@@ -181,23 +141,7 @@
     </w:p>
     <w:p>
       <w:r>
-        <w:t>A cross-origin request is a request for a resource (</w:t>
-      </w:r>
-      <w:proofErr w:type="gramStart"/>
-      <w:r>
-        <w:t>e.g.</w:t>
-      </w:r>
-      <w:proofErr w:type="gramEnd"/>
-      <w:r>
-        <w:t xml:space="preserve"> style sheets, </w:t>
-      </w:r>
-      <w:proofErr w:type="spellStart"/>
-      <w:r>
-        <w:t>iframes</w:t>
-      </w:r>
-      <w:proofErr w:type="spellEnd"/>
-      <w:r>
-        <w:t>, images, fonts, or scripts) from another domain.</w:t>
+        <w:t>A cross-origin request is a request for a resource (e.g. style sheets, iframes, images, fonts, or scripts) from another domain.</w:t>
       </w:r>
     </w:p>
     <w:p>
@@ -208,15 +152,7 @@
     </w:p>
     <w:p>
       <w:r>
-        <w:t xml:space="preserve">CORS stands for Cross-Origin Resource </w:t>
-      </w:r>
-      <w:proofErr w:type="gramStart"/>
-      <w:r>
-        <w:t>Sharing, and</w:t>
-      </w:r>
-      <w:proofErr w:type="gramEnd"/>
-      <w:r>
-        <w:t xml:space="preserve"> is a mechanism that allows resources on a web page to be requested from another domain outside their own domain. It defines a way of how a browser and server can interact to determine whether it is safe to allow the cross-origin request. CORS allows servers to specify who can access the assets on the server, among many other things.</w:t>
+        <w:t>CORS stands for Cross-Origin Resource Sharing, and is a mechanism that allows resources on a web page to be requested from another domain outside their own domain. It defines a way of how a browser and server can interact to determine whether it is safe to allow the cross-origin request. CORS allows servers to specify who can access the assets on the server, among many other things.</w:t>
       </w:r>
     </w:p>
     <w:p/>
@@ -237,34 +173,11 @@
       </w:r>
       <w:r>
         <w:br/>
-        <w:t xml:space="preserve">Second file react </w:t>
-      </w:r>
-      <w:proofErr w:type="spellStart"/>
-      <w:r>
-        <w:t>dom</w:t>
-      </w:r>
-      <w:proofErr w:type="spellEnd"/>
-      <w:r>
-        <w:t xml:space="preserve"> is only used in browser to have </w:t>
-      </w:r>
-      <w:proofErr w:type="spellStart"/>
-      <w:r>
-        <w:t>dom</w:t>
-      </w:r>
-      <w:proofErr w:type="spellEnd"/>
-      <w:r>
-        <w:t xml:space="preserve"> operations. </w:t>
-      </w:r>
-      <w:r>
-        <w:br/>
-      </w:r>
-      <w:proofErr w:type="gramStart"/>
-      <w:r>
-        <w:t>So</w:t>
-      </w:r>
-      <w:proofErr w:type="gramEnd"/>
-      <w:r>
-        <w:t xml:space="preserve"> react is used at multiple places that’s why we have two different files here.</w:t>
+        <w:t xml:space="preserve">Second file react dom is only used in browser to have dom operations. </w:t>
+      </w:r>
+      <w:r>
+        <w:br/>
+        <w:t>So react is used at multiple places that’s why we have two different files here.</w:t>
       </w:r>
     </w:p>
     <w:p>
@@ -354,57 +267,12 @@
     <w:p/>
     <w:p>
       <w:r>
-        <w:t xml:space="preserve">React comes with a philosophy to manipulate DOM which is most expensive operation in Web </w:t>
-      </w:r>
-      <w:proofErr w:type="gramStart"/>
-      <w:r>
-        <w:t>Pages ,</w:t>
-      </w:r>
-      <w:proofErr w:type="gramEnd"/>
-      <w:r>
-        <w:t xml:space="preserve"> is to do it with </w:t>
-      </w:r>
-      <w:proofErr w:type="spellStart"/>
-      <w:r>
-        <w:t>javascript</w:t>
-      </w:r>
-      <w:proofErr w:type="spellEnd"/>
-      <w:r>
-        <w:t xml:space="preserve">. It optimizes </w:t>
-      </w:r>
-      <w:proofErr w:type="spellStart"/>
-      <w:r>
-        <w:t>dom</w:t>
-      </w:r>
-      <w:proofErr w:type="spellEnd"/>
-      <w:r>
-        <w:t xml:space="preserve"> manipulation.</w:t>
-      </w:r>
-    </w:p>
-    <w:p>
-      <w:proofErr w:type="spellStart"/>
-      <w:r>
-        <w:t>Segreagate</w:t>
-      </w:r>
-      <w:proofErr w:type="spellEnd"/>
-      <w:r>
-        <w:t xml:space="preserve"> code into </w:t>
-      </w:r>
-      <w:proofErr w:type="spellStart"/>
-      <w:r>
-        <w:t>js</w:t>
-      </w:r>
-      <w:proofErr w:type="spellEnd"/>
-      <w:r>
-        <w:t xml:space="preserve"> and </w:t>
-      </w:r>
-      <w:proofErr w:type="spellStart"/>
-      <w:r>
-        <w:t>css</w:t>
-      </w:r>
-      <w:proofErr w:type="spellEnd"/>
-      <w:r>
-        <w:t>.</w:t>
+        <w:t>React comes with a philosophy to manipulate DOM which is most expensive operation in Web Pages , is to do it with javascript. It optimizes dom manipulation.</w:t>
+      </w:r>
+    </w:p>
+    <w:p>
+      <w:r>
+        <w:t>Segreagate code into js and css.</w:t>
       </w:r>
     </w:p>
     <w:p>
@@ -533,39 +401,7 @@
           <w:sz w:val="24"/>
           <w:szCs w:val="24"/>
         </w:rPr>
-        <w:t xml:space="preserve">Note: React cannot only be written in JSX, it can also be written in </w:t>
-      </w:r>
-      <w:proofErr w:type="spellStart"/>
-      <w:r>
-        <w:rPr>
-          <w:sz w:val="24"/>
-          <w:szCs w:val="24"/>
-        </w:rPr>
-        <w:t>javascript</w:t>
-      </w:r>
-      <w:proofErr w:type="spellEnd"/>
-      <w:r>
-        <w:rPr>
-          <w:sz w:val="24"/>
-          <w:szCs w:val="24"/>
-        </w:rPr>
-        <w:t xml:space="preserve"> only like we are doing right now. But this makes code unreadable and complex. </w:t>
-      </w:r>
-      <w:proofErr w:type="gramStart"/>
-      <w:r>
-        <w:rPr>
-          <w:sz w:val="24"/>
-          <w:szCs w:val="24"/>
-        </w:rPr>
-        <w:t>So</w:t>
-      </w:r>
-      <w:proofErr w:type="gramEnd"/>
-      <w:r>
-        <w:rPr>
-          <w:sz w:val="24"/>
-          <w:szCs w:val="24"/>
-        </w:rPr>
-        <w:t xml:space="preserve"> we use JSX.</w:t>
+        <w:t>Note: React cannot only be written in JSX, it can also be written in javascript only like we are doing right now. But this makes code unreadable and complex. So we use JSX.</w:t>
       </w:r>
     </w:p>
     <w:p>
@@ -647,22 +483,7 @@
           <w:szCs w:val="24"/>
         </w:rPr>
         <w:br/>
-      </w:r>
-      <w:proofErr w:type="gramStart"/>
-      <w:r>
-        <w:rPr>
-          <w:sz w:val="24"/>
-          <w:szCs w:val="24"/>
-        </w:rPr>
-        <w:t>Also</w:t>
-      </w:r>
-      <w:proofErr w:type="gramEnd"/>
-      <w:r>
-        <w:rPr>
-          <w:sz w:val="24"/>
-          <w:szCs w:val="24"/>
-        </w:rPr>
-        <w:t xml:space="preserve"> in above console will throw error below which we will get rid of in future:</w:t>
+        <w:t>Also in above console will throw error below which we will get rid of in future:</w:t>
       </w:r>
       <w:r>
         <w:rPr>
@@ -729,21 +550,12 @@
           <w:szCs w:val="24"/>
         </w:rPr>
       </w:pPr>
-      <w:proofErr w:type="spellStart"/>
-      <w:r>
-        <w:rPr>
-          <w:sz w:val="24"/>
-          <w:szCs w:val="24"/>
-        </w:rPr>
-        <w:t>Root.render</w:t>
-      </w:r>
-      <w:proofErr w:type="spellEnd"/>
-      <w:r>
-        <w:rPr>
-          <w:sz w:val="24"/>
-          <w:szCs w:val="24"/>
-        </w:rPr>
-        <w:t xml:space="preserve"> </w:t>
+      <w:r>
+        <w:rPr>
+          <w:sz w:val="24"/>
+          <w:szCs w:val="24"/>
+        </w:rPr>
+        <w:t xml:space="preserve">Root.render </w:t>
       </w:r>
       <w:r>
         <w:rPr>
@@ -788,71 +600,7 @@
           <w:sz w:val="24"/>
           <w:szCs w:val="24"/>
         </w:rPr>
-        <w:t xml:space="preserve">. It is not a </w:t>
-      </w:r>
-      <w:proofErr w:type="spellStart"/>
-      <w:r>
-        <w:rPr>
-          <w:sz w:val="24"/>
-          <w:szCs w:val="24"/>
-        </w:rPr>
-        <w:t>fully fledged</w:t>
-      </w:r>
-      <w:proofErr w:type="spellEnd"/>
-      <w:r>
-        <w:rPr>
-          <w:sz w:val="24"/>
-          <w:szCs w:val="24"/>
-        </w:rPr>
-        <w:t xml:space="preserve"> </w:t>
-      </w:r>
-      <w:proofErr w:type="gramStart"/>
-      <w:r>
-        <w:rPr>
-          <w:sz w:val="24"/>
-          <w:szCs w:val="24"/>
-        </w:rPr>
-        <w:t>framework..</w:t>
-      </w:r>
-      <w:proofErr w:type="gramEnd"/>
-      <w:r>
-        <w:rPr>
-          <w:sz w:val="24"/>
-          <w:szCs w:val="24"/>
-        </w:rPr>
-        <w:t xml:space="preserve"> </w:t>
-      </w:r>
-      <w:proofErr w:type="spellStart"/>
-      <w:r>
-        <w:rPr>
-          <w:sz w:val="24"/>
-          <w:szCs w:val="24"/>
-        </w:rPr>
-        <w:t>its</w:t>
-      </w:r>
-      <w:proofErr w:type="spellEnd"/>
-      <w:r>
-        <w:rPr>
-          <w:sz w:val="24"/>
-          <w:szCs w:val="24"/>
-        </w:rPr>
-        <w:t xml:space="preserve"> some piece of </w:t>
-      </w:r>
-      <w:proofErr w:type="spellStart"/>
-      <w:r>
-        <w:rPr>
-          <w:sz w:val="24"/>
-          <w:szCs w:val="24"/>
-        </w:rPr>
-        <w:t>javascript</w:t>
-      </w:r>
-      <w:proofErr w:type="spellEnd"/>
-      <w:r>
-        <w:rPr>
-          <w:sz w:val="24"/>
-          <w:szCs w:val="24"/>
-        </w:rPr>
-        <w:t xml:space="preserve"> code.</w:t>
+        <w:t>. It is not a fully fledged framework.. its some piece of javascript code.</w:t>
       </w:r>
     </w:p>
     <w:p>
@@ -908,32 +656,15 @@
           <w:szCs w:val="24"/>
         </w:rPr>
         <w:br/>
-      </w:r>
-      <w:proofErr w:type="spellStart"/>
-      <w:r>
-        <w:rPr>
-          <w:sz w:val="24"/>
-          <w:szCs w:val="24"/>
-        </w:rPr>
         <w:t>Package.json</w:t>
       </w:r>
-      <w:proofErr w:type="spellEnd"/>
-      <w:r>
-        <w:rPr>
-          <w:sz w:val="24"/>
-          <w:szCs w:val="24"/>
-        </w:rPr>
-        <w:t xml:space="preserve"> has a configuration required in our </w:t>
-      </w:r>
-      <w:proofErr w:type="gramStart"/>
-      <w:r>
-        <w:rPr>
-          <w:sz w:val="24"/>
-          <w:szCs w:val="24"/>
-        </w:rPr>
-        <w:t>project</w:t>
-      </w:r>
-      <w:proofErr w:type="gramEnd"/>
+      <w:r>
+        <w:rPr>
+          <w:sz w:val="24"/>
+          <w:szCs w:val="24"/>
+        </w:rPr>
+        <w:t xml:space="preserve"> has a configuration required in our project</w:t>
+      </w:r>
     </w:p>
     <w:p>
       <w:pPr>
@@ -964,48 +695,7 @@
           <w:sz w:val="24"/>
           <w:szCs w:val="24"/>
         </w:rPr>
-        <w:t xml:space="preserve"> helps us bundle our code together(</w:t>
-      </w:r>
-      <w:proofErr w:type="spellStart"/>
-      <w:proofErr w:type="gramStart"/>
-      <w:r>
-        <w:rPr>
-          <w:sz w:val="24"/>
-          <w:szCs w:val="24"/>
-        </w:rPr>
-        <w:t>html,css</w:t>
-      </w:r>
-      <w:proofErr w:type="gramEnd"/>
-      <w:r>
-        <w:rPr>
-          <w:sz w:val="24"/>
-          <w:szCs w:val="24"/>
-        </w:rPr>
-        <w:t>,js</w:t>
-      </w:r>
-      <w:proofErr w:type="spellEnd"/>
-      <w:r>
-        <w:rPr>
-          <w:sz w:val="24"/>
-          <w:szCs w:val="24"/>
-        </w:rPr>
-        <w:t xml:space="preserve">), minified code, compress the code so that it can push to production. </w:t>
-      </w:r>
-      <w:proofErr w:type="spellStart"/>
-      <w:r>
-        <w:rPr>
-          <w:sz w:val="24"/>
-          <w:szCs w:val="24"/>
-        </w:rPr>
-        <w:t>Eg</w:t>
-      </w:r>
-      <w:proofErr w:type="spellEnd"/>
-      <w:r>
-        <w:rPr>
-          <w:sz w:val="24"/>
-          <w:szCs w:val="24"/>
-        </w:rPr>
-        <w:t xml:space="preserve"> webpack</w:t>
+        <w:t xml:space="preserve"> helps us bundle our code together(html,css,js), minified code, compress the code so that it can push to production. Eg webpack</w:t>
       </w:r>
       <w:r>
         <w:rPr>
@@ -1036,46 +726,15 @@
           <w:szCs w:val="24"/>
         </w:rPr>
         <w:lastRenderedPageBreak/>
-        <w:t xml:space="preserve">Two types of dependency which we can install using </w:t>
-      </w:r>
-      <w:proofErr w:type="spellStart"/>
-      <w:r>
-        <w:rPr>
-          <w:sz w:val="24"/>
-          <w:szCs w:val="24"/>
-        </w:rPr>
-        <w:t>npm</w:t>
-      </w:r>
-      <w:proofErr w:type="spellEnd"/>
-      <w:r>
-        <w:rPr>
-          <w:sz w:val="24"/>
-          <w:szCs w:val="24"/>
-        </w:rPr>
-        <w:t>.</w:t>
-      </w:r>
-      <w:r>
-        <w:rPr>
-          <w:sz w:val="24"/>
-          <w:szCs w:val="24"/>
-        </w:rPr>
-        <w:br/>
-      </w:r>
-      <w:proofErr w:type="gramStart"/>
-      <w:r>
-        <w:rPr>
-          <w:sz w:val="24"/>
-          <w:szCs w:val="24"/>
-        </w:rPr>
-        <w:t>1)Dev</w:t>
-      </w:r>
-      <w:proofErr w:type="gramEnd"/>
-      <w:r>
-        <w:rPr>
-          <w:sz w:val="24"/>
-          <w:szCs w:val="24"/>
-        </w:rPr>
-        <w:t xml:space="preserve"> dependency: required only for development phase</w:t>
+        <w:t>Two types of dependency which we can install using npm.</w:t>
+      </w:r>
+      <w:r>
+        <w:rPr>
+          <w:sz w:val="24"/>
+          <w:szCs w:val="24"/>
+        </w:rPr>
+        <w:br/>
+        <w:t>1)Dev dependency: required only for development phase</w:t>
       </w:r>
       <w:r>
         <w:rPr>
@@ -1118,33 +777,7 @@
           <w:lang w:eastAsia="en-IN"/>
           <w14:ligatures w14:val="none"/>
         </w:rPr>
-        <w:t>"</w:t>
-      </w:r>
-      <w:proofErr w:type="spellStart"/>
-      <w:r>
-        <w:rPr>
-          <w:rFonts w:ascii="Consolas" w:eastAsia="Times New Roman" w:hAnsi="Consolas" w:cs="Times New Roman"/>
-          <w:color w:val="9CDCFE"/>
-          <w:kern w:val="0"/>
-          <w:sz w:val="21"/>
-          <w:szCs w:val="21"/>
-          <w:lang w:eastAsia="en-IN"/>
-          <w14:ligatures w14:val="none"/>
-        </w:rPr>
-        <w:t>devDependencies</w:t>
-      </w:r>
-      <w:proofErr w:type="spellEnd"/>
-      <w:r>
-        <w:rPr>
-          <w:rFonts w:ascii="Consolas" w:eastAsia="Times New Roman" w:hAnsi="Consolas" w:cs="Times New Roman"/>
-          <w:color w:val="9CDCFE"/>
-          <w:kern w:val="0"/>
-          <w:sz w:val="21"/>
-          <w:szCs w:val="21"/>
-          <w:lang w:eastAsia="en-IN"/>
-          <w14:ligatures w14:val="none"/>
-        </w:rPr>
-        <w:t>"</w:t>
+        <w:t>"devDependencies"</w:t>
       </w:r>
       <w:r>
         <w:rPr>
@@ -1269,424 +902,160 @@
           <w:szCs w:val="24"/>
         </w:rPr>
         <w:br/>
-        <w:t xml:space="preserve">tilde ~ is used to upgrade the </w:t>
-      </w:r>
-      <w:proofErr w:type="gramStart"/>
-      <w:r>
-        <w:rPr>
-          <w:sz w:val="24"/>
-          <w:szCs w:val="24"/>
-        </w:rPr>
-        <w:t>major  version</w:t>
-      </w:r>
-      <w:proofErr w:type="gramEnd"/>
-      <w:r>
-        <w:rPr>
-          <w:sz w:val="24"/>
-          <w:szCs w:val="24"/>
-        </w:rPr>
-        <w:t xml:space="preserve"> automatically. </w:t>
-      </w:r>
-      <w:proofErr w:type="gramStart"/>
-      <w:r>
-        <w:rPr>
-          <w:sz w:val="24"/>
-          <w:szCs w:val="24"/>
-        </w:rPr>
-        <w:t>So</w:t>
-      </w:r>
-      <w:proofErr w:type="gramEnd"/>
-      <w:r>
-        <w:rPr>
-          <w:sz w:val="24"/>
-          <w:szCs w:val="24"/>
-        </w:rPr>
-        <w:t xml:space="preserve"> </w:t>
-      </w:r>
-      <w:proofErr w:type="spellStart"/>
-      <w:r>
-        <w:rPr>
-          <w:sz w:val="24"/>
-          <w:szCs w:val="24"/>
-        </w:rPr>
-        <w:t>its</w:t>
-      </w:r>
-      <w:proofErr w:type="spellEnd"/>
-      <w:r>
-        <w:rPr>
-          <w:sz w:val="24"/>
-          <w:szCs w:val="24"/>
-        </w:rPr>
-        <w:t xml:space="preserve"> not advisable.</w:t>
-      </w:r>
-    </w:p>
-    <w:p>
-      <w:pPr>
-        <w:rPr>
-          <w:sz w:val="24"/>
-          <w:szCs w:val="24"/>
-        </w:rPr>
-      </w:pPr>
-    </w:p>
-    <w:p>
-      <w:pPr>
-        <w:rPr>
-          <w:sz w:val="24"/>
-          <w:szCs w:val="24"/>
-        </w:rPr>
-      </w:pPr>
-      <w:r>
-        <w:rPr>
-          <w:sz w:val="24"/>
-          <w:szCs w:val="24"/>
-        </w:rPr>
-        <w:t>Package-</w:t>
-      </w:r>
-      <w:proofErr w:type="spellStart"/>
-      <w:proofErr w:type="gramStart"/>
-      <w:r>
-        <w:rPr>
-          <w:sz w:val="24"/>
-          <w:szCs w:val="24"/>
-        </w:rPr>
-        <w:t>lock.json</w:t>
-      </w:r>
-      <w:proofErr w:type="spellEnd"/>
-      <w:proofErr w:type="gramEnd"/>
-      <w:r>
-        <w:rPr>
-          <w:sz w:val="24"/>
-          <w:szCs w:val="24"/>
-        </w:rPr>
-        <w:t xml:space="preserve"> keeps track of exact version which installed. And verifies whatever installed on local machine should be present on production as well.</w:t>
-      </w:r>
-    </w:p>
-    <w:p>
-      <w:pPr>
-        <w:rPr>
-          <w:sz w:val="24"/>
-          <w:szCs w:val="24"/>
-        </w:rPr>
-      </w:pPr>
-    </w:p>
-    <w:p>
-      <w:pPr>
-        <w:rPr>
-          <w:sz w:val="24"/>
-          <w:szCs w:val="24"/>
-        </w:rPr>
-      </w:pPr>
-      <w:r>
-        <w:rPr>
-          <w:sz w:val="24"/>
-          <w:szCs w:val="24"/>
-        </w:rPr>
-        <w:t xml:space="preserve">Transitive dependency: project’s direct dependency may have multiple dependencies further. </w:t>
-      </w:r>
-      <w:proofErr w:type="gramStart"/>
-      <w:r>
-        <w:rPr>
-          <w:sz w:val="24"/>
-          <w:szCs w:val="24"/>
-        </w:rPr>
-        <w:t>These  indirect</w:t>
-      </w:r>
-      <w:proofErr w:type="gramEnd"/>
-      <w:r>
-        <w:rPr>
-          <w:sz w:val="24"/>
-          <w:szCs w:val="24"/>
-        </w:rPr>
-        <w:t xml:space="preserve"> dependencies called transitive dependency.</w:t>
-      </w:r>
-    </w:p>
-    <w:p>
-      <w:pPr>
-        <w:rPr>
-          <w:sz w:val="24"/>
-          <w:szCs w:val="24"/>
-        </w:rPr>
-      </w:pPr>
-      <w:r>
-        <w:rPr>
-          <w:sz w:val="24"/>
-          <w:szCs w:val="24"/>
-        </w:rPr>
-        <w:t xml:space="preserve">So here parcel has dependency on babel </w:t>
-      </w:r>
-      <w:proofErr w:type="gramStart"/>
-      <w:r>
-        <w:rPr>
-          <w:sz w:val="24"/>
-          <w:szCs w:val="24"/>
-        </w:rPr>
-        <w:t>etc..</w:t>
-      </w:r>
-      <w:proofErr w:type="gramEnd"/>
-      <w:r>
-        <w:rPr>
-          <w:sz w:val="24"/>
-          <w:szCs w:val="24"/>
-        </w:rPr>
-        <w:t xml:space="preserve"> babel is transitive dependency here for us.</w:t>
-      </w:r>
-    </w:p>
-    <w:p>
-      <w:pPr>
-        <w:rPr>
-          <w:sz w:val="24"/>
-          <w:szCs w:val="24"/>
-        </w:rPr>
-      </w:pPr>
-    </w:p>
-    <w:p>
-      <w:pPr>
-        <w:rPr>
-          <w:sz w:val="24"/>
-          <w:szCs w:val="24"/>
-        </w:rPr>
-      </w:pPr>
-      <w:r>
-        <w:rPr>
-          <w:sz w:val="24"/>
-          <w:szCs w:val="24"/>
-        </w:rPr>
-        <w:t>If we have package and package-</w:t>
-      </w:r>
-      <w:proofErr w:type="spellStart"/>
-      <w:proofErr w:type="gramStart"/>
-      <w:r>
-        <w:rPr>
-          <w:sz w:val="24"/>
-          <w:szCs w:val="24"/>
-        </w:rPr>
-        <w:t>lock.json</w:t>
-      </w:r>
-      <w:proofErr w:type="spellEnd"/>
-      <w:proofErr w:type="gramEnd"/>
-      <w:r>
-        <w:rPr>
-          <w:sz w:val="24"/>
-          <w:szCs w:val="24"/>
-        </w:rPr>
-        <w:t xml:space="preserve"> then we can re install our </w:t>
-      </w:r>
-      <w:proofErr w:type="spellStart"/>
-      <w:r>
-        <w:rPr>
-          <w:sz w:val="24"/>
-          <w:szCs w:val="24"/>
-        </w:rPr>
-        <w:t>nodeModules</w:t>
-      </w:r>
-      <w:proofErr w:type="spellEnd"/>
-      <w:r>
-        <w:rPr>
-          <w:sz w:val="24"/>
-          <w:szCs w:val="24"/>
-        </w:rPr>
-        <w:t xml:space="preserve"> again.</w:t>
-      </w:r>
-      <w:r>
-        <w:rPr>
-          <w:sz w:val="24"/>
-          <w:szCs w:val="24"/>
-        </w:rPr>
-        <w:br/>
-        <w:t xml:space="preserve">using </w:t>
-      </w:r>
-      <w:proofErr w:type="spellStart"/>
-      <w:r>
-        <w:rPr>
-          <w:sz w:val="24"/>
-          <w:szCs w:val="24"/>
-        </w:rPr>
-        <w:t>npm</w:t>
-      </w:r>
-      <w:proofErr w:type="spellEnd"/>
-      <w:r>
-        <w:rPr>
-          <w:sz w:val="24"/>
-          <w:szCs w:val="24"/>
-        </w:rPr>
-        <w:t xml:space="preserve"> install. It will check the </w:t>
-      </w:r>
-      <w:proofErr w:type="spellStart"/>
-      <w:proofErr w:type="gramStart"/>
-      <w:r>
-        <w:rPr>
-          <w:sz w:val="24"/>
-          <w:szCs w:val="24"/>
-        </w:rPr>
-        <w:t>package.json</w:t>
-      </w:r>
-      <w:proofErr w:type="spellEnd"/>
-      <w:proofErr w:type="gramEnd"/>
-      <w:r>
-        <w:rPr>
-          <w:sz w:val="24"/>
-          <w:szCs w:val="24"/>
-        </w:rPr>
-        <w:t xml:space="preserve"> and install all the dependencies.</w:t>
-      </w:r>
-      <w:r>
-        <w:rPr>
-          <w:sz w:val="24"/>
-          <w:szCs w:val="24"/>
-        </w:rPr>
-        <w:br/>
-      </w:r>
-      <w:r>
-        <w:rPr>
-          <w:sz w:val="24"/>
-          <w:szCs w:val="24"/>
-        </w:rPr>
-        <w:br/>
-        <w:t xml:space="preserve">So whatever we can regenerate then don’t put things on </w:t>
-      </w:r>
-      <w:proofErr w:type="spellStart"/>
-      <w:r>
-        <w:rPr>
-          <w:sz w:val="24"/>
-          <w:szCs w:val="24"/>
-        </w:rPr>
-        <w:t>github</w:t>
-      </w:r>
-      <w:proofErr w:type="spellEnd"/>
-      <w:r>
-        <w:rPr>
-          <w:sz w:val="24"/>
-          <w:szCs w:val="24"/>
-        </w:rPr>
-        <w:t xml:space="preserve">. </w:t>
-      </w:r>
-      <w:r>
-        <w:rPr>
-          <w:sz w:val="24"/>
-          <w:szCs w:val="24"/>
-        </w:rPr>
-        <w:br/>
-        <w:t xml:space="preserve">NPM command mostly used for </w:t>
-      </w:r>
-      <w:proofErr w:type="gramStart"/>
-      <w:r>
-        <w:rPr>
-          <w:sz w:val="24"/>
-          <w:szCs w:val="24"/>
-        </w:rPr>
-        <w:t>installation</w:t>
-      </w:r>
-      <w:proofErr w:type="gramEnd"/>
-    </w:p>
-    <w:p>
-      <w:pPr>
-        <w:rPr>
-          <w:sz w:val="24"/>
-          <w:szCs w:val="24"/>
-        </w:rPr>
-      </w:pPr>
-      <w:proofErr w:type="spellStart"/>
-      <w:r>
-        <w:rPr>
-          <w:sz w:val="24"/>
-          <w:szCs w:val="24"/>
-        </w:rPr>
-        <w:t>Npx</w:t>
-      </w:r>
-      <w:proofErr w:type="spellEnd"/>
-      <w:r>
-        <w:rPr>
-          <w:sz w:val="24"/>
-          <w:szCs w:val="24"/>
-        </w:rPr>
-        <w:t xml:space="preserve"> command used to </w:t>
-      </w:r>
-      <w:proofErr w:type="spellStart"/>
-      <w:r>
-        <w:rPr>
-          <w:sz w:val="24"/>
-          <w:szCs w:val="24"/>
-        </w:rPr>
-        <w:t>execut</w:t>
-      </w:r>
-      <w:proofErr w:type="spellEnd"/>
-      <w:r>
-        <w:rPr>
-          <w:sz w:val="24"/>
-          <w:szCs w:val="24"/>
-        </w:rPr>
-        <w:t xml:space="preserve"> a package</w:t>
-      </w:r>
-      <w:r>
-        <w:rPr>
-          <w:sz w:val="24"/>
-          <w:szCs w:val="24"/>
-        </w:rPr>
-        <w:br/>
-      </w:r>
-      <w:r>
-        <w:rPr>
-          <w:sz w:val="24"/>
-          <w:szCs w:val="24"/>
-        </w:rPr>
-        <w:br/>
-        <w:t xml:space="preserve">CDN links are not a perfect way to bring react /react </w:t>
-      </w:r>
-      <w:proofErr w:type="spellStart"/>
-      <w:r>
-        <w:rPr>
-          <w:sz w:val="24"/>
-          <w:szCs w:val="24"/>
-        </w:rPr>
-        <w:t>dom</w:t>
-      </w:r>
-      <w:proofErr w:type="spellEnd"/>
-      <w:r>
-        <w:rPr>
-          <w:sz w:val="24"/>
-          <w:szCs w:val="24"/>
-        </w:rPr>
-        <w:t xml:space="preserve"> into </w:t>
-      </w:r>
-      <w:proofErr w:type="spellStart"/>
-      <w:r>
-        <w:rPr>
-          <w:sz w:val="24"/>
-          <w:szCs w:val="24"/>
-        </w:rPr>
-        <w:t>ur</w:t>
-      </w:r>
-      <w:proofErr w:type="spellEnd"/>
-      <w:r>
-        <w:rPr>
-          <w:sz w:val="24"/>
-          <w:szCs w:val="24"/>
-        </w:rPr>
-        <w:t xml:space="preserve"> project:</w:t>
-      </w:r>
-      <w:r>
-        <w:rPr>
-          <w:sz w:val="24"/>
-          <w:szCs w:val="24"/>
-        </w:rPr>
-        <w:br/>
-        <w:t xml:space="preserve">-&gt; It will always make a </w:t>
-      </w:r>
-      <w:proofErr w:type="spellStart"/>
-      <w:r>
-        <w:rPr>
-          <w:sz w:val="24"/>
-          <w:szCs w:val="24"/>
-        </w:rPr>
-        <w:t>cdn</w:t>
-      </w:r>
-      <w:proofErr w:type="spellEnd"/>
-      <w:r>
-        <w:rPr>
-          <w:sz w:val="24"/>
-          <w:szCs w:val="24"/>
-        </w:rPr>
-        <w:t xml:space="preserve"> </w:t>
+        <w:t>tilde ~ is used to upgrade the major  version automatically. So its not advisable.</w:t>
+      </w:r>
+    </w:p>
+    <w:p>
+      <w:pPr>
+        <w:rPr>
+          <w:sz w:val="24"/>
+          <w:szCs w:val="24"/>
+        </w:rPr>
+      </w:pPr>
+    </w:p>
+    <w:p>
+      <w:pPr>
+        <w:rPr>
+          <w:sz w:val="24"/>
+          <w:szCs w:val="24"/>
+        </w:rPr>
+      </w:pPr>
+      <w:r>
+        <w:rPr>
+          <w:sz w:val="24"/>
+          <w:szCs w:val="24"/>
+        </w:rPr>
+        <w:t>Package-lock.json keeps track of exact version which installed. And verifies whatever installed on local machine should be present on production as well.</w:t>
+      </w:r>
+    </w:p>
+    <w:p>
+      <w:pPr>
+        <w:rPr>
+          <w:sz w:val="24"/>
+          <w:szCs w:val="24"/>
+        </w:rPr>
+      </w:pPr>
+    </w:p>
+    <w:p>
+      <w:pPr>
+        <w:rPr>
+          <w:sz w:val="24"/>
+          <w:szCs w:val="24"/>
+        </w:rPr>
+      </w:pPr>
+      <w:r>
+        <w:rPr>
+          <w:sz w:val="24"/>
+          <w:szCs w:val="24"/>
+        </w:rPr>
+        <w:t>Transitive dependency: project’s direct dependency may have multiple dependencies further. These  indirect dependencies called transitive dependency.</w:t>
+      </w:r>
+    </w:p>
+    <w:p>
+      <w:pPr>
+        <w:rPr>
+          <w:sz w:val="24"/>
+          <w:szCs w:val="24"/>
+        </w:rPr>
+      </w:pPr>
+      <w:r>
+        <w:rPr>
+          <w:sz w:val="24"/>
+          <w:szCs w:val="24"/>
+        </w:rPr>
+        <w:t>So here parcel has dependency on babel etc.. babel is transitive dependency here for us.</w:t>
+      </w:r>
+    </w:p>
+    <w:p>
+      <w:pPr>
+        <w:rPr>
+          <w:sz w:val="24"/>
+          <w:szCs w:val="24"/>
+        </w:rPr>
+      </w:pPr>
+    </w:p>
+    <w:p>
+      <w:pPr>
+        <w:rPr>
+          <w:sz w:val="24"/>
+          <w:szCs w:val="24"/>
+        </w:rPr>
+      </w:pPr>
+      <w:r>
+        <w:rPr>
+          <w:sz w:val="24"/>
+          <w:szCs w:val="24"/>
+        </w:rPr>
+        <w:t>If we have package and package-lock.json then we can re install our nodeModules again.</w:t>
+      </w:r>
+      <w:r>
+        <w:rPr>
+          <w:sz w:val="24"/>
+          <w:szCs w:val="24"/>
+        </w:rPr>
+        <w:br/>
+        <w:t>using npm install. It will check the package.json and install all the dependencies.</w:t>
+      </w:r>
+      <w:r>
+        <w:rPr>
+          <w:sz w:val="24"/>
+          <w:szCs w:val="24"/>
+        </w:rPr>
+        <w:br/>
+      </w:r>
+      <w:r>
+        <w:rPr>
+          <w:sz w:val="24"/>
+          <w:szCs w:val="24"/>
+        </w:rPr>
+        <w:br/>
+        <w:t xml:space="preserve">So whatever we can regenerate then don’t put things on github. </w:t>
+      </w:r>
+      <w:r>
+        <w:rPr>
+          <w:sz w:val="24"/>
+          <w:szCs w:val="24"/>
+        </w:rPr>
+        <w:br/>
+        <w:t>NPM command mostly used for installation</w:t>
+      </w:r>
+    </w:p>
+    <w:p>
+      <w:pPr>
+        <w:rPr>
+          <w:sz w:val="24"/>
+          <w:szCs w:val="24"/>
+        </w:rPr>
+      </w:pPr>
+      <w:r>
+        <w:rPr>
+          <w:sz w:val="24"/>
+          <w:szCs w:val="24"/>
+        </w:rPr>
+        <w:t>Npx command used to execut a package</w:t>
+      </w:r>
+      <w:r>
+        <w:rPr>
+          <w:sz w:val="24"/>
+          <w:szCs w:val="24"/>
+        </w:rPr>
+        <w:br/>
+      </w:r>
+      <w:r>
+        <w:rPr>
+          <w:sz w:val="24"/>
+          <w:szCs w:val="24"/>
+        </w:rPr>
+        <w:br/>
+        <w:t>CDN links are not a perfect way to bring react /react dom into ur project:</w:t>
+      </w:r>
+      <w:r>
+        <w:rPr>
+          <w:sz w:val="24"/>
+          <w:szCs w:val="24"/>
+        </w:rPr>
+        <w:br/>
+        <w:t xml:space="preserve">-&gt; It will always make a cdn </w:t>
       </w:r>
       <w:r>
         <w:rPr>
@@ -1753,6 +1122,7 @@
       </w:r>
       <w:r>
         <w:rPr>
+          <w:noProof/>
           <w:sz w:val="24"/>
           <w:szCs w:val="24"/>
         </w:rPr>
@@ -1802,6 +1172,7 @@
       </w:pPr>
       <w:r>
         <w:rPr>
+          <w:noProof/>
           <w:sz w:val="24"/>
           <w:szCs w:val="24"/>
         </w:rPr>
@@ -1870,89 +1241,33 @@
           <w:sz w:val="24"/>
           <w:szCs w:val="24"/>
         </w:rPr>
-        <w:t xml:space="preserve">. It only understands normal </w:t>
-      </w:r>
-      <w:proofErr w:type="spellStart"/>
-      <w:r>
-        <w:rPr>
-          <w:sz w:val="24"/>
-          <w:szCs w:val="24"/>
-        </w:rPr>
-        <w:t>javascript</w:t>
-      </w:r>
-      <w:proofErr w:type="spellEnd"/>
-      <w:r>
-        <w:rPr>
-          <w:sz w:val="24"/>
-          <w:szCs w:val="24"/>
-        </w:rPr>
-        <w:t>.</w:t>
-      </w:r>
-      <w:r>
-        <w:rPr>
-          <w:sz w:val="24"/>
-          <w:szCs w:val="24"/>
-        </w:rPr>
-        <w:t xml:space="preserve"> It </w:t>
-      </w:r>
-      <w:proofErr w:type="gramStart"/>
-      <w:r>
-        <w:rPr>
-          <w:sz w:val="24"/>
-          <w:szCs w:val="24"/>
-        </w:rPr>
-        <w:t>has to</w:t>
-      </w:r>
-      <w:proofErr w:type="gramEnd"/>
-      <w:r>
-        <w:rPr>
-          <w:sz w:val="24"/>
-          <w:szCs w:val="24"/>
-        </w:rPr>
-        <w:t xml:space="preserve"> be module.</w:t>
-      </w:r>
-      <w:r>
-        <w:rPr>
-          <w:sz w:val="24"/>
-          <w:szCs w:val="24"/>
-        </w:rPr>
-        <w:t xml:space="preserve"> Normal </w:t>
-      </w:r>
-      <w:proofErr w:type="spellStart"/>
-      <w:r>
-        <w:rPr>
-          <w:sz w:val="24"/>
-          <w:szCs w:val="24"/>
-        </w:rPr>
-        <w:t>javascript</w:t>
-      </w:r>
-      <w:proofErr w:type="spellEnd"/>
-      <w:r>
-        <w:rPr>
-          <w:sz w:val="24"/>
-          <w:szCs w:val="24"/>
-        </w:rPr>
-        <w:t xml:space="preserve"> cannot have import or </w:t>
-      </w:r>
-      <w:proofErr w:type="gramStart"/>
-      <w:r>
-        <w:rPr>
-          <w:sz w:val="24"/>
-          <w:szCs w:val="24"/>
-        </w:rPr>
-        <w:t>export</w:t>
-      </w:r>
-      <w:proofErr w:type="gramEnd"/>
-    </w:p>
-    <w:p>
-      <w:pPr>
-        <w:rPr>
-          <w:sz w:val="24"/>
-          <w:szCs w:val="24"/>
-        </w:rPr>
-      </w:pPr>
-      <w:r>
-        <w:rPr>
+        <w:t>. It only understands normal javascript.</w:t>
+      </w:r>
+      <w:r>
+        <w:rPr>
+          <w:sz w:val="24"/>
+          <w:szCs w:val="24"/>
+        </w:rPr>
+        <w:t xml:space="preserve"> It has to be module.</w:t>
+      </w:r>
+      <w:r>
+        <w:rPr>
+          <w:sz w:val="24"/>
+          <w:szCs w:val="24"/>
+        </w:rPr>
+        <w:t xml:space="preserve"> Normal javascript cannot have import or export</w:t>
+      </w:r>
+    </w:p>
+    <w:p>
+      <w:pPr>
+        <w:rPr>
+          <w:sz w:val="24"/>
+          <w:szCs w:val="24"/>
+        </w:rPr>
+      </w:pPr>
+      <w:r>
+        <w:rPr>
+          <w:noProof/>
           <w:sz w:val="24"/>
           <w:szCs w:val="24"/>
         </w:rPr>
@@ -2025,33 +1340,7 @@
           <w:lang w:eastAsia="en-IN"/>
           <w14:ligatures w14:val="none"/>
         </w:rPr>
-        <w:t xml:space="preserve"> parcel uses a file watching algorithm written in </w:t>
-      </w:r>
-      <w:proofErr w:type="spellStart"/>
-      <w:r>
-        <w:rPr>
-          <w:rFonts w:ascii="Consolas" w:eastAsia="Times New Roman" w:hAnsi="Consolas" w:cs="Times New Roman"/>
-          <w:color w:val="CCCCCC"/>
-          <w:kern w:val="0"/>
-          <w:sz w:val="21"/>
-          <w:szCs w:val="21"/>
-          <w:lang w:eastAsia="en-IN"/>
-          <w14:ligatures w14:val="none"/>
-        </w:rPr>
-        <w:t>c++</w:t>
-      </w:r>
-      <w:proofErr w:type="spellEnd"/>
-      <w:r>
-        <w:rPr>
-          <w:rFonts w:ascii="Consolas" w:eastAsia="Times New Roman" w:hAnsi="Consolas" w:cs="Times New Roman"/>
-          <w:color w:val="CCCCCC"/>
-          <w:kern w:val="0"/>
-          <w:sz w:val="21"/>
-          <w:szCs w:val="21"/>
-          <w:lang w:eastAsia="en-IN"/>
-          <w14:ligatures w14:val="none"/>
-        </w:rPr>
-        <w:t>.</w:t>
+        <w:t> parcel uses a file watching algorithm written in c++.</w:t>
       </w:r>
     </w:p>
     <w:p>
@@ -2168,22 +1457,8 @@
           <w:lang w:eastAsia="en-IN"/>
           <w14:ligatures w14:val="none"/>
         </w:rPr>
-        <w:t xml:space="preserve"> Provides faster build because it does </w:t>
-      </w:r>
-      <w:proofErr w:type="gramStart"/>
-      <w:r>
-        <w:rPr>
-          <w:rFonts w:ascii="Consolas" w:eastAsia="Times New Roman" w:hAnsi="Consolas" w:cs="Times New Roman"/>
-          <w:color w:val="CCCCCC"/>
-          <w:kern w:val="0"/>
-          <w:sz w:val="21"/>
-          <w:szCs w:val="21"/>
-          <w:lang w:eastAsia="en-IN"/>
-          <w14:ligatures w14:val="none"/>
-        </w:rPr>
-        <w:t>caching</w:t>
-      </w:r>
-      <w:proofErr w:type="gramEnd"/>
+        <w:t xml:space="preserve"> Provides faster build because it does caching</w:t>
+      </w:r>
     </w:p>
     <w:p>
       <w:pPr>
@@ -2495,132 +1770,31 @@
           <w:lang w:eastAsia="en-IN"/>
           <w14:ligatures w14:val="none"/>
         </w:rPr>
-        <w:t xml:space="preserve"> Tree </w:t>
-      </w:r>
-      <w:proofErr w:type="spellStart"/>
-      <w:r>
-        <w:rPr>
-          <w:rFonts w:ascii="Consolas" w:eastAsia="Times New Roman" w:hAnsi="Consolas" w:cs="Times New Roman"/>
-          <w:color w:val="CCCCCC"/>
-          <w:kern w:val="0"/>
-          <w:sz w:val="21"/>
-          <w:szCs w:val="21"/>
-          <w:lang w:eastAsia="en-IN"/>
-          <w14:ligatures w14:val="none"/>
-        </w:rPr>
-        <w:t>SHaking</w:t>
-      </w:r>
-      <w:proofErr w:type="spellEnd"/>
-      <w:r>
-        <w:rPr>
-          <w:rFonts w:ascii="Consolas" w:eastAsia="Times New Roman" w:hAnsi="Consolas" w:cs="Times New Roman"/>
-          <w:color w:val="CCCCCC"/>
-          <w:kern w:val="0"/>
-          <w:sz w:val="21"/>
-          <w:szCs w:val="21"/>
-          <w:lang w:eastAsia="en-IN"/>
-          <w14:ligatures w14:val="none"/>
-        </w:rPr>
-        <w:t xml:space="preserve"> - remove unused code automatically</w:t>
+        <w:t xml:space="preserve"> Tree SHaking - remove unused code automatically</w:t>
       </w:r>
     </w:p>
     <w:p/>
     <w:p>
-      <w:proofErr w:type="spellStart"/>
-      <w:r>
-        <w:t>Dist</w:t>
-      </w:r>
-      <w:proofErr w:type="spellEnd"/>
-      <w:r>
-        <w:t xml:space="preserve"> folder in parcel: parcel generates a dev build and put code in </w:t>
-      </w:r>
-      <w:proofErr w:type="spellStart"/>
-      <w:r>
-        <w:t>dist</w:t>
-      </w:r>
-      <w:proofErr w:type="spellEnd"/>
-      <w:r>
-        <w:t xml:space="preserve"> folder. Similarly prod build will also </w:t>
-      </w:r>
-      <w:proofErr w:type="gramStart"/>
-      <w:r>
-        <w:t>generated</w:t>
-      </w:r>
-      <w:proofErr w:type="gramEnd"/>
-      <w:r>
-        <w:t xml:space="preserve"> in </w:t>
-      </w:r>
-      <w:proofErr w:type="spellStart"/>
-      <w:r>
-        <w:t>dist</w:t>
-      </w:r>
-      <w:proofErr w:type="spellEnd"/>
-      <w:r>
-        <w:t xml:space="preserve"> folder</w:t>
-      </w:r>
-    </w:p>
-    <w:p>
-      <w:r>
-        <w:t xml:space="preserve">Autogenerated folders like </w:t>
-      </w:r>
-      <w:proofErr w:type="spellStart"/>
-      <w:r>
-        <w:t>dist</w:t>
-      </w:r>
-      <w:proofErr w:type="spellEnd"/>
-      <w:proofErr w:type="gramStart"/>
-      <w:r>
-        <w:t>, .parcel</w:t>
-      </w:r>
-      <w:proofErr w:type="gramEnd"/>
-      <w:r>
-        <w:t xml:space="preserve">-cache </w:t>
-      </w:r>
-      <w:proofErr w:type="spellStart"/>
-      <w:r>
-        <w:t>shud</w:t>
-      </w:r>
-      <w:proofErr w:type="spellEnd"/>
-      <w:r>
-        <w:t xml:space="preserve"> not push in git repo. </w:t>
-      </w:r>
-      <w:proofErr w:type="gramStart"/>
-      <w:r>
-        <w:t>So</w:t>
-      </w:r>
-      <w:proofErr w:type="gramEnd"/>
-      <w:r>
-        <w:t xml:space="preserve"> add them in </w:t>
-      </w:r>
-      <w:proofErr w:type="spellStart"/>
-      <w:r>
-        <w:t>gitignore</w:t>
-      </w:r>
-      <w:proofErr w:type="spellEnd"/>
+      <w:r>
+        <w:t>Dist folder in parcel: parcel generates a dev build and put code in dist folder. Similarly prod build will also generated in dist folder</w:t>
+      </w:r>
+    </w:p>
+    <w:p>
+      <w:r>
+        <w:t>Autogenerated folders like dist, .parcel-cache shud not push in git repo. So add them in gitignore</w:t>
+      </w:r>
     </w:p>
     <w:p/>
     <w:p>
       <w:r>
-        <w:t xml:space="preserve">To support older browsers we need to add </w:t>
-      </w:r>
-      <w:proofErr w:type="spellStart"/>
-      <w:r>
-        <w:t>browserList</w:t>
-      </w:r>
-      <w:proofErr w:type="spellEnd"/>
-      <w:r>
-        <w:t xml:space="preserve"> to </w:t>
-      </w:r>
-      <w:proofErr w:type="spellStart"/>
-      <w:proofErr w:type="gramStart"/>
-      <w:r>
-        <w:t>package.json</w:t>
-      </w:r>
-      <w:proofErr w:type="spellEnd"/>
-      <w:proofErr w:type="gramEnd"/>
-    </w:p>
-    <w:p>
-      <w:r>
+        <w:t>To support older browsers we need to add browserList to package.json</w:t>
+      </w:r>
+    </w:p>
+    <w:p>
+      <w:r>
+        <w:rPr>
+          <w:noProof/>
+        </w:rPr>
         <w:drawing>
           <wp:inline distT="0" distB="0" distL="0" distR="0" wp14:anchorId="25DFB7D7" wp14:editId="129C80E2">
             <wp:extent cx="2895851" cy="1569856"/>
@@ -2659,37 +1833,1799 @@
       </w:r>
     </w:p>
     <w:p>
-      <w:r>
-        <w:t xml:space="preserve">GO to </w:t>
-      </w:r>
-      <w:proofErr w:type="gramStart"/>
-      <w:r>
-        <w:t>documentation..</w:t>
-      </w:r>
-      <w:proofErr w:type="gramEnd"/>
-      <w:r>
-        <w:t xml:space="preserve"> Must</w:t>
-      </w:r>
-      <w:r>
-        <w:t xml:space="preserve"> read.</w:t>
-      </w:r>
-      <w:r>
-        <w:br/>
-      </w:r>
-      <w:r>
-        <w:br/>
-      </w:r>
-      <w:r>
-        <w:br/>
-      </w:r>
-      <w:r>
+      <w:pPr>
         <w:rPr>
           <w:b/>
           <w:bCs/>
           <w:sz w:val="40"/>
           <w:szCs w:val="40"/>
         </w:rPr>
+      </w:pPr>
+      <w:r>
+        <w:t>GO to documentation.. Must</w:t>
+      </w:r>
+      <w:r>
+        <w:t xml:space="preserve"> read.</w:t>
+      </w:r>
+      <w:r>
+        <w:br/>
+      </w:r>
+      <w:r>
+        <w:br/>
+      </w:r>
+      <w:r>
+        <w:br/>
+      </w:r>
+      <w:r>
+        <w:rPr>
+          <w:b/>
+          <w:bCs/>
+          <w:sz w:val="40"/>
+          <w:szCs w:val="40"/>
+        </w:rPr>
         <w:t>Now we will start REACT:</w:t>
+      </w:r>
+    </w:p>
+    <w:p>
+      <w:r>
+        <w:t xml:space="preserve">If we do following configuration in package.json then we just need to start project: </w:t>
+      </w:r>
+    </w:p>
+    <w:p>
+      <w:r>
+        <w:rPr>
+          <w:noProof/>
+        </w:rPr>
+        <w:drawing>
+          <wp:inline distT="0" distB="0" distL="0" distR="0" wp14:anchorId="63922A9E" wp14:editId="7979E51C">
+            <wp:extent cx="3665538" cy="1360288"/>
+            <wp:effectExtent l="0" t="0" r="0" b="0"/>
+            <wp:docPr id="894716461" name="Picture 1" descr="A screen shot of a computer&#10;&#10;Description automatically generated"/>
+            <wp:cNvGraphicFramePr>
+              <a:graphicFrameLocks xmlns:a="http://schemas.openxmlformats.org/drawingml/2006/main" noChangeAspect="1"/>
+            </wp:cNvGraphicFramePr>
+            <a:graphic xmlns:a="http://schemas.openxmlformats.org/drawingml/2006/main">
+              <a:graphicData uri="http://schemas.openxmlformats.org/drawingml/2006/picture">
+                <pic:pic xmlns:pic="http://schemas.openxmlformats.org/drawingml/2006/picture">
+                  <pic:nvPicPr>
+                    <pic:cNvPr id="894716461" name="Picture 1" descr="A screen shot of a computer&#10;&#10;Description automatically generated"/>
+                    <pic:cNvPicPr/>
+                  </pic:nvPicPr>
+                  <pic:blipFill>
+                    <a:blip r:embed="rId17"/>
+                    <a:stretch>
+                      <a:fillRect/>
+                    </a:stretch>
+                  </pic:blipFill>
+                  <pic:spPr>
+                    <a:xfrm>
+                      <a:off x="0" y="0"/>
+                      <a:ext cx="3665538" cy="1360288"/>
+                    </a:xfrm>
+                    <a:prstGeom prst="rect">
+                      <a:avLst/>
+                    </a:prstGeom>
+                  </pic:spPr>
+                </pic:pic>
+              </a:graphicData>
+            </a:graphic>
+          </wp:inline>
+        </w:drawing>
+      </w:r>
+    </w:p>
+    <w:p>
+      <w:r>
+        <w:t>Npm start or npm run start</w:t>
+      </w:r>
+    </w:p>
+    <w:p>
+      <w:r>
+        <w:t>To have production build:</w:t>
+      </w:r>
+      <w:r>
+        <w:br/>
+        <w:t>npm run build</w:t>
+      </w:r>
+    </w:p>
+    <w:p/>
+    <w:p/>
+    <w:p>
+      <w:r>
+        <w:t>JSX is separate and react is separate. JSX makes dev life easier to write complex code</w:t>
+      </w:r>
+      <w:r>
+        <w:t>.</w:t>
+      </w:r>
+    </w:p>
+    <w:p>
+      <w:r>
+        <w:t>JSX is a convention to merge javascript and html code together. It is html like</w:t>
+      </w:r>
+      <w:r>
+        <w:t xml:space="preserve"> / XM-like</w:t>
+      </w:r>
+      <w:r>
+        <w:t xml:space="preserve"> syntax.</w:t>
+      </w:r>
+      <w:r>
+        <w:br/>
+        <w:t>It is not html in javascript</w:t>
+      </w:r>
+      <w:r>
+        <w:t>. JSX is different syntax</w:t>
+      </w:r>
+      <w:r>
+        <w:br/>
+        <w:t>JS engine doesn’t understand JSX, it understands ES6</w:t>
+      </w:r>
+      <w:r>
+        <w:t xml:space="preserve"> and all other pure javascript versions</w:t>
+      </w:r>
+      <w:r>
+        <w:t xml:space="preserve">. </w:t>
+      </w:r>
+      <w:r>
+        <w:br/>
+      </w:r>
+      <w:r>
+        <w:lastRenderedPageBreak/>
+        <w:t>So JSX is not a pure javascript</w:t>
+      </w:r>
+      <w:r>
+        <w:t>. It is not understood by javascript</w:t>
+      </w:r>
+      <w:r>
+        <w:br/>
+        <w:t xml:space="preserve">So how it works? </w:t>
+      </w:r>
+      <w:r>
+        <w:br/>
+        <w:t>JSX code is getting transpilled before it goes to React or JS Engine. It is getting transpiled by Parcel which in turns uses Babel package</w:t>
+      </w:r>
+      <w:r>
+        <w:rPr>
+          <w:b/>
+          <w:bCs/>
+        </w:rPr>
+        <w:t>.</w:t>
+      </w:r>
+      <w:r>
+        <w:rPr>
+          <w:b/>
+          <w:bCs/>
+        </w:rPr>
+        <w:t xml:space="preserve"> Babel</w:t>
+      </w:r>
+      <w:r>
+        <w:t xml:space="preserve"> is a transpiler </w:t>
+      </w:r>
+      <w:r>
+        <w:t>(Javascript compiler)</w:t>
+      </w:r>
+      <w:r>
+        <w:t>which converts JSX into something which is understood by React</w:t>
+      </w:r>
+      <w:r>
+        <w:t xml:space="preserve"> or JS engine</w:t>
+      </w:r>
+      <w:r>
+        <w:t>.</w:t>
+      </w:r>
+    </w:p>
+    <w:p>
+      <w:r>
+        <w:rPr>
+          <w:noProof/>
+        </w:rPr>
+        <w:drawing>
+          <wp:inline distT="0" distB="0" distL="0" distR="0" wp14:anchorId="682CC9AE" wp14:editId="4CA87B09">
+            <wp:extent cx="5731510" cy="1131570"/>
+            <wp:effectExtent l="0" t="0" r="2540" b="0"/>
+            <wp:docPr id="224289793" name="Picture 1" descr="A black screen with text&#10;&#10;Description automatically generated"/>
+            <wp:cNvGraphicFramePr>
+              <a:graphicFrameLocks xmlns:a="http://schemas.openxmlformats.org/drawingml/2006/main" noChangeAspect="1"/>
+            </wp:cNvGraphicFramePr>
+            <a:graphic xmlns:a="http://schemas.openxmlformats.org/drawingml/2006/main">
+              <a:graphicData uri="http://schemas.openxmlformats.org/drawingml/2006/picture">
+                <pic:pic xmlns:pic="http://schemas.openxmlformats.org/drawingml/2006/picture">
+                  <pic:nvPicPr>
+                    <pic:cNvPr id="224289793" name="Picture 1" descr="A black screen with text&#10;&#10;Description automatically generated"/>
+                    <pic:cNvPicPr/>
+                  </pic:nvPicPr>
+                  <pic:blipFill>
+                    <a:blip r:embed="rId18"/>
+                    <a:stretch>
+                      <a:fillRect/>
+                    </a:stretch>
+                  </pic:blipFill>
+                  <pic:spPr>
+                    <a:xfrm>
+                      <a:off x="0" y="0"/>
+                      <a:ext cx="5731510" cy="1131570"/>
+                    </a:xfrm>
+                    <a:prstGeom prst="rect">
+                      <a:avLst/>
+                    </a:prstGeom>
+                  </pic:spPr>
+                </pic:pic>
+              </a:graphicData>
+            </a:graphic>
+          </wp:inline>
+        </w:drawing>
+      </w:r>
+    </w:p>
+    <w:p>
+      <w:r>
+        <w:t>Its Babel job to convert ES6 code to backward compatible js code understood by older javascript</w:t>
+      </w:r>
+    </w:p>
+    <w:p>
+      <w:r>
+        <w:t>In HTML we do not use camelCasing in attribute name. For JSX we have to use camelCase</w:t>
+      </w:r>
+    </w:p>
+    <w:p>
+      <w:r>
+        <w:t>In html we do class as an attribute, but in jsx we use className</w:t>
+      </w:r>
+      <w:r>
+        <w:t>.</w:t>
+      </w:r>
+      <w:r>
+        <w:br/>
+      </w:r>
+      <w:r>
+        <w:br/>
+        <w:t>For single line statement in jsx we don’t need to wrap it with ().</w:t>
+      </w:r>
+      <w:r>
+        <w:br/>
+        <w:t>But if we have multiple line statement then we need to wrap it with (). So that babel will understand it.</w:t>
+      </w:r>
+    </w:p>
+    <w:p/>
+    <w:p>
+      <w:r>
+        <w:t>React component: Functional component</w:t>
+      </w:r>
+      <w:r>
+        <w:t>-&gt; function which is returning JSX is a functional component</w:t>
+      </w:r>
+      <w:r>
+        <w:br/>
+        <w:t>Always name react component with first letter in capital letter</w:t>
+      </w:r>
+    </w:p>
+    <w:p/>
+    <w:p>
+      <w:r>
+        <w:t>Component Composition: When components are injected into other component its called component composition</w:t>
+      </w:r>
+    </w:p>
+    <w:p>
+      <w:r>
+        <w:t xml:space="preserve">Always enclosed multiple </w:t>
+      </w:r>
+      <w:r>
+        <w:t xml:space="preserve">React </w:t>
+      </w:r>
+      <w:r>
+        <w:t xml:space="preserve">JSX element with one </w:t>
+      </w:r>
+      <w:r>
+        <w:t>React J</w:t>
+      </w:r>
+      <w:r>
+        <w:t>SX element when u return</w:t>
+      </w:r>
+    </w:p>
+    <w:p>
+      <w:r>
+        <w:rPr>
+          <w:noProof/>
+        </w:rPr>
+        <w:drawing>
+          <wp:inline distT="0" distB="0" distL="0" distR="0" wp14:anchorId="7CE3B832" wp14:editId="2E87A1CB">
+            <wp:extent cx="5731510" cy="2441575"/>
+            <wp:effectExtent l="0" t="0" r="2540" b="0"/>
+            <wp:docPr id="207925577" name="Picture 1"/>
+            <wp:cNvGraphicFramePr>
+              <a:graphicFrameLocks xmlns:a="http://schemas.openxmlformats.org/drawingml/2006/main" noChangeAspect="1"/>
+            </wp:cNvGraphicFramePr>
+            <a:graphic xmlns:a="http://schemas.openxmlformats.org/drawingml/2006/main">
+              <a:graphicData uri="http://schemas.openxmlformats.org/drawingml/2006/picture">
+                <pic:pic xmlns:pic="http://schemas.openxmlformats.org/drawingml/2006/picture">
+                  <pic:nvPicPr>
+                    <pic:cNvPr id="207925577" name=""/>
+                    <pic:cNvPicPr/>
+                  </pic:nvPicPr>
+                  <pic:blipFill>
+                    <a:blip r:embed="rId19"/>
+                    <a:stretch>
+                      <a:fillRect/>
+                    </a:stretch>
+                  </pic:blipFill>
+                  <pic:spPr>
+                    <a:xfrm>
+                      <a:off x="0" y="0"/>
+                      <a:ext cx="5731510" cy="2441575"/>
+                    </a:xfrm>
+                    <a:prstGeom prst="rect">
+                      <a:avLst/>
+                    </a:prstGeom>
+                  </pic:spPr>
+                </pic:pic>
+              </a:graphicData>
+            </a:graphic>
+          </wp:inline>
+        </w:drawing>
+      </w:r>
+    </w:p>
+    <w:p/>
+    <w:p>
+      <w:r>
+        <w:t>We can put any react element inside other react element, put react component inside react element and vice versa. That’s the beauty of JSX</w:t>
+      </w:r>
+      <w:r>
+        <w:t>.</w:t>
+      </w:r>
+    </w:p>
+    <w:p/>
+    <w:p>
+      <w:pPr>
+        <w:rPr>
+          <w:b/>
+          <w:bCs/>
+        </w:rPr>
+      </w:pPr>
+      <w:r>
+        <w:rPr>
+          <w:b/>
+          <w:bCs/>
+        </w:rPr>
+        <w:t>JSX takes care of XXS attacks. It sanitizes the malicious injections to api responses.</w:t>
+      </w:r>
+    </w:p>
+    <w:p>
+      <w:pPr>
+        <w:rPr>
+          <w:b/>
+          <w:bCs/>
+        </w:rPr>
+      </w:pPr>
+    </w:p>
+    <w:p>
+      <w:r>
+        <w:t>Components are basically a function so you can also inject component in following ways:</w:t>
+      </w:r>
+      <w:r>
+        <w:br/>
+      </w:r>
+      <w:r>
+        <w:rPr>
+          <w:b/>
+          <w:bCs/>
+          <w:noProof/>
+        </w:rPr>
+        <w:drawing>
+          <wp:inline distT="0" distB="0" distL="0" distR="0" wp14:anchorId="74AE61A3" wp14:editId="433DD251">
+            <wp:extent cx="5731510" cy="2324100"/>
+            <wp:effectExtent l="0" t="0" r="2540" b="0"/>
+            <wp:docPr id="940985763" name="Picture 1" descr="A screen shot of a computer&#10;&#10;Description automatically generated"/>
+            <wp:cNvGraphicFramePr>
+              <a:graphicFrameLocks xmlns:a="http://schemas.openxmlformats.org/drawingml/2006/main" noChangeAspect="1"/>
+            </wp:cNvGraphicFramePr>
+            <a:graphic xmlns:a="http://schemas.openxmlformats.org/drawingml/2006/main">
+              <a:graphicData uri="http://schemas.openxmlformats.org/drawingml/2006/picture">
+                <pic:pic xmlns:pic="http://schemas.openxmlformats.org/drawingml/2006/picture">
+                  <pic:nvPicPr>
+                    <pic:cNvPr id="940985763" name="Picture 1" descr="A screen shot of a computer&#10;&#10;Description automatically generated"/>
+                    <pic:cNvPicPr/>
+                  </pic:nvPicPr>
+                  <pic:blipFill>
+                    <a:blip r:embed="rId20"/>
+                    <a:stretch>
+                      <a:fillRect/>
+                    </a:stretch>
+                  </pic:blipFill>
+                  <pic:spPr>
+                    <a:xfrm>
+                      <a:off x="0" y="0"/>
+                      <a:ext cx="5731510" cy="2324100"/>
+                    </a:xfrm>
+                    <a:prstGeom prst="rect">
+                      <a:avLst/>
+                    </a:prstGeom>
+                  </pic:spPr>
+                </pic:pic>
+              </a:graphicData>
+            </a:graphic>
+          </wp:inline>
+        </w:drawing>
+      </w:r>
+    </w:p>
+    <w:p/>
+    <w:p>
+      <w:r>
+        <w:t>Adding img as an icon to title of site:</w:t>
+      </w:r>
+    </w:p>
+    <w:p>
+      <w:pPr>
+        <w:rPr>
+          <w:b/>
+          <w:bCs/>
+        </w:rPr>
+      </w:pPr>
+      <w:r>
+        <w:t>Link tags defined the relationship between document and an external resource. Mostly used to put styple sheet or icon to title of page</w:t>
+      </w:r>
+      <w:r>
+        <w:t>. Link tag is an empty element</w:t>
+      </w:r>
+      <w:r>
+        <w:t>, it contains attributes only</w:t>
+      </w:r>
+      <w:r>
+        <w:t>.</w:t>
+      </w:r>
+      <w:r>
+        <w:br/>
+      </w:r>
+      <w:r>
+        <w:rPr>
+          <w:b/>
+          <w:bCs/>
+          <w:noProof/>
+        </w:rPr>
+        <w:drawing>
+          <wp:inline distT="0" distB="0" distL="0" distR="0" wp14:anchorId="4B917FC9" wp14:editId="56736BD1">
+            <wp:extent cx="5731510" cy="3317240"/>
+            <wp:effectExtent l="0" t="0" r="2540" b="0"/>
+            <wp:docPr id="532052369" name="Picture 1"/>
+            <wp:cNvGraphicFramePr>
+              <a:graphicFrameLocks xmlns:a="http://schemas.openxmlformats.org/drawingml/2006/main" noChangeAspect="1"/>
+            </wp:cNvGraphicFramePr>
+            <a:graphic xmlns:a="http://schemas.openxmlformats.org/drawingml/2006/main">
+              <a:graphicData uri="http://schemas.openxmlformats.org/drawingml/2006/picture">
+                <pic:pic xmlns:pic="http://schemas.openxmlformats.org/drawingml/2006/picture">
+                  <pic:nvPicPr>
+                    <pic:cNvPr id="532052369" name=""/>
+                    <pic:cNvPicPr/>
+                  </pic:nvPicPr>
+                  <pic:blipFill>
+                    <a:blip r:embed="rId21"/>
+                    <a:stretch>
+                      <a:fillRect/>
+                    </a:stretch>
+                  </pic:blipFill>
+                  <pic:spPr>
+                    <a:xfrm>
+                      <a:off x="0" y="0"/>
+                      <a:ext cx="5731510" cy="3317240"/>
+                    </a:xfrm>
+                    <a:prstGeom prst="rect">
+                      <a:avLst/>
+                    </a:prstGeom>
+                  </pic:spPr>
+                </pic:pic>
+              </a:graphicData>
+            </a:graphic>
+          </wp:inline>
+        </w:drawing>
+      </w:r>
+      <w:r>
+        <w:rPr>
+          <w:b/>
+          <w:bCs/>
+        </w:rPr>
+        <w:br/>
+      </w:r>
+    </w:p>
+    <w:p>
+      <w:r>
+        <w:rPr>
+          <w:b/>
+          <w:bCs/>
+        </w:rPr>
+        <w:t>Add Img to body of html in react:</w:t>
+      </w:r>
+      <w:r>
+        <w:rPr>
+          <w:b/>
+          <w:bCs/>
+        </w:rPr>
+        <w:br/>
+      </w:r>
+      <w:r>
+        <w:t>img tag is also empty element i.e it will only have attributes.</w:t>
+      </w:r>
+    </w:p>
+    <w:p>
+      <w:r>
+        <w:rPr>
+          <w:noProof/>
+        </w:rPr>
+        <w:lastRenderedPageBreak/>
+        <w:drawing>
+          <wp:inline distT="0" distB="0" distL="0" distR="0" wp14:anchorId="09F3043E" wp14:editId="31D62CA4">
+            <wp:extent cx="5731510" cy="2153285"/>
+            <wp:effectExtent l="0" t="0" r="2540" b="0"/>
+            <wp:docPr id="103541905" name="Picture 1"/>
+            <wp:cNvGraphicFramePr>
+              <a:graphicFrameLocks xmlns:a="http://schemas.openxmlformats.org/drawingml/2006/main" noChangeAspect="1"/>
+            </wp:cNvGraphicFramePr>
+            <a:graphic xmlns:a="http://schemas.openxmlformats.org/drawingml/2006/main">
+              <a:graphicData uri="http://schemas.openxmlformats.org/drawingml/2006/picture">
+                <pic:pic xmlns:pic="http://schemas.openxmlformats.org/drawingml/2006/picture">
+                  <pic:nvPicPr>
+                    <pic:cNvPr id="103541905" name=""/>
+                    <pic:cNvPicPr/>
+                  </pic:nvPicPr>
+                  <pic:blipFill>
+                    <a:blip r:embed="rId22"/>
+                    <a:stretch>
+                      <a:fillRect/>
+                    </a:stretch>
+                  </pic:blipFill>
+                  <pic:spPr>
+                    <a:xfrm>
+                      <a:off x="0" y="0"/>
+                      <a:ext cx="5731510" cy="2153285"/>
+                    </a:xfrm>
+                    <a:prstGeom prst="rect">
+                      <a:avLst/>
+                    </a:prstGeom>
+                  </pic:spPr>
+                </pic:pic>
+              </a:graphicData>
+            </a:graphic>
+          </wp:inline>
+        </w:drawing>
+      </w:r>
+    </w:p>
+    <w:p/>
+    <w:p>
+      <w:pPr>
+        <w:jc w:val="center"/>
+        <w:rPr>
+          <w:b/>
+          <w:bCs/>
+          <w:sz w:val="40"/>
+          <w:szCs w:val="40"/>
+        </w:rPr>
+      </w:pPr>
+      <w:r>
+        <w:rPr>
+          <w:b/>
+          <w:bCs/>
+          <w:sz w:val="40"/>
+          <w:szCs w:val="40"/>
+        </w:rPr>
+        <w:t>Episode 4</w:t>
+      </w:r>
+    </w:p>
+    <w:p>
+      <w:pPr>
+        <w:jc w:val="center"/>
+        <w:rPr>
+          <w:b/>
+          <w:bCs/>
+          <w:sz w:val="40"/>
+          <w:szCs w:val="40"/>
+        </w:rPr>
+      </w:pPr>
+    </w:p>
+    <w:p>
+      <w:pPr>
+        <w:shd w:val="clear" w:color="auto" w:fill="1F1F1F"/>
+        <w:spacing w:after="0" w:line="285" w:lineRule="atLeast"/>
+        <w:rPr>
+          <w:rFonts w:ascii="Consolas" w:eastAsia="Times New Roman" w:hAnsi="Consolas" w:cs="Times New Roman"/>
+          <w:color w:val="CCCCCC"/>
+          <w:kern w:val="0"/>
+          <w:sz w:val="21"/>
+          <w:szCs w:val="21"/>
+          <w:lang w:eastAsia="en-IN"/>
+          <w14:ligatures w14:val="none"/>
+        </w:rPr>
+      </w:pPr>
+      <w:r>
+        <w:rPr>
+          <w:rFonts w:ascii="Consolas" w:eastAsia="Times New Roman" w:hAnsi="Consolas" w:cs="Times New Roman"/>
+          <w:color w:val="6A9955"/>
+          <w:kern w:val="0"/>
+          <w:sz w:val="21"/>
+          <w:szCs w:val="21"/>
+          <w:lang w:eastAsia="en-IN"/>
+          <w14:ligatures w14:val="none"/>
+        </w:rPr>
+        <w:t>/*</w:t>
+      </w:r>
+    </w:p>
+    <w:p>
+      <w:pPr>
+        <w:shd w:val="clear" w:color="auto" w:fill="1F1F1F"/>
+        <w:spacing w:after="0" w:line="285" w:lineRule="atLeast"/>
+        <w:rPr>
+          <w:rFonts w:ascii="Consolas" w:eastAsia="Times New Roman" w:hAnsi="Consolas" w:cs="Times New Roman"/>
+          <w:color w:val="CCCCCC"/>
+          <w:kern w:val="0"/>
+          <w:sz w:val="21"/>
+          <w:szCs w:val="21"/>
+          <w:lang w:eastAsia="en-IN"/>
+          <w14:ligatures w14:val="none"/>
+        </w:rPr>
+      </w:pPr>
+      <w:r>
+        <w:rPr>
+          <w:rFonts w:ascii="Consolas" w:eastAsia="Times New Roman" w:hAnsi="Consolas" w:cs="Times New Roman"/>
+          <w:color w:val="6A9955"/>
+          <w:kern w:val="0"/>
+          <w:sz w:val="21"/>
+          <w:szCs w:val="21"/>
+          <w:lang w:eastAsia="en-IN"/>
+          <w14:ligatures w14:val="none"/>
+        </w:rPr>
+        <w:t>Header</w:t>
+      </w:r>
+    </w:p>
+    <w:p>
+      <w:pPr>
+        <w:shd w:val="clear" w:color="auto" w:fill="1F1F1F"/>
+        <w:spacing w:after="0" w:line="285" w:lineRule="atLeast"/>
+        <w:rPr>
+          <w:rFonts w:ascii="Consolas" w:eastAsia="Times New Roman" w:hAnsi="Consolas" w:cs="Times New Roman"/>
+          <w:color w:val="CCCCCC"/>
+          <w:kern w:val="0"/>
+          <w:sz w:val="21"/>
+          <w:szCs w:val="21"/>
+          <w:lang w:eastAsia="en-IN"/>
+          <w14:ligatures w14:val="none"/>
+        </w:rPr>
+      </w:pPr>
+      <w:r>
+        <w:rPr>
+          <w:rFonts w:ascii="Consolas" w:eastAsia="Times New Roman" w:hAnsi="Consolas" w:cs="Times New Roman"/>
+          <w:color w:val="6A9955"/>
+          <w:kern w:val="0"/>
+          <w:sz w:val="21"/>
+          <w:szCs w:val="21"/>
+          <w:lang w:eastAsia="en-IN"/>
+          <w14:ligatures w14:val="none"/>
+        </w:rPr>
+        <w:t>-&gt; Logo</w:t>
+      </w:r>
+    </w:p>
+    <w:p>
+      <w:pPr>
+        <w:shd w:val="clear" w:color="auto" w:fill="1F1F1F"/>
+        <w:spacing w:after="0" w:line="285" w:lineRule="atLeast"/>
+        <w:rPr>
+          <w:rFonts w:ascii="Consolas" w:eastAsia="Times New Roman" w:hAnsi="Consolas" w:cs="Times New Roman"/>
+          <w:color w:val="CCCCCC"/>
+          <w:kern w:val="0"/>
+          <w:sz w:val="21"/>
+          <w:szCs w:val="21"/>
+          <w:lang w:eastAsia="en-IN"/>
+          <w14:ligatures w14:val="none"/>
+        </w:rPr>
+      </w:pPr>
+      <w:r>
+        <w:rPr>
+          <w:rFonts w:ascii="Consolas" w:eastAsia="Times New Roman" w:hAnsi="Consolas" w:cs="Times New Roman"/>
+          <w:color w:val="6A9955"/>
+          <w:kern w:val="0"/>
+          <w:sz w:val="21"/>
+          <w:szCs w:val="21"/>
+          <w:lang w:eastAsia="en-IN"/>
+          <w14:ligatures w14:val="none"/>
+        </w:rPr>
+        <w:t>-&gt; Search Bar</w:t>
+      </w:r>
+    </w:p>
+    <w:p>
+      <w:pPr>
+        <w:shd w:val="clear" w:color="auto" w:fill="1F1F1F"/>
+        <w:spacing w:after="0" w:line="285" w:lineRule="atLeast"/>
+        <w:rPr>
+          <w:rFonts w:ascii="Consolas" w:eastAsia="Times New Roman" w:hAnsi="Consolas" w:cs="Times New Roman"/>
+          <w:color w:val="CCCCCC"/>
+          <w:kern w:val="0"/>
+          <w:sz w:val="21"/>
+          <w:szCs w:val="21"/>
+          <w:lang w:eastAsia="en-IN"/>
+          <w14:ligatures w14:val="none"/>
+        </w:rPr>
+      </w:pPr>
+      <w:r>
+        <w:rPr>
+          <w:rFonts w:ascii="Consolas" w:eastAsia="Times New Roman" w:hAnsi="Consolas" w:cs="Times New Roman"/>
+          <w:color w:val="6A9955"/>
+          <w:kern w:val="0"/>
+          <w:sz w:val="21"/>
+          <w:szCs w:val="21"/>
+          <w:lang w:eastAsia="en-IN"/>
+          <w14:ligatures w14:val="none"/>
+        </w:rPr>
+        <w:t>-&gt; Location</w:t>
+      </w:r>
+    </w:p>
+    <w:p>
+      <w:pPr>
+        <w:shd w:val="clear" w:color="auto" w:fill="1F1F1F"/>
+        <w:spacing w:after="0" w:line="285" w:lineRule="atLeast"/>
+        <w:rPr>
+          <w:rFonts w:ascii="Consolas" w:eastAsia="Times New Roman" w:hAnsi="Consolas" w:cs="Times New Roman"/>
+          <w:color w:val="CCCCCC"/>
+          <w:kern w:val="0"/>
+          <w:sz w:val="21"/>
+          <w:szCs w:val="21"/>
+          <w:lang w:eastAsia="en-IN"/>
+          <w14:ligatures w14:val="none"/>
+        </w:rPr>
+      </w:pPr>
+      <w:r>
+        <w:rPr>
+          <w:rFonts w:ascii="Consolas" w:eastAsia="Times New Roman" w:hAnsi="Consolas" w:cs="Times New Roman"/>
+          <w:color w:val="6A9955"/>
+          <w:kern w:val="0"/>
+          <w:sz w:val="21"/>
+          <w:szCs w:val="21"/>
+          <w:lang w:eastAsia="en-IN"/>
+          <w14:ligatures w14:val="none"/>
+        </w:rPr>
+        <w:t>-&gt; Nav Bar</w:t>
+      </w:r>
+    </w:p>
+    <w:p>
+      <w:pPr>
+        <w:shd w:val="clear" w:color="auto" w:fill="1F1F1F"/>
+        <w:spacing w:after="0" w:line="285" w:lineRule="atLeast"/>
+        <w:rPr>
+          <w:rFonts w:ascii="Consolas" w:eastAsia="Times New Roman" w:hAnsi="Consolas" w:cs="Times New Roman"/>
+          <w:color w:val="CCCCCC"/>
+          <w:kern w:val="0"/>
+          <w:sz w:val="21"/>
+          <w:szCs w:val="21"/>
+          <w:lang w:eastAsia="en-IN"/>
+          <w14:ligatures w14:val="none"/>
+        </w:rPr>
+      </w:pPr>
+    </w:p>
+    <w:p>
+      <w:pPr>
+        <w:shd w:val="clear" w:color="auto" w:fill="1F1F1F"/>
+        <w:spacing w:after="0" w:line="285" w:lineRule="atLeast"/>
+        <w:rPr>
+          <w:rFonts w:ascii="Consolas" w:eastAsia="Times New Roman" w:hAnsi="Consolas" w:cs="Times New Roman"/>
+          <w:color w:val="CCCCCC"/>
+          <w:kern w:val="0"/>
+          <w:sz w:val="21"/>
+          <w:szCs w:val="21"/>
+          <w:lang w:eastAsia="en-IN"/>
+          <w14:ligatures w14:val="none"/>
+        </w:rPr>
+      </w:pPr>
+      <w:r>
+        <w:rPr>
+          <w:rFonts w:ascii="Consolas" w:eastAsia="Times New Roman" w:hAnsi="Consolas" w:cs="Times New Roman"/>
+          <w:color w:val="6A9955"/>
+          <w:kern w:val="0"/>
+          <w:sz w:val="21"/>
+          <w:szCs w:val="21"/>
+          <w:lang w:eastAsia="en-IN"/>
+          <w14:ligatures w14:val="none"/>
+        </w:rPr>
+        <w:t>Body</w:t>
+      </w:r>
+    </w:p>
+    <w:p>
+      <w:pPr>
+        <w:shd w:val="clear" w:color="auto" w:fill="1F1F1F"/>
+        <w:spacing w:after="0" w:line="285" w:lineRule="atLeast"/>
+        <w:rPr>
+          <w:rFonts w:ascii="Consolas" w:eastAsia="Times New Roman" w:hAnsi="Consolas" w:cs="Times New Roman"/>
+          <w:color w:val="CCCCCC"/>
+          <w:kern w:val="0"/>
+          <w:sz w:val="21"/>
+          <w:szCs w:val="21"/>
+          <w:lang w:eastAsia="en-IN"/>
+          <w14:ligatures w14:val="none"/>
+        </w:rPr>
+      </w:pPr>
+      <w:r>
+        <w:rPr>
+          <w:rFonts w:ascii="Consolas" w:eastAsia="Times New Roman" w:hAnsi="Consolas" w:cs="Times New Roman"/>
+          <w:color w:val="6A9955"/>
+          <w:kern w:val="0"/>
+          <w:sz w:val="21"/>
+          <w:szCs w:val="21"/>
+          <w:lang w:eastAsia="en-IN"/>
+          <w14:ligatures w14:val="none"/>
+        </w:rPr>
+        <w:t>-&gt; ProductsContainer (will have vertical scroll)</w:t>
+      </w:r>
+    </w:p>
+    <w:p>
+      <w:pPr>
+        <w:shd w:val="clear" w:color="auto" w:fill="1F1F1F"/>
+        <w:spacing w:after="0" w:line="285" w:lineRule="atLeast"/>
+        <w:rPr>
+          <w:rFonts w:ascii="Consolas" w:eastAsia="Times New Roman" w:hAnsi="Consolas" w:cs="Times New Roman"/>
+          <w:color w:val="CCCCCC"/>
+          <w:kern w:val="0"/>
+          <w:sz w:val="21"/>
+          <w:szCs w:val="21"/>
+          <w:lang w:eastAsia="en-IN"/>
+          <w14:ligatures w14:val="none"/>
+        </w:rPr>
+      </w:pPr>
+      <w:r>
+        <w:rPr>
+          <w:rFonts w:ascii="Consolas" w:eastAsia="Times New Roman" w:hAnsi="Consolas" w:cs="Times New Roman"/>
+          <w:color w:val="6A9955"/>
+          <w:kern w:val="0"/>
+          <w:sz w:val="21"/>
+          <w:szCs w:val="21"/>
+          <w:lang w:eastAsia="en-IN"/>
+          <w14:ligatures w14:val="none"/>
+        </w:rPr>
+        <w:t>    -&gt; ProductContainer(Will have left right scroll)</w:t>
+      </w:r>
+    </w:p>
+    <w:p>
+      <w:pPr>
+        <w:shd w:val="clear" w:color="auto" w:fill="1F1F1F"/>
+        <w:spacing w:after="0" w:line="285" w:lineRule="atLeast"/>
+        <w:rPr>
+          <w:rFonts w:ascii="Consolas" w:eastAsia="Times New Roman" w:hAnsi="Consolas" w:cs="Times New Roman"/>
+          <w:color w:val="CCCCCC"/>
+          <w:kern w:val="0"/>
+          <w:sz w:val="21"/>
+          <w:szCs w:val="21"/>
+          <w:lang w:eastAsia="en-IN"/>
+          <w14:ligatures w14:val="none"/>
+        </w:rPr>
+      </w:pPr>
+      <w:r>
+        <w:rPr>
+          <w:rFonts w:ascii="Consolas" w:eastAsia="Times New Roman" w:hAnsi="Consolas" w:cs="Times New Roman"/>
+          <w:color w:val="6A9955"/>
+          <w:kern w:val="0"/>
+          <w:sz w:val="21"/>
+          <w:szCs w:val="21"/>
+          <w:lang w:eastAsia="en-IN"/>
+          <w14:ligatures w14:val="none"/>
+        </w:rPr>
+        <w:t>        -&gt; ProductCard</w:t>
+      </w:r>
+    </w:p>
+    <w:p>
+      <w:pPr>
+        <w:shd w:val="clear" w:color="auto" w:fill="1F1F1F"/>
+        <w:spacing w:after="0" w:line="285" w:lineRule="atLeast"/>
+        <w:rPr>
+          <w:rFonts w:ascii="Consolas" w:eastAsia="Times New Roman" w:hAnsi="Consolas" w:cs="Times New Roman"/>
+          <w:color w:val="CCCCCC"/>
+          <w:kern w:val="0"/>
+          <w:sz w:val="21"/>
+          <w:szCs w:val="21"/>
+          <w:lang w:eastAsia="en-IN"/>
+          <w14:ligatures w14:val="none"/>
+        </w:rPr>
+      </w:pPr>
+    </w:p>
+    <w:p>
+      <w:pPr>
+        <w:shd w:val="clear" w:color="auto" w:fill="1F1F1F"/>
+        <w:spacing w:after="0" w:line="285" w:lineRule="atLeast"/>
+        <w:rPr>
+          <w:rFonts w:ascii="Consolas" w:eastAsia="Times New Roman" w:hAnsi="Consolas" w:cs="Times New Roman"/>
+          <w:color w:val="CCCCCC"/>
+          <w:kern w:val="0"/>
+          <w:sz w:val="21"/>
+          <w:szCs w:val="21"/>
+          <w:lang w:eastAsia="en-IN"/>
+          <w14:ligatures w14:val="none"/>
+        </w:rPr>
+      </w:pPr>
+      <w:r>
+        <w:rPr>
+          <w:rFonts w:ascii="Consolas" w:eastAsia="Times New Roman" w:hAnsi="Consolas" w:cs="Times New Roman"/>
+          <w:color w:val="6A9955"/>
+          <w:kern w:val="0"/>
+          <w:sz w:val="21"/>
+          <w:szCs w:val="21"/>
+          <w:lang w:eastAsia="en-IN"/>
+          <w14:ligatures w14:val="none"/>
+        </w:rPr>
+        <w:t>Footer</w:t>
+      </w:r>
+    </w:p>
+    <w:p>
+      <w:pPr>
+        <w:shd w:val="clear" w:color="auto" w:fill="1F1F1F"/>
+        <w:spacing w:after="0" w:line="285" w:lineRule="atLeast"/>
+        <w:rPr>
+          <w:rFonts w:ascii="Consolas" w:eastAsia="Times New Roman" w:hAnsi="Consolas" w:cs="Times New Roman"/>
+          <w:color w:val="CCCCCC"/>
+          <w:kern w:val="0"/>
+          <w:sz w:val="21"/>
+          <w:szCs w:val="21"/>
+          <w:lang w:eastAsia="en-IN"/>
+          <w14:ligatures w14:val="none"/>
+        </w:rPr>
+      </w:pPr>
+      <w:r>
+        <w:rPr>
+          <w:rFonts w:ascii="Consolas" w:eastAsia="Times New Roman" w:hAnsi="Consolas" w:cs="Times New Roman"/>
+          <w:color w:val="6A9955"/>
+          <w:kern w:val="0"/>
+          <w:sz w:val="21"/>
+          <w:szCs w:val="21"/>
+          <w:lang w:eastAsia="en-IN"/>
+          <w14:ligatures w14:val="none"/>
+        </w:rPr>
+        <w:t>-&gt; AboutUS</w:t>
+      </w:r>
+    </w:p>
+    <w:p>
+      <w:pPr>
+        <w:shd w:val="clear" w:color="auto" w:fill="1F1F1F"/>
+        <w:spacing w:after="0" w:line="285" w:lineRule="atLeast"/>
+        <w:rPr>
+          <w:rFonts w:ascii="Consolas" w:eastAsia="Times New Roman" w:hAnsi="Consolas" w:cs="Times New Roman"/>
+          <w:color w:val="CCCCCC"/>
+          <w:kern w:val="0"/>
+          <w:sz w:val="21"/>
+          <w:szCs w:val="21"/>
+          <w:lang w:eastAsia="en-IN"/>
+          <w14:ligatures w14:val="none"/>
+        </w:rPr>
+      </w:pPr>
+      <w:r>
+        <w:rPr>
+          <w:rFonts w:ascii="Consolas" w:eastAsia="Times New Roman" w:hAnsi="Consolas" w:cs="Times New Roman"/>
+          <w:color w:val="6A9955"/>
+          <w:kern w:val="0"/>
+          <w:sz w:val="21"/>
+          <w:szCs w:val="21"/>
+          <w:lang w:eastAsia="en-IN"/>
+          <w14:ligatures w14:val="none"/>
+        </w:rPr>
+        <w:t>-&gt; CopyRightInfo</w:t>
+      </w:r>
+    </w:p>
+    <w:p>
+      <w:pPr>
+        <w:shd w:val="clear" w:color="auto" w:fill="1F1F1F"/>
+        <w:spacing w:after="0" w:line="285" w:lineRule="atLeast"/>
+        <w:rPr>
+          <w:rFonts w:ascii="Consolas" w:eastAsia="Times New Roman" w:hAnsi="Consolas" w:cs="Times New Roman"/>
+          <w:color w:val="CCCCCC"/>
+          <w:kern w:val="0"/>
+          <w:sz w:val="21"/>
+          <w:szCs w:val="21"/>
+          <w:lang w:eastAsia="en-IN"/>
+          <w14:ligatures w14:val="none"/>
+        </w:rPr>
+      </w:pPr>
+      <w:r>
+        <w:rPr>
+          <w:rFonts w:ascii="Consolas" w:eastAsia="Times New Roman" w:hAnsi="Consolas" w:cs="Times New Roman"/>
+          <w:color w:val="6A9955"/>
+          <w:kern w:val="0"/>
+          <w:sz w:val="21"/>
+          <w:szCs w:val="21"/>
+          <w:lang w:eastAsia="en-IN"/>
+          <w14:ligatures w14:val="none"/>
+        </w:rPr>
+        <w:t>-&gt; ContactUs</w:t>
+      </w:r>
+    </w:p>
+    <w:p>
+      <w:pPr>
+        <w:shd w:val="clear" w:color="auto" w:fill="1F1F1F"/>
+        <w:spacing w:after="0" w:line="285" w:lineRule="atLeast"/>
+        <w:rPr>
+          <w:rFonts w:ascii="Consolas" w:eastAsia="Times New Roman" w:hAnsi="Consolas" w:cs="Times New Roman"/>
+          <w:color w:val="CCCCCC"/>
+          <w:kern w:val="0"/>
+          <w:sz w:val="21"/>
+          <w:szCs w:val="21"/>
+          <w:lang w:eastAsia="en-IN"/>
+          <w14:ligatures w14:val="none"/>
+        </w:rPr>
+      </w:pPr>
+    </w:p>
+    <w:p>
+      <w:pPr>
+        <w:shd w:val="clear" w:color="auto" w:fill="1F1F1F"/>
+        <w:spacing w:after="0" w:line="285" w:lineRule="atLeast"/>
+        <w:rPr>
+          <w:rFonts w:ascii="Consolas" w:eastAsia="Times New Roman" w:hAnsi="Consolas" w:cs="Times New Roman"/>
+          <w:color w:val="CCCCCC"/>
+          <w:kern w:val="0"/>
+          <w:sz w:val="21"/>
+          <w:szCs w:val="21"/>
+          <w:lang w:eastAsia="en-IN"/>
+          <w14:ligatures w14:val="none"/>
+        </w:rPr>
+      </w:pPr>
+      <w:r>
+        <w:rPr>
+          <w:rFonts w:ascii="Consolas" w:eastAsia="Times New Roman" w:hAnsi="Consolas" w:cs="Times New Roman"/>
+          <w:color w:val="6A9955"/>
+          <w:kern w:val="0"/>
+          <w:sz w:val="21"/>
+          <w:szCs w:val="21"/>
+          <w:lang w:eastAsia="en-IN"/>
+          <w14:ligatures w14:val="none"/>
+        </w:rPr>
+        <w:t>*/</w:t>
+      </w:r>
+    </w:p>
+    <w:p>
+      <w:pPr>
+        <w:rPr>
+          <w:b/>
+          <w:bCs/>
+          <w:sz w:val="24"/>
+          <w:szCs w:val="24"/>
+        </w:rPr>
+      </w:pPr>
+    </w:p>
+    <w:p>
+      <w:pPr>
+        <w:rPr>
+          <w:b/>
+          <w:bCs/>
+          <w:sz w:val="24"/>
+          <w:szCs w:val="24"/>
+        </w:rPr>
+      </w:pPr>
+    </w:p>
+    <w:p>
+      <w:pPr>
+        <w:rPr>
+          <w:sz w:val="24"/>
+          <w:szCs w:val="24"/>
+        </w:rPr>
+      </w:pPr>
+      <w:r>
+        <w:rPr>
+          <w:b/>
+          <w:bCs/>
+          <w:sz w:val="24"/>
+          <w:szCs w:val="24"/>
+        </w:rPr>
+        <w:t xml:space="preserve">ConfigDrivenUI: </w:t>
+      </w:r>
+      <w:r>
+        <w:rPr>
+          <w:sz w:val="24"/>
+          <w:szCs w:val="24"/>
+        </w:rPr>
+        <w:t>Swiggy uses this approach. Website is driven by configs data. This config comes from backend.</w:t>
+      </w:r>
+      <w:r>
+        <w:rPr>
+          <w:sz w:val="24"/>
+          <w:szCs w:val="24"/>
+        </w:rPr>
+        <w:t xml:space="preserve"> Config drives UI. Lie if something needs to be shown in some diff way then through data UI can read and display</w:t>
+      </w:r>
+      <w:r>
+        <w:rPr>
+          <w:sz w:val="24"/>
+          <w:szCs w:val="24"/>
+        </w:rPr>
+        <w:t>. Data changes and UI also changes accordingly</w:t>
+      </w:r>
+    </w:p>
+    <w:p>
+      <w:pPr>
+        <w:rPr>
+          <w:sz w:val="24"/>
+          <w:szCs w:val="24"/>
+        </w:rPr>
+      </w:pPr>
+    </w:p>
+    <w:p>
+      <w:pPr>
+        <w:rPr>
+          <w:sz w:val="24"/>
+          <w:szCs w:val="24"/>
+        </w:rPr>
+      </w:pPr>
+      <w:r>
+        <w:rPr>
+          <w:sz w:val="24"/>
+          <w:szCs w:val="24"/>
+        </w:rPr>
+        <w:lastRenderedPageBreak/>
+        <w:t>Whenever we use map function then we need to pass key as well as shown below:</w:t>
+      </w:r>
+      <w:r>
+        <w:rPr>
+          <w:sz w:val="24"/>
+          <w:szCs w:val="24"/>
+        </w:rPr>
+        <w:br/>
+      </w:r>
+      <w:r>
+        <w:rPr>
+          <w:sz w:val="24"/>
+          <w:szCs w:val="24"/>
+        </w:rPr>
+        <w:drawing>
+          <wp:inline distT="0" distB="0" distL="0" distR="0" wp14:anchorId="0A1D97B2" wp14:editId="03149876">
+            <wp:extent cx="5731510" cy="3655695"/>
+            <wp:effectExtent l="0" t="0" r="0" b="0"/>
+            <wp:docPr id="1731002533" name="Picture 1"/>
+            <wp:cNvGraphicFramePr>
+              <a:graphicFrameLocks xmlns:a="http://schemas.openxmlformats.org/drawingml/2006/main" noChangeAspect="1"/>
+            </wp:cNvGraphicFramePr>
+            <a:graphic xmlns:a="http://schemas.openxmlformats.org/drawingml/2006/main">
+              <a:graphicData uri="http://schemas.openxmlformats.org/drawingml/2006/picture">
+                <pic:pic xmlns:pic="http://schemas.openxmlformats.org/drawingml/2006/picture">
+                  <pic:nvPicPr>
+                    <pic:cNvPr id="1731002533" name=""/>
+                    <pic:cNvPicPr/>
+                  </pic:nvPicPr>
+                  <pic:blipFill>
+                    <a:blip r:embed="rId23"/>
+                    <a:stretch>
+                      <a:fillRect/>
+                    </a:stretch>
+                  </pic:blipFill>
+                  <pic:spPr>
+                    <a:xfrm>
+                      <a:off x="0" y="0"/>
+                      <a:ext cx="5731510" cy="3655695"/>
+                    </a:xfrm>
+                    <a:prstGeom prst="rect">
+                      <a:avLst/>
+                    </a:prstGeom>
+                  </pic:spPr>
+                </pic:pic>
+              </a:graphicData>
+            </a:graphic>
+          </wp:inline>
+        </w:drawing>
+      </w:r>
+    </w:p>
+    <w:p>
+      <w:pPr>
+        <w:rPr>
+          <w:sz w:val="24"/>
+          <w:szCs w:val="24"/>
+        </w:rPr>
+      </w:pPr>
+      <w:r>
+        <w:rPr>
+          <w:sz w:val="24"/>
+          <w:szCs w:val="24"/>
+        </w:rPr>
+        <w:t>It gets applied to childs at same level in hierarchy.</w:t>
+      </w:r>
+    </w:p>
+    <w:p>
+      <w:pPr>
+        <w:rPr>
+          <w:sz w:val="24"/>
+          <w:szCs w:val="24"/>
+        </w:rPr>
+      </w:pPr>
+    </w:p>
+    <w:p>
+      <w:pPr>
+        <w:rPr>
+          <w:sz w:val="24"/>
+          <w:szCs w:val="24"/>
+        </w:rPr>
+      </w:pPr>
+      <w:r>
+        <w:rPr>
+          <w:sz w:val="24"/>
+          <w:szCs w:val="24"/>
+        </w:rPr>
+        <w:t xml:space="preserve">So </w:t>
+      </w:r>
+      <w:r>
+        <w:rPr>
+          <w:sz w:val="24"/>
+          <w:szCs w:val="24"/>
+        </w:rPr>
+        <w:t>if</w:t>
+      </w:r>
+      <w:r>
+        <w:rPr>
+          <w:sz w:val="24"/>
+          <w:szCs w:val="24"/>
+        </w:rPr>
+        <w:t xml:space="preserve"> we provide key to list items then react will only render newly added keys and other already rendered items will be as it is. So it’s a huge optimization.</w:t>
+      </w:r>
+    </w:p>
+    <w:p>
+      <w:pPr>
+        <w:rPr>
+          <w:sz w:val="24"/>
+          <w:szCs w:val="24"/>
+        </w:rPr>
+      </w:pPr>
+    </w:p>
+    <w:p>
+      <w:pPr>
+        <w:rPr>
+          <w:b/>
+          <w:bCs/>
+          <w:sz w:val="24"/>
+          <w:szCs w:val="24"/>
+        </w:rPr>
+      </w:pPr>
+      <w:r>
+        <w:rPr>
+          <w:sz w:val="24"/>
+          <w:szCs w:val="24"/>
+        </w:rPr>
+        <w:t>Some people</w:t>
+      </w:r>
+      <w:r>
+        <w:rPr>
+          <w:sz w:val="24"/>
+          <w:szCs w:val="24"/>
+        </w:rPr>
+        <w:t xml:space="preserve"> use index as well as a key. Index is second param to map</w:t>
+      </w:r>
+      <w:r>
+        <w:rPr>
+          <w:sz w:val="24"/>
+          <w:szCs w:val="24"/>
+        </w:rPr>
+        <w:t xml:space="preserve">. But </w:t>
+      </w:r>
+      <w:r>
+        <w:rPr>
+          <w:b/>
+          <w:bCs/>
+          <w:sz w:val="24"/>
+          <w:szCs w:val="24"/>
+        </w:rPr>
+        <w:t>react says don’t use index as key</w:t>
+      </w:r>
+      <w:r>
+        <w:rPr>
+          <w:sz w:val="24"/>
+          <w:szCs w:val="24"/>
+        </w:rPr>
+        <w:t>. It’s a bad practise.</w:t>
+      </w:r>
+      <w:r>
+        <w:rPr>
+          <w:sz w:val="24"/>
+          <w:szCs w:val="24"/>
+        </w:rPr>
+        <w:t xml:space="preserve"> Reason being if order of article changes then it will not work properly</w:t>
+      </w:r>
+      <w:r>
+        <w:rPr>
+          <w:sz w:val="24"/>
+          <w:szCs w:val="24"/>
+        </w:rPr>
+        <w:t xml:space="preserve">. </w:t>
+      </w:r>
+      <w:r>
+        <w:rPr>
+          <w:b/>
+          <w:bCs/>
+          <w:sz w:val="24"/>
+          <w:szCs w:val="24"/>
+        </w:rPr>
+        <w:t>Key should always be uniquely identified.</w:t>
+      </w:r>
+    </w:p>
+    <w:p>
+      <w:pPr>
+        <w:rPr>
+          <w:b/>
+          <w:bCs/>
+          <w:sz w:val="24"/>
+          <w:szCs w:val="24"/>
+        </w:rPr>
+      </w:pPr>
+    </w:p>
+    <w:p>
+      <w:pPr>
+        <w:rPr>
+          <w:b/>
+          <w:bCs/>
+          <w:sz w:val="24"/>
+          <w:szCs w:val="24"/>
+        </w:rPr>
+      </w:pPr>
+      <w:r>
+        <w:rPr>
+          <w:b/>
+          <w:bCs/>
+          <w:sz w:val="24"/>
+          <w:szCs w:val="24"/>
+        </w:rPr>
+        <w:t>Best practise is to make separate files for separate component</w:t>
+      </w:r>
+      <w:r>
+        <w:rPr>
+          <w:b/>
+          <w:bCs/>
+          <w:sz w:val="24"/>
+          <w:szCs w:val="24"/>
+        </w:rPr>
+        <w:br/>
+        <w:t>Component name should be always start in capital letters otherwise react will not understand and it will not be rendered on UI</w:t>
+      </w:r>
+      <w:r>
+        <w:rPr>
+          <w:b/>
+          <w:bCs/>
+          <w:sz w:val="24"/>
+          <w:szCs w:val="24"/>
+        </w:rPr>
+        <w:t>.</w:t>
+      </w:r>
+      <w:r>
+        <w:rPr>
+          <w:b/>
+          <w:bCs/>
+          <w:sz w:val="24"/>
+          <w:szCs w:val="24"/>
+        </w:rPr>
+        <w:br/>
+        <w:t>File name convention is to use exact same name with same caps and camelcasing we use for name the component.</w:t>
+      </w:r>
+      <w:r>
+        <w:rPr>
+          <w:b/>
+          <w:bCs/>
+          <w:sz w:val="24"/>
+          <w:szCs w:val="24"/>
+        </w:rPr>
+        <w:t xml:space="preserve"> You can use .js or .jsx. don’t overthingk it doesn’t matter.</w:t>
+      </w:r>
+    </w:p>
+    <w:p>
+      <w:pPr>
+        <w:rPr>
+          <w:b/>
+          <w:bCs/>
+          <w:sz w:val="24"/>
+          <w:szCs w:val="24"/>
+        </w:rPr>
+      </w:pPr>
+      <w:r>
+        <w:rPr>
+          <w:b/>
+          <w:bCs/>
+          <w:sz w:val="24"/>
+          <w:szCs w:val="24"/>
+        </w:rPr>
+        <w:lastRenderedPageBreak/>
+        <w:drawing>
+          <wp:inline distT="0" distB="0" distL="0" distR="0" wp14:anchorId="30F6BE36" wp14:editId="67222FA8">
+            <wp:extent cx="5731510" cy="2705735"/>
+            <wp:effectExtent l="0" t="0" r="0" b="0"/>
+            <wp:docPr id="1559038323" name="Picture 1"/>
+            <wp:cNvGraphicFramePr>
+              <a:graphicFrameLocks xmlns:a="http://schemas.openxmlformats.org/drawingml/2006/main" noChangeAspect="1"/>
+            </wp:cNvGraphicFramePr>
+            <a:graphic xmlns:a="http://schemas.openxmlformats.org/drawingml/2006/main">
+              <a:graphicData uri="http://schemas.openxmlformats.org/drawingml/2006/picture">
+                <pic:pic xmlns:pic="http://schemas.openxmlformats.org/drawingml/2006/picture">
+                  <pic:nvPicPr>
+                    <pic:cNvPr id="1559038323" name=""/>
+                    <pic:cNvPicPr/>
+                  </pic:nvPicPr>
+                  <pic:blipFill>
+                    <a:blip r:embed="rId24"/>
+                    <a:stretch>
+                      <a:fillRect/>
+                    </a:stretch>
+                  </pic:blipFill>
+                  <pic:spPr>
+                    <a:xfrm>
+                      <a:off x="0" y="0"/>
+                      <a:ext cx="5731510" cy="2705735"/>
+                    </a:xfrm>
+                    <a:prstGeom prst="rect">
+                      <a:avLst/>
+                    </a:prstGeom>
+                  </pic:spPr>
+                </pic:pic>
+              </a:graphicData>
+            </a:graphic>
+          </wp:inline>
+        </w:drawing>
+      </w:r>
+    </w:p>
+    <w:p>
+      <w:pPr>
+        <w:rPr>
+          <w:b/>
+          <w:bCs/>
+          <w:sz w:val="24"/>
+          <w:szCs w:val="24"/>
+        </w:rPr>
+      </w:pPr>
+      <w:r>
+        <w:rPr>
+          <w:sz w:val="24"/>
+          <w:szCs w:val="24"/>
+        </w:rPr>
+        <w:t>As shown in above snippet we can import in any of the way with extension or without extension</w:t>
+      </w:r>
+      <w:r>
+        <w:rPr>
+          <w:sz w:val="24"/>
+          <w:szCs w:val="24"/>
+        </w:rPr>
+        <w:t>.</w:t>
+      </w:r>
+      <w:r>
+        <w:rPr>
+          <w:sz w:val="24"/>
+          <w:szCs w:val="24"/>
+        </w:rPr>
+        <w:br/>
+        <w:t>Also to import first u need to do export in component file.</w:t>
+      </w:r>
+      <w:r>
+        <w:rPr>
+          <w:sz w:val="24"/>
+          <w:szCs w:val="24"/>
+        </w:rPr>
+        <w:br/>
+      </w:r>
+      <w:r>
+        <w:rPr>
+          <w:b/>
+          <w:bCs/>
+          <w:sz w:val="24"/>
+          <w:szCs w:val="24"/>
+        </w:rPr>
+        <w:t>Named export</w:t>
+      </w:r>
+    </w:p>
+    <w:p>
+      <w:pPr>
+        <w:rPr>
+          <w:sz w:val="24"/>
+          <w:szCs w:val="24"/>
+        </w:rPr>
+      </w:pPr>
+      <w:r>
+        <w:rPr>
+          <w:sz w:val="24"/>
+          <w:szCs w:val="24"/>
+        </w:rPr>
+        <w:drawing>
+          <wp:inline distT="0" distB="0" distL="0" distR="0" wp14:anchorId="6DF32AD6" wp14:editId="6C4D2F8D">
+            <wp:extent cx="5731510" cy="664210"/>
+            <wp:effectExtent l="0" t="0" r="0" b="0"/>
+            <wp:docPr id="1964902396" name="Picture 1"/>
+            <wp:cNvGraphicFramePr>
+              <a:graphicFrameLocks xmlns:a="http://schemas.openxmlformats.org/drawingml/2006/main" noChangeAspect="1"/>
+            </wp:cNvGraphicFramePr>
+            <a:graphic xmlns:a="http://schemas.openxmlformats.org/drawingml/2006/main">
+              <a:graphicData uri="http://schemas.openxmlformats.org/drawingml/2006/picture">
+                <pic:pic xmlns:pic="http://schemas.openxmlformats.org/drawingml/2006/picture">
+                  <pic:nvPicPr>
+                    <pic:cNvPr id="1964902396" name=""/>
+                    <pic:cNvPicPr/>
+                  </pic:nvPicPr>
+                  <pic:blipFill>
+                    <a:blip r:embed="rId25"/>
+                    <a:stretch>
+                      <a:fillRect/>
+                    </a:stretch>
+                  </pic:blipFill>
+                  <pic:spPr>
+                    <a:xfrm>
+                      <a:off x="0" y="0"/>
+                      <a:ext cx="5731510" cy="664210"/>
+                    </a:xfrm>
+                    <a:prstGeom prst="rect">
+                      <a:avLst/>
+                    </a:prstGeom>
+                  </pic:spPr>
+                </pic:pic>
+              </a:graphicData>
+            </a:graphic>
+          </wp:inline>
+        </w:drawing>
+      </w:r>
+      <w:r>
+        <w:rPr>
+          <w:sz w:val="24"/>
+          <w:szCs w:val="24"/>
+        </w:rPr>
+        <w:br/>
+      </w:r>
+      <w:r>
+        <w:rPr>
+          <w:sz w:val="24"/>
+          <w:szCs w:val="24"/>
+        </w:rPr>
+        <w:drawing>
+          <wp:inline distT="0" distB="0" distL="0" distR="0" wp14:anchorId="406E3175" wp14:editId="5E6C1F9B">
+            <wp:extent cx="5143946" cy="3924640"/>
+            <wp:effectExtent l="0" t="0" r="0" b="0"/>
+            <wp:docPr id="1590260599" name="Picture 1"/>
+            <wp:cNvGraphicFramePr>
+              <a:graphicFrameLocks xmlns:a="http://schemas.openxmlformats.org/drawingml/2006/main" noChangeAspect="1"/>
+            </wp:cNvGraphicFramePr>
+            <a:graphic xmlns:a="http://schemas.openxmlformats.org/drawingml/2006/main">
+              <a:graphicData uri="http://schemas.openxmlformats.org/drawingml/2006/picture">
+                <pic:pic xmlns:pic="http://schemas.openxmlformats.org/drawingml/2006/picture">
+                  <pic:nvPicPr>
+                    <pic:cNvPr id="1590260599" name=""/>
+                    <pic:cNvPicPr/>
+                  </pic:nvPicPr>
+                  <pic:blipFill>
+                    <a:blip r:embed="rId26"/>
+                    <a:stretch>
+                      <a:fillRect/>
+                    </a:stretch>
+                  </pic:blipFill>
+                  <pic:spPr>
+                    <a:xfrm>
+                      <a:off x="0" y="0"/>
+                      <a:ext cx="5143946" cy="3924640"/>
+                    </a:xfrm>
+                    <a:prstGeom prst="rect">
+                      <a:avLst/>
+                    </a:prstGeom>
+                  </pic:spPr>
+                </pic:pic>
+              </a:graphicData>
+            </a:graphic>
+          </wp:inline>
+        </w:drawing>
+      </w:r>
+    </w:p>
+    <w:p>
+      <w:pPr>
+        <w:rPr>
+          <w:sz w:val="24"/>
+          <w:szCs w:val="24"/>
+        </w:rPr>
+      </w:pPr>
+      <w:r>
+        <w:rPr>
+          <w:sz w:val="24"/>
+          <w:szCs w:val="24"/>
+        </w:rPr>
+        <w:lastRenderedPageBreak/>
+        <w:t>We can also make named export as default export and import it directly instead of using {}</w:t>
+      </w:r>
+      <w:r>
+        <w:rPr>
+          <w:sz w:val="24"/>
+          <w:szCs w:val="24"/>
+        </w:rPr>
+        <w:br/>
+      </w:r>
+      <w:r>
+        <w:rPr>
+          <w:sz w:val="24"/>
+          <w:szCs w:val="24"/>
+        </w:rPr>
+        <w:br/>
+      </w:r>
+      <w:r>
+        <w:rPr>
+          <w:b/>
+          <w:bCs/>
+          <w:sz w:val="24"/>
+          <w:szCs w:val="24"/>
+        </w:rPr>
+        <w:t>OnMouseOver</w:t>
+      </w:r>
+      <w:r>
+        <w:rPr>
+          <w:sz w:val="24"/>
+          <w:szCs w:val="24"/>
+        </w:rPr>
+        <w:t xml:space="preserve"> is the event which gets triggered when u hover to any element</w:t>
+      </w:r>
+    </w:p>
+    <w:p>
+      <w:pPr>
+        <w:jc w:val="center"/>
+        <w:rPr>
+          <w:b/>
+          <w:bCs/>
+          <w:sz w:val="44"/>
+          <w:szCs w:val="44"/>
+        </w:rPr>
+      </w:pPr>
+      <w:r>
+        <w:rPr>
+          <w:b/>
+          <w:bCs/>
+          <w:sz w:val="44"/>
+          <w:szCs w:val="44"/>
+        </w:rPr>
+        <w:t xml:space="preserve">. </w:t>
+      </w:r>
+    </w:p>
+    <w:p>
+      <w:pPr>
+        <w:jc w:val="center"/>
+        <w:rPr>
+          <w:b/>
+          <w:bCs/>
+          <w:sz w:val="44"/>
+          <w:szCs w:val="44"/>
+        </w:rPr>
+      </w:pPr>
+      <w:r>
+        <w:rPr>
+          <w:b/>
+          <w:bCs/>
+          <w:sz w:val="44"/>
+          <w:szCs w:val="44"/>
+        </w:rPr>
+        <w:t>React Hook</w:t>
+      </w:r>
+    </w:p>
+    <w:p>
+      <w:pPr>
+        <w:rPr>
+          <w:sz w:val="28"/>
+          <w:szCs w:val="28"/>
+        </w:rPr>
+      </w:pPr>
+      <w:r>
+        <w:rPr>
+          <w:sz w:val="28"/>
+          <w:szCs w:val="28"/>
+        </w:rPr>
+        <w:t>React solves the problem of updating UI layer whenever data gets changes.</w:t>
+      </w:r>
+      <w:r>
+        <w:rPr>
+          <w:sz w:val="28"/>
+          <w:szCs w:val="28"/>
+        </w:rPr>
+        <w:br/>
+        <w:t>It keeps UI Layer and data layer in sync.</w:t>
+      </w:r>
+      <w:r>
+        <w:rPr>
+          <w:sz w:val="28"/>
+          <w:szCs w:val="28"/>
+        </w:rPr>
+        <w:br/>
+        <w:t>React is fast bcz it can do faster dom manipulation.</w:t>
+      </w:r>
+      <w:r>
+        <w:rPr>
+          <w:sz w:val="28"/>
+          <w:szCs w:val="28"/>
+        </w:rPr>
+        <w:br/>
+        <w:t>Hooks are normal javascript functions which are provided by React with some super powers.</w:t>
+      </w:r>
+      <w:r>
+        <w:rPr>
+          <w:sz w:val="28"/>
+          <w:szCs w:val="28"/>
+        </w:rPr>
+        <w:br/>
+      </w:r>
+    </w:p>
+    <w:p>
+      <w:pPr>
+        <w:rPr>
+          <w:sz w:val="28"/>
+          <w:szCs w:val="28"/>
+        </w:rPr>
+      </w:pPr>
+      <w:r>
+        <w:rPr>
+          <w:sz w:val="28"/>
+          <w:szCs w:val="28"/>
+        </w:rPr>
+        <w:t xml:space="preserve">useState(): gives super powerful react </w:t>
+      </w:r>
+      <w:r>
+        <w:rPr>
+          <w:sz w:val="28"/>
+          <w:szCs w:val="28"/>
+        </w:rPr>
+        <w:t xml:space="preserve">state </w:t>
+      </w:r>
+      <w:r>
+        <w:rPr>
+          <w:sz w:val="28"/>
+          <w:szCs w:val="28"/>
+        </w:rPr>
+        <w:t>variable</w:t>
+      </w:r>
+      <w:r>
+        <w:rPr>
+          <w:sz w:val="28"/>
+          <w:szCs w:val="28"/>
+        </w:rPr>
+        <w:t xml:space="preserve"> These state variables keep UI in sync with data</w:t>
+      </w:r>
+      <w:r>
+        <w:rPr>
+          <w:sz w:val="28"/>
+          <w:szCs w:val="28"/>
+        </w:rPr>
+        <w:t>.</w:t>
+      </w:r>
+      <w:r>
+        <w:rPr>
+          <w:sz w:val="28"/>
+          <w:szCs w:val="28"/>
+        </w:rPr>
+        <w:t xml:space="preserve"> Normal JS variables were not able to update the UI whenever their value got changed but state variable are able to.</w:t>
+      </w:r>
+      <w:r>
+        <w:rPr>
+          <w:sz w:val="28"/>
+          <w:szCs w:val="28"/>
+        </w:rPr>
+        <w:br/>
+      </w:r>
+      <w:r>
+        <w:rPr>
+          <w:sz w:val="28"/>
+          <w:szCs w:val="28"/>
+        </w:rPr>
+        <w:br/>
+      </w:r>
+      <w:r>
+        <w:rPr>
+          <w:b/>
+          <w:bCs/>
+          <w:sz w:val="28"/>
+          <w:szCs w:val="28"/>
+        </w:rPr>
+        <w:t>Whenever a state variable updates, react re-renders the component</w:t>
+      </w:r>
+      <w:r>
+        <w:rPr>
+          <w:b/>
+          <w:bCs/>
+          <w:sz w:val="28"/>
+          <w:szCs w:val="28"/>
+        </w:rPr>
+        <w:t xml:space="preserve">. </w:t>
+      </w:r>
+      <w:r>
+        <w:rPr>
+          <w:sz w:val="28"/>
+          <w:szCs w:val="28"/>
+        </w:rPr>
+        <w:t>So be cautious what u r writing in component.</w:t>
+      </w:r>
+    </w:p>
+    <w:p>
+      <w:pPr>
+        <w:rPr>
+          <w:sz w:val="28"/>
+          <w:szCs w:val="28"/>
+        </w:rPr>
+      </w:pPr>
+      <w:r>
+        <w:rPr>
+          <w:sz w:val="28"/>
+          <w:szCs w:val="28"/>
+        </w:rPr>
+        <w:t>hooks can only be called inside component</w:t>
       </w:r>
     </w:p>
     <w:sectPr>

</xml_diff>